<commit_message>
Proggressing in the fucking Big Data project assay
</commit_message>
<xml_diff>
--- a/y3/sem_a/big_data/פרויקט ביג דאטה.docx
+++ b/y3/sem_a/big_data/פרויקט ביג דאטה.docx
@@ -16,12 +16,6 @@
         </w:rPr>
         <w:t xml:space="preserve">פרויקט ביג דאטה </w:t>
       </w:r>
-      <w:r>
-        <w:rPr>
-          <w:rtl/>
-        </w:rPr>
-        <w:t>–</w:t>
-      </w:r>
     </w:p>
     <w:p>
       <w:pPr>
@@ -46,44 +40,16 @@
     </w:p>
     <w:p>
       <w:pPr>
-        <w:pStyle w:val="1"/>
-        <w:rPr>
-          <w:rtl/>
-        </w:rPr>
-      </w:pPr>
-      <w:r>
-        <w:rPr>
-          <w:rFonts w:hint="cs"/>
-          <w:rtl/>
-        </w:rPr>
-        <w:t xml:space="preserve">שאלת מחקר </w:t>
-      </w:r>
-      <w:r>
-        <w:rPr>
-          <w:rtl/>
-        </w:rPr>
-        <w:t>–</w:t>
-      </w:r>
-      <w:r>
-        <w:rPr>
-          <w:rFonts w:hint="cs"/>
-          <w:rtl/>
-        </w:rPr>
-        <w:t xml:space="preserve"> איזה סטטיסטיקות מ</w:t>
-      </w:r>
-      <w:r>
-        <w:rPr>
-          <w:rFonts w:hint="cs"/>
-          <w:rtl/>
-        </w:rPr>
-        <w:t>נ</w:t>
-      </w:r>
-      <w:r>
-        <w:rPr>
-          <w:rFonts w:hint="cs"/>
-          <w:rtl/>
-        </w:rPr>
-        <w:t>צחות משחק כדורסל.</w:t>
+        <w:rPr>
+          <w:rtl/>
+        </w:rPr>
+      </w:pPr>
+      <w:r>
+        <w:rPr>
+          <w:rFonts w:hint="cs"/>
+          <w:rtl/>
+        </w:rPr>
+        <w:t>כדורסל הוא משחק כדור בו מתחרות זו בזו שתי קבוצות, בנות חמישה שחקנים כל אחת, הצוברות נקודות באמצעות השחלת כדור דרך חישוק הסל של הקבוצה היריבה (מתוך ויקיפדיה).</w:t>
       </w:r>
     </w:p>
     <w:p>
@@ -97,39 +63,208 @@
           <w:rFonts w:hint="cs"/>
           <w:rtl/>
         </w:rPr>
-        <w:t xml:space="preserve">בעבודה זו נחקור את האפשרות שישנם סטטיסטיקות מסוימות שאם ננתח אותם נוכל לדעת מה </w:t>
-      </w:r>
-      <w:r>
-        <w:rPr>
-          <w:rFonts w:hint="cs"/>
-          <w:rtl/>
-        </w:rPr>
-        <w:t>תהיה</w:t>
-      </w:r>
-      <w:r>
-        <w:rPr>
-          <w:rFonts w:hint="cs"/>
-          <w:rtl/>
-        </w:rPr>
-        <w:t xml:space="preserve"> תוצאת המשחק.</w:t>
+        <w:t>הכדורסל הוא אחד מענפי הספורט הפופולריים בעולם</w:t>
+      </w:r>
+      <w:r>
+        <w:t xml:space="preserve"> </w:t>
+      </w:r>
+      <w:r>
+        <w:rPr>
+          <w:rFonts w:hint="cs"/>
+          <w:rtl/>
+        </w:rPr>
+        <w:t xml:space="preserve"> (מקום שני לפי </w:t>
+      </w:r>
+      <w:proofErr w:type="spellStart"/>
+      <w:r>
+        <w:t>totalsportek</w:t>
+      </w:r>
+      <w:proofErr w:type="spellEnd"/>
+      <w:r>
+        <w:rPr>
+          <w:rFonts w:hint="cs"/>
+          <w:rtl/>
+        </w:rPr>
+        <w:t>) ואחת הסיבות שהוא מאוד פופולרי הינה שקשה מאוד לחזות את זהות המנצחת.</w:t>
       </w:r>
     </w:p>
     <w:p>
       <w:pPr>
-        <w:pStyle w:val="1"/>
-        <w:rPr>
-          <w:rtl/>
-        </w:rPr>
-      </w:pPr>
-      <w:r>
-        <w:rPr>
-          <w:rFonts w:hint="cs"/>
-          <w:rtl/>
-        </w:rPr>
-        <w:t>תיאור המידע:</w:t>
+        <w:rPr>
+          <w:rtl/>
+        </w:rPr>
+      </w:pPr>
+      <w:r>
+        <w:rPr>
+          <w:rFonts w:hint="cs"/>
+          <w:rtl/>
+        </w:rPr>
+        <w:t>עם התפתחות הפופולריות של המשחק, גדל גם הביקוש למידע מדיוק על הפועלות שקורות במגרש וניתוח של מידע זה. בעוד בעבר, התמקדו אך ורק בנקודות, עבירות ובאסיסטי</w:t>
+      </w:r>
+      <w:r>
+        <w:rPr>
+          <w:rFonts w:hint="eastAsia"/>
+          <w:rtl/>
+        </w:rPr>
+        <w:t>ם</w:t>
+      </w:r>
+      <w:r>
+        <w:rPr>
+          <w:rFonts w:hint="cs"/>
+          <w:rtl/>
+        </w:rPr>
+        <w:t xml:space="preserve"> (מסירה שיוצרת סל) עם הזמן הוסיפו מדדים נוספים, עקיפים יותר, שיכולים להשפיע על הניצחון וההפסד במשחק (ריבאונדים, הגנה והתקפה, חטיפות, איבודי כדור וחסימות).</w:t>
       </w:r>
     </w:p>
     <w:p>
+      <w:pPr>
+        <w:rPr>
+          <w:rtl/>
+        </w:rPr>
+      </w:pPr>
+      <w:r>
+        <w:rPr>
+          <w:rFonts w:hint="cs"/>
+          <w:rtl/>
+        </w:rPr>
+        <w:t>בגלל פופולריות המשחק, ישנו פוטנציאל גדול למי שמצליח לדעת מי תנצח את המשחק עוד לפני שהוא מתרחש. בין אם זה חברות הימורים, כדי שיוכלו להרוויח כסף. מנהלי קבוצות שרוצים להביא את קבוצתם לאליפות. מאמנים, שיוכלו להחליט על איזה מדדים ופונקציות של השחקנים כדאי להשקיע את זמן האימונים. שחקנים, בשביל לדעת מה לשפר וכיצד להעלות את הסיכויים לקבל חוזה עתידי. וכמובן גם אוהדים של המשחק שרוצים להרגיש נעלים על חבריהם בכך שהם צדקו בזהות המנצחת.</w:t>
+      </w:r>
+    </w:p>
+    <w:p>
+      <w:pPr>
+        <w:rPr>
+          <w:rtl/>
+        </w:rPr>
+      </w:pPr>
+      <w:r>
+        <w:rPr>
+          <w:rFonts w:hint="cs"/>
+          <w:rtl/>
+        </w:rPr>
+        <w:t>בשנים האחרונות, ישנה התפתחות בתחום הניתוח הסטטיסט</w:t>
+      </w:r>
+      <w:r>
+        <w:rPr>
+          <w:rFonts w:hint="eastAsia"/>
+          <w:rtl/>
+        </w:rPr>
+        <w:t>י</w:t>
+      </w:r>
+      <w:r>
+        <w:rPr>
+          <w:rFonts w:hint="cs"/>
+          <w:rtl/>
+        </w:rPr>
+        <w:t xml:space="preserve"> של המדדים השונים הנמדדים במשחק, רבים מנסים למצוא מהו הפרט הסטטיסטי אשר יעזור להם לנבא את תוצאת המשחק.</w:t>
+      </w:r>
+    </w:p>
+    <w:p>
+      <w:pPr>
+        <w:rPr>
+          <w:rtl/>
+        </w:rPr>
+      </w:pPr>
+      <w:r>
+        <w:rPr>
+          <w:rFonts w:hint="cs"/>
+          <w:rtl/>
+        </w:rPr>
+        <w:t>אנו ננסה לבדוק האם ישנה אפשרות לדעת את זהות המנצחת על ידי מבט בסטטיסטיקה בלבד, במטרה שבעתיד נוכל להשתמש בידע הזה בשביל להבין מה דרוש מקבוצה לעשות על מנת לנצח את המשחק הבא.</w:t>
+      </w:r>
+    </w:p>
+    <w:p>
+      <w:pPr>
+        <w:pStyle w:val="1"/>
+        <w:rPr>
+          <w:rtl/>
+        </w:rPr>
+      </w:pPr>
+      <w:r>
+        <w:rPr>
+          <w:rFonts w:hint="cs"/>
+          <w:rtl/>
+        </w:rPr>
+        <w:t xml:space="preserve">שאלת מחקר </w:t>
+      </w:r>
+      <w:r>
+        <w:rPr>
+          <w:rtl/>
+        </w:rPr>
+        <w:t>–</w:t>
+      </w:r>
+      <w:r>
+        <w:rPr>
+          <w:rFonts w:hint="cs"/>
+          <w:rtl/>
+        </w:rPr>
+        <w:t xml:space="preserve"> איזה סטטיסטיקות מ</w:t>
+      </w:r>
+      <w:r>
+        <w:rPr>
+          <w:rFonts w:hint="cs"/>
+          <w:rtl/>
+        </w:rPr>
+        <w:t>נ</w:t>
+      </w:r>
+      <w:r>
+        <w:rPr>
+          <w:rFonts w:hint="cs"/>
+          <w:rtl/>
+        </w:rPr>
+        <w:t>צחות משחק כדורסל.</w:t>
+      </w:r>
+    </w:p>
+    <w:p>
+      <w:pPr>
+        <w:rPr>
+          <w:rtl/>
+        </w:rPr>
+      </w:pPr>
+      <w:r>
+        <w:rPr>
+          <w:rFonts w:hint="cs"/>
+          <w:rtl/>
+        </w:rPr>
+        <w:t xml:space="preserve">בעבודה זו נחקור את האפשרות שישנם סטטיסטיקות מסוימות שאם ננתח אותם נוכל לדעת מה </w:t>
+      </w:r>
+      <w:r>
+        <w:rPr>
+          <w:rFonts w:hint="cs"/>
+          <w:rtl/>
+        </w:rPr>
+        <w:t>תהיה</w:t>
+      </w:r>
+      <w:r>
+        <w:rPr>
+          <w:rFonts w:hint="cs"/>
+          <w:rtl/>
+        </w:rPr>
+        <w:t xml:space="preserve"> תוצאת המשחק.</w:t>
+      </w:r>
+      <w:r>
+        <w:rPr>
+          <w:rFonts w:hint="cs"/>
+          <w:rtl/>
+        </w:rPr>
+        <w:t xml:space="preserve"> </w:t>
+      </w:r>
+    </w:p>
+    <w:p>
+      <w:pPr>
+        <w:pStyle w:val="1"/>
+        <w:rPr>
+          <w:rtl/>
+        </w:rPr>
+      </w:pPr>
+      <w:r>
+        <w:rPr>
+          <w:rFonts w:hint="cs"/>
+          <w:rtl/>
+        </w:rPr>
+        <w:t>תיאור המידע:</w:t>
+      </w:r>
+    </w:p>
+    <w:p>
       <w:r>
         <w:rPr>
           <w:rFonts w:hint="cs"/>
@@ -137,7 +272,7 @@
         </w:rPr>
         <w:t xml:space="preserve">את המידע בו עשינו שימוש אספנו מהאתר: </w:t>
       </w:r>
-      <w:hyperlink r:id="rId5" w:history="1">
+      <w:hyperlink r:id="rId8" w:history="1">
         <w:r>
           <w:rPr>
             <w:rStyle w:val="Hyperlink"/>
@@ -228,7 +363,7 @@
         <w:tc>
           <w:tcPr>
             <w:cnfStyle w:val="001000000000" w:firstRow="0" w:lastRow="0" w:firstColumn="1" w:lastColumn="0" w:oddVBand="0" w:evenVBand="0" w:oddHBand="0" w:evenHBand="0" w:firstRowFirstColumn="0" w:firstRowLastColumn="0" w:lastRowFirstColumn="0" w:lastRowLastColumn="0"/>
-            <w:tcW w:w="1305" w:type="dxa"/>
+            <w:tcW w:w="1446" w:type="dxa"/>
           </w:tcPr>
           <w:p>
             <w:pPr>
@@ -273,7 +408,7 @@
         <w:tc>
           <w:tcPr>
             <w:cnfStyle w:val="001000000000" w:firstRow="0" w:lastRow="0" w:firstColumn="1" w:lastColumn="0" w:oddVBand="0" w:evenVBand="0" w:oddHBand="0" w:evenHBand="0" w:firstRowFirstColumn="0" w:firstRowLastColumn="0" w:lastRowFirstColumn="0" w:lastRowLastColumn="0"/>
-            <w:tcW w:w="1305" w:type="dxa"/>
+            <w:tcW w:w="1446" w:type="dxa"/>
           </w:tcPr>
           <w:p>
             <w:pPr>
@@ -311,7 +446,7 @@
         <w:tc>
           <w:tcPr>
             <w:cnfStyle w:val="001000000000" w:firstRow="0" w:lastRow="0" w:firstColumn="1" w:lastColumn="0" w:oddVBand="0" w:evenVBand="0" w:oddHBand="0" w:evenHBand="0" w:firstRowFirstColumn="0" w:firstRowLastColumn="0" w:lastRowFirstColumn="0" w:lastRowLastColumn="0"/>
-            <w:tcW w:w="1305" w:type="dxa"/>
+            <w:tcW w:w="1446" w:type="dxa"/>
           </w:tcPr>
           <w:p>
             <w:r>
@@ -344,7 +479,7 @@
         <w:tc>
           <w:tcPr>
             <w:cnfStyle w:val="001000000000" w:firstRow="0" w:lastRow="0" w:firstColumn="1" w:lastColumn="0" w:oddVBand="0" w:evenVBand="0" w:oddHBand="0" w:evenHBand="0" w:firstRowFirstColumn="0" w:firstRowLastColumn="0" w:lastRowFirstColumn="0" w:lastRowLastColumn="0"/>
-            <w:tcW w:w="1305" w:type="dxa"/>
+            <w:tcW w:w="1446" w:type="dxa"/>
           </w:tcPr>
           <w:p>
             <w:pPr>
@@ -379,7 +514,7 @@
         <w:tc>
           <w:tcPr>
             <w:cnfStyle w:val="001000000000" w:firstRow="0" w:lastRow="0" w:firstColumn="1" w:lastColumn="0" w:oddVBand="0" w:evenVBand="0" w:oddHBand="0" w:evenHBand="0" w:firstRowFirstColumn="0" w:firstRowLastColumn="0" w:lastRowFirstColumn="0" w:lastRowLastColumn="0"/>
-            <w:tcW w:w="1305" w:type="dxa"/>
+            <w:tcW w:w="1446" w:type="dxa"/>
           </w:tcPr>
           <w:p>
             <w:r>
@@ -418,7 +553,7 @@
         <w:tc>
           <w:tcPr>
             <w:cnfStyle w:val="001000000000" w:firstRow="0" w:lastRow="0" w:firstColumn="1" w:lastColumn="0" w:oddVBand="0" w:evenVBand="0" w:oddHBand="0" w:evenHBand="0" w:firstRowFirstColumn="0" w:firstRowLastColumn="0" w:lastRowFirstColumn="0" w:lastRowLastColumn="0"/>
-            <w:tcW w:w="1305" w:type="dxa"/>
+            <w:tcW w:w="1446" w:type="dxa"/>
           </w:tcPr>
           <w:p>
             <w:pPr>
@@ -459,7 +594,7 @@
         <w:tc>
           <w:tcPr>
             <w:cnfStyle w:val="001000000000" w:firstRow="0" w:lastRow="0" w:firstColumn="1" w:lastColumn="0" w:oddVBand="0" w:evenVBand="0" w:oddHBand="0" w:evenHBand="0" w:firstRowFirstColumn="0" w:firstRowLastColumn="0" w:lastRowFirstColumn="0" w:lastRowLastColumn="0"/>
-            <w:tcW w:w="1305" w:type="dxa"/>
+            <w:tcW w:w="1446" w:type="dxa"/>
           </w:tcPr>
           <w:p>
             <w:r>
@@ -498,7 +633,7 @@
         <w:tc>
           <w:tcPr>
             <w:cnfStyle w:val="001000000000" w:firstRow="0" w:lastRow="0" w:firstColumn="1" w:lastColumn="0" w:oddVBand="0" w:evenVBand="0" w:oddHBand="0" w:evenHBand="0" w:firstRowFirstColumn="0" w:firstRowLastColumn="0" w:lastRowFirstColumn="0" w:lastRowLastColumn="0"/>
-            <w:tcW w:w="1305" w:type="dxa"/>
+            <w:tcW w:w="1446" w:type="dxa"/>
           </w:tcPr>
           <w:p>
             <w:pPr>
@@ -539,7 +674,7 @@
         <w:tc>
           <w:tcPr>
             <w:cnfStyle w:val="001000000000" w:firstRow="0" w:lastRow="0" w:firstColumn="1" w:lastColumn="0" w:oddVBand="0" w:evenVBand="0" w:oddHBand="0" w:evenHBand="0" w:firstRowFirstColumn="0" w:firstRowLastColumn="0" w:lastRowFirstColumn="0" w:lastRowLastColumn="0"/>
-            <w:tcW w:w="1305" w:type="dxa"/>
+            <w:tcW w:w="1446" w:type="dxa"/>
           </w:tcPr>
           <w:p>
             <w:pPr>
@@ -583,7 +718,7 @@
         <w:tc>
           <w:tcPr>
             <w:cnfStyle w:val="001000000000" w:firstRow="0" w:lastRow="0" w:firstColumn="1" w:lastColumn="0" w:oddVBand="0" w:evenVBand="0" w:oddHBand="0" w:evenHBand="0" w:firstRowFirstColumn="0" w:firstRowLastColumn="0" w:lastRowFirstColumn="0" w:lastRowLastColumn="0"/>
-            <w:tcW w:w="1305" w:type="dxa"/>
+            <w:tcW w:w="1446" w:type="dxa"/>
           </w:tcPr>
           <w:p>
             <w:pPr>
@@ -624,7 +759,7 @@
         <w:tc>
           <w:tcPr>
             <w:cnfStyle w:val="001000000000" w:firstRow="0" w:lastRow="0" w:firstColumn="1" w:lastColumn="0" w:oddVBand="0" w:evenVBand="0" w:oddHBand="0" w:evenHBand="0" w:firstRowFirstColumn="0" w:firstRowLastColumn="0" w:lastRowFirstColumn="0" w:lastRowLastColumn="0"/>
-            <w:tcW w:w="1305" w:type="dxa"/>
+            <w:tcW w:w="1446" w:type="dxa"/>
           </w:tcPr>
           <w:p>
             <w:pPr>
@@ -668,7 +803,7 @@
         <w:tc>
           <w:tcPr>
             <w:cnfStyle w:val="001000000000" w:firstRow="0" w:lastRow="0" w:firstColumn="1" w:lastColumn="0" w:oddVBand="0" w:evenVBand="0" w:oddHBand="0" w:evenHBand="0" w:firstRowFirstColumn="0" w:firstRowLastColumn="0" w:lastRowFirstColumn="0" w:lastRowLastColumn="0"/>
-            <w:tcW w:w="1305" w:type="dxa"/>
+            <w:tcW w:w="1446" w:type="dxa"/>
           </w:tcPr>
           <w:p>
             <w:pPr>
@@ -718,7 +853,7 @@
         <w:tc>
           <w:tcPr>
             <w:cnfStyle w:val="001000000000" w:firstRow="0" w:lastRow="0" w:firstColumn="1" w:lastColumn="0" w:oddVBand="0" w:evenVBand="0" w:oddHBand="0" w:evenHBand="0" w:firstRowFirstColumn="0" w:firstRowLastColumn="0" w:lastRowFirstColumn="0" w:lastRowLastColumn="0"/>
-            <w:tcW w:w="1305" w:type="dxa"/>
+            <w:tcW w:w="1446" w:type="dxa"/>
           </w:tcPr>
           <w:p>
             <w:r>
@@ -757,15 +892,16 @@
         <w:tc>
           <w:tcPr>
             <w:cnfStyle w:val="001000000000" w:firstRow="0" w:lastRow="0" w:firstColumn="1" w:lastColumn="0" w:oddVBand="0" w:evenVBand="0" w:oddHBand="0" w:evenHBand="0" w:firstRowFirstColumn="0" w:firstRowLastColumn="0" w:lastRowFirstColumn="0" w:lastRowLastColumn="0"/>
-            <w:tcW w:w="1305" w:type="dxa"/>
-          </w:tcPr>
-          <w:p>
-            <w:pPr>
-              <w:rPr>
-                <w:rtl/>
-              </w:rPr>
-            </w:pPr>
-            <w:r>
+            <w:tcW w:w="1446" w:type="dxa"/>
+          </w:tcPr>
+          <w:p>
+            <w:pPr>
+              <w:rPr>
+                <w:rtl/>
+              </w:rPr>
+            </w:pPr>
+            <w:r>
+              <w:lastRenderedPageBreak/>
               <w:t>BLK</w:t>
             </w:r>
           </w:p>
@@ -798,7 +934,7 @@
         <w:tc>
           <w:tcPr>
             <w:cnfStyle w:val="001000000000" w:firstRow="0" w:lastRow="0" w:firstColumn="1" w:lastColumn="0" w:oddVBand="0" w:evenVBand="0" w:oddHBand="0" w:evenHBand="0" w:firstRowFirstColumn="0" w:firstRowLastColumn="0" w:lastRowFirstColumn="0" w:lastRowLastColumn="0"/>
-            <w:tcW w:w="1305" w:type="dxa"/>
+            <w:tcW w:w="1446" w:type="dxa"/>
           </w:tcPr>
           <w:p>
             <w:pPr>
@@ -842,7 +978,7 @@
         <w:tc>
           <w:tcPr>
             <w:cnfStyle w:val="001000000000" w:firstRow="0" w:lastRow="0" w:firstColumn="1" w:lastColumn="0" w:oddVBand="0" w:evenVBand="0" w:oddHBand="0" w:evenHBand="0" w:firstRowFirstColumn="0" w:firstRowLastColumn="0" w:lastRowFirstColumn="0" w:lastRowLastColumn="0"/>
-            <w:tcW w:w="1305" w:type="dxa"/>
+            <w:tcW w:w="1446" w:type="dxa"/>
           </w:tcPr>
           <w:p>
             <w:r>
@@ -891,7 +1027,7 @@
         <w:tc>
           <w:tcPr>
             <w:cnfStyle w:val="001000000000" w:firstRow="0" w:lastRow="0" w:firstColumn="1" w:lastColumn="0" w:oddVBand="0" w:evenVBand="0" w:oddHBand="0" w:evenHBand="0" w:firstRowFirstColumn="0" w:firstRowLastColumn="0" w:lastRowFirstColumn="0" w:lastRowLastColumn="0"/>
-            <w:tcW w:w="1305" w:type="dxa"/>
+            <w:tcW w:w="1446" w:type="dxa"/>
           </w:tcPr>
           <w:p>
             <w:r>
@@ -930,7 +1066,7 @@
         <w:tc>
           <w:tcPr>
             <w:cnfStyle w:val="001000000000" w:firstRow="0" w:lastRow="0" w:firstColumn="1" w:lastColumn="0" w:oddVBand="0" w:evenVBand="0" w:oddHBand="0" w:evenHBand="0" w:firstRowFirstColumn="0" w:firstRowLastColumn="0" w:lastRowFirstColumn="0" w:lastRowLastColumn="0"/>
-            <w:tcW w:w="1305" w:type="dxa"/>
+            <w:tcW w:w="1446" w:type="dxa"/>
           </w:tcPr>
           <w:p>
             <w:pPr>
@@ -971,7 +1107,7 @@
         <w:tc>
           <w:tcPr>
             <w:cnfStyle w:val="001000000000" w:firstRow="0" w:lastRow="0" w:firstColumn="1" w:lastColumn="0" w:oddVBand="0" w:evenVBand="0" w:oddHBand="0" w:evenHBand="0" w:firstRowFirstColumn="0" w:firstRowLastColumn="0" w:lastRowFirstColumn="0" w:lastRowLastColumn="0"/>
-            <w:tcW w:w="1305" w:type="dxa"/>
+            <w:tcW w:w="1446" w:type="dxa"/>
           </w:tcPr>
           <w:p>
             <w:pPr>
@@ -1015,7 +1151,7 @@
         <w:tc>
           <w:tcPr>
             <w:cnfStyle w:val="001000000000" w:firstRow="0" w:lastRow="0" w:firstColumn="1" w:lastColumn="0" w:oddVBand="0" w:evenVBand="0" w:oddHBand="0" w:evenHBand="0" w:firstRowFirstColumn="0" w:firstRowLastColumn="0" w:lastRowFirstColumn="0" w:lastRowLastColumn="0"/>
-            <w:tcW w:w="1305" w:type="dxa"/>
+            <w:tcW w:w="1446" w:type="dxa"/>
           </w:tcPr>
           <w:p>
             <w:pPr>
@@ -1056,7 +1192,7 @@
         <w:tc>
           <w:tcPr>
             <w:cnfStyle w:val="001000000000" w:firstRow="0" w:lastRow="0" w:firstColumn="1" w:lastColumn="0" w:oddVBand="0" w:evenVBand="0" w:oddHBand="0" w:evenHBand="0" w:firstRowFirstColumn="0" w:firstRowLastColumn="0" w:lastRowFirstColumn="0" w:lastRowLastColumn="0"/>
-            <w:tcW w:w="1305" w:type="dxa"/>
+            <w:tcW w:w="1446" w:type="dxa"/>
           </w:tcPr>
           <w:p>
             <w:pPr>
@@ -1107,7 +1243,7 @@
         <w:tc>
           <w:tcPr>
             <w:cnfStyle w:val="001000000000" w:firstRow="0" w:lastRow="0" w:firstColumn="1" w:lastColumn="0" w:oddVBand="0" w:evenVBand="0" w:oddHBand="0" w:evenHBand="0" w:firstRowFirstColumn="0" w:firstRowLastColumn="0" w:lastRowFirstColumn="0" w:lastRowLastColumn="0"/>
-            <w:tcW w:w="5157" w:type="dxa"/>
+            <w:tcW w:w="5298" w:type="dxa"/>
             <w:gridSpan w:val="2"/>
           </w:tcPr>
           <w:p>
@@ -1153,228 +1289,1804 @@
     </w:p>
     <w:p>
       <w:pPr>
-        <w:rPr>
-          <w:rtl/>
-        </w:rPr>
-      </w:pPr>
+        <w:pStyle w:val="1"/>
+        <w:rPr>
+          <w:rtl/>
+        </w:rPr>
+      </w:pPr>
+      <w:r>
+        <w:rPr>
+          <w:rFonts w:hint="cs"/>
+          <w:rtl/>
+        </w:rPr>
+        <w:t xml:space="preserve">תיאור כללי של הצעדים בביצוע </w:t>
+      </w:r>
+      <w:r>
+        <w:rPr>
+          <w:rFonts w:hint="cs"/>
+          <w:rtl/>
+        </w:rPr>
+        <w:t>הפרויקט</w:t>
+      </w:r>
+      <w:r>
+        <w:rPr>
+          <w:rFonts w:hint="cs"/>
+          <w:rtl/>
+        </w:rPr>
+        <w:t>:</w:t>
+      </w:r>
     </w:p>
     <w:p>
       <w:pPr>
-        <w:rPr>
-          <w:rtl/>
-        </w:rPr>
-      </w:pPr>
+        <w:pStyle w:val="2"/>
+        <w:rPr>
+          <w:rtl/>
+        </w:rPr>
+      </w:pPr>
+      <w:r>
+        <w:rPr>
+          <w:rFonts w:hint="cs"/>
+          <w:rtl/>
+        </w:rPr>
+        <w:t>איסוף מידע:</w:t>
+      </w:r>
     </w:p>
     <w:p>
-      <w:pPr>
-        <w:rPr>
-          <w:rtl/>
-        </w:rPr>
-      </w:pPr>
+      <w:r>
+        <w:rPr>
+          <w:rFonts w:hint="cs"/>
+          <w:rtl/>
+        </w:rPr>
+        <w:t xml:space="preserve">בשלב זה נעזרנו </w:t>
+      </w:r>
+      <w:r>
+        <w:rPr>
+          <w:rFonts w:hint="cs"/>
+          <w:rtl/>
+        </w:rPr>
+        <w:t xml:space="preserve">ב </w:t>
+      </w:r>
+      <w:r>
+        <w:t>API</w:t>
+      </w:r>
+      <w:r>
+        <w:rPr>
+          <w:rFonts w:hint="cs"/>
+          <w:rtl/>
+        </w:rPr>
+        <w:t xml:space="preserve"> המאפשר שליפת סטטיסטיקות </w:t>
+      </w:r>
+      <w:r>
+        <w:rPr>
+          <w:rFonts w:hint="cs"/>
+          <w:rtl/>
+        </w:rPr>
+        <w:t xml:space="preserve">מאתר ה- </w:t>
+      </w:r>
+      <w:r>
+        <w:t>NBA</w:t>
+      </w:r>
+      <w:r>
+        <w:rPr>
+          <w:rFonts w:hint="cs"/>
+          <w:rtl/>
+        </w:rPr>
+        <w:t xml:space="preserve">. הכלי נכתב בשפת </w:t>
+      </w:r>
+      <w:r>
+        <w:t xml:space="preserve">Python </w:t>
+      </w:r>
+      <w:r>
+        <w:rPr>
+          <w:rFonts w:hint="cs"/>
+          <w:rtl/>
+        </w:rPr>
+        <w:t xml:space="preserve">ולכן הקוד לאיסוף המידע שלנו נכתב גם הוא ב </w:t>
+      </w:r>
+      <w:r>
+        <w:t>Python</w:t>
+      </w:r>
+      <w:r>
+        <w:rPr>
+          <w:rFonts w:hint="cs"/>
+          <w:rtl/>
+        </w:rPr>
+        <w:t xml:space="preserve">. </w:t>
+      </w:r>
+      <w:r>
+        <w:rPr>
+          <w:rtl/>
+        </w:rPr>
+        <w:br/>
+      </w:r>
+      <w:r>
+        <w:rPr>
+          <w:rFonts w:hint="cs"/>
+          <w:rtl/>
+        </w:rPr>
+        <w:t>התוכנית שכתבנו מקבלת כארגומנט טווח של שנים ואוספת את המידע הרלוונטי לעונות בשנים האלה.</w:t>
+      </w:r>
+      <w:r>
+        <w:rPr>
+          <w:rtl/>
+        </w:rPr>
+        <w:br/>
+      </w:r>
+      <w:r>
+        <w:rPr>
+          <w:rFonts w:hint="cs"/>
+          <w:rtl/>
+        </w:rPr>
+        <w:t xml:space="preserve">כאשר האיסוף מסתיים התוכנית מסדרת את המידע שנאסף בקובץ </w:t>
+      </w:r>
+      <w:r>
+        <w:t>csv</w:t>
+      </w:r>
+      <w:r>
+        <w:rPr>
+          <w:rFonts w:hint="cs"/>
+          <w:rtl/>
+        </w:rPr>
+        <w:t xml:space="preserve"> שיתאים לעבודה עם </w:t>
+      </w:r>
+      <w:r>
+        <w:t>R</w:t>
+      </w:r>
+      <w:r>
+        <w:rPr>
+          <w:rFonts w:hint="cs"/>
+          <w:rtl/>
+        </w:rPr>
+        <w:t>.</w:t>
+      </w:r>
     </w:p>
     <w:p>
       <w:pPr>
-        <w:rPr>
-          <w:rtl/>
-        </w:rPr>
-      </w:pPr>
+        <w:pStyle w:val="2"/>
+        <w:rPr>
+          <w:rtl/>
+        </w:rPr>
+      </w:pPr>
+      <w:r>
+        <w:rPr>
+          <w:rFonts w:hint="cs"/>
+          <w:rtl/>
+        </w:rPr>
+        <w:t xml:space="preserve">בניית טבלאות לעבודה עם </w:t>
+      </w:r>
+      <w:r>
+        <w:rPr>
+          <w:rFonts w:hint="cs"/>
+        </w:rPr>
+        <w:t>R</w:t>
+      </w:r>
+      <w:r>
+        <w:rPr>
+          <w:rFonts w:hint="cs"/>
+          <w:rtl/>
+        </w:rPr>
+        <w:t>:</w:t>
+      </w:r>
     </w:p>
     <w:p>
       <w:pPr>
-        <w:pStyle w:val="1"/>
-        <w:rPr>
-          <w:rtl/>
-        </w:rPr>
-      </w:pPr>
-      <w:r>
-        <w:rPr>
-          <w:rFonts w:hint="cs"/>
-          <w:rtl/>
-        </w:rPr>
-        <w:lastRenderedPageBreak/>
-        <w:t xml:space="preserve">תיאור כללי של הצעדים בביצוע </w:t>
-      </w:r>
-      <w:r>
-        <w:rPr>
-          <w:rFonts w:hint="cs"/>
-          <w:rtl/>
-        </w:rPr>
-        <w:t>הפרויקט</w:t>
-      </w:r>
-      <w:r>
-        <w:rPr>
-          <w:rFonts w:hint="cs"/>
-          <w:rtl/>
-        </w:rPr>
-        <w:t>:</w:t>
+        <w:pStyle w:val="2"/>
+        <w:rPr>
+          <w:rFonts w:hint="cs"/>
+          <w:rtl/>
+        </w:rPr>
+      </w:pPr>
+      <w:r>
+        <w:rPr>
+          <w:rFonts w:hint="cs"/>
+          <w:rtl/>
+        </w:rPr>
+        <w:t>זיקוק מדדים והתמקדות במדדים הכי חזקים:</w:t>
       </w:r>
     </w:p>
     <w:p>
       <w:pPr>
-        <w:pStyle w:val="2"/>
-        <w:rPr>
-          <w:rtl/>
-        </w:rPr>
-      </w:pPr>
-      <w:r>
-        <w:rPr>
-          <w:rFonts w:hint="cs"/>
-          <w:rtl/>
-        </w:rPr>
-        <w:t>איסוף מידע:</w:t>
-      </w:r>
+        <w:rPr>
+          <w:rFonts w:hint="cs"/>
+          <w:rtl/>
+        </w:rPr>
+      </w:pPr>
+      <w:r>
+        <w:rPr>
+          <w:noProof/>
+        </w:rPr>
+        <w:drawing>
+          <wp:anchor distT="0" distB="0" distL="114300" distR="114300" simplePos="0" relativeHeight="251658240" behindDoc="0" locked="0" layoutInCell="1" allowOverlap="1" wp14:anchorId="3E4B9CB6" wp14:editId="75C7D492">
+            <wp:simplePos x="0" y="0"/>
+            <wp:positionH relativeFrom="column">
+              <wp:posOffset>2296160</wp:posOffset>
+            </wp:positionH>
+            <wp:positionV relativeFrom="page">
+              <wp:posOffset>6998335</wp:posOffset>
+            </wp:positionV>
+            <wp:extent cx="3422650" cy="2566670"/>
+            <wp:effectExtent l="0" t="0" r="6350" b="5080"/>
+            <wp:wrapSquare wrapText="bothSides"/>
+            <wp:docPr id="1" name="תמונה 1"/>
+            <wp:cNvGraphicFramePr>
+              <a:graphicFrameLocks xmlns:a="http://schemas.openxmlformats.org/drawingml/2006/main" noChangeAspect="1"/>
+            </wp:cNvGraphicFramePr>
+            <a:graphic xmlns:a="http://schemas.openxmlformats.org/drawingml/2006/main">
+              <a:graphicData uri="http://schemas.openxmlformats.org/drawingml/2006/picture">
+                <pic:pic xmlns:pic="http://schemas.openxmlformats.org/drawingml/2006/picture">
+                  <pic:nvPicPr>
+                    <pic:cNvPr id="1" name=""/>
+                    <pic:cNvPicPr/>
+                  </pic:nvPicPr>
+                  <pic:blipFill>
+                    <a:blip r:embed="rId9" cstate="print">
+                      <a:extLst>
+                        <a:ext uri="{28A0092B-C50C-407E-A947-70E740481C1C}">
+                          <a14:useLocalDpi xmlns:a14="http://schemas.microsoft.com/office/drawing/2010/main" val="0"/>
+                        </a:ext>
+                      </a:extLst>
+                    </a:blip>
+                    <a:stretch>
+                      <a:fillRect/>
+                    </a:stretch>
+                  </pic:blipFill>
+                  <pic:spPr>
+                    <a:xfrm>
+                      <a:off x="0" y="0"/>
+                      <a:ext cx="3422650" cy="2566670"/>
+                    </a:xfrm>
+                    <a:prstGeom prst="rect">
+                      <a:avLst/>
+                    </a:prstGeom>
+                  </pic:spPr>
+                </pic:pic>
+              </a:graphicData>
+            </a:graphic>
+          </wp:anchor>
+        </w:drawing>
+      </w:r>
+      <w:r>
+        <w:rPr>
+          <w:rFonts w:hint="cs"/>
+          <w:rtl/>
+        </w:rPr>
+        <w:t xml:space="preserve">על מנת לבחון אילו מדדים הם הממדים החזקים ביותר שכדאי להשתמש בהם, השתמשנו בשיטת ה </w:t>
+      </w:r>
+      <w:r>
+        <w:t>PCA</w:t>
+      </w:r>
+      <w:r>
+        <w:rPr>
+          <w:rFonts w:hint="cs"/>
+          <w:rtl/>
+        </w:rPr>
+        <w:t xml:space="preserve"> (</w:t>
+      </w:r>
+      <w:r>
+        <w:t>Principle Component Analysis</w:t>
+      </w:r>
+      <w:r>
+        <w:rPr>
+          <w:rFonts w:hint="cs"/>
+          <w:rtl/>
+        </w:rPr>
+        <w:t xml:space="preserve">). </w:t>
+      </w:r>
+    </w:p>
+    <w:tbl>
+      <w:tblPr>
+        <w:tblStyle w:val="11"/>
+        <w:tblpPr w:leftFromText="180" w:rightFromText="180" w:vertAnchor="text" w:horzAnchor="page" w:tblpX="774" w:tblpY="2163"/>
+        <w:tblW w:w="0" w:type="auto"/>
+        <w:tblLook w:val="04A0" w:firstRow="1" w:lastRow="0" w:firstColumn="1" w:lastColumn="0" w:noHBand="0" w:noVBand="1"/>
+      </w:tblPr>
+      <w:tblGrid>
+        <w:gridCol w:w="1390"/>
+        <w:gridCol w:w="1115"/>
+        <w:gridCol w:w="1468"/>
+      </w:tblGrid>
+      <w:tr>
+        <w:trPr>
+          <w:cnfStyle w:val="100000000000" w:firstRow="1" w:lastRow="0" w:firstColumn="0" w:lastColumn="0" w:oddVBand="0" w:evenVBand="0" w:oddHBand="0" w:evenHBand="0" w:firstRowFirstColumn="0" w:firstRowLastColumn="0" w:lastRowFirstColumn="0" w:lastRowLastColumn="0"/>
+          <w:trHeight w:val="227"/>
+        </w:trPr>
+        <w:tc>
+          <w:tcPr>
+            <w:cnfStyle w:val="001000000000" w:firstRow="0" w:lastRow="0" w:firstColumn="1" w:lastColumn="0" w:oddVBand="0" w:evenVBand="0" w:oddHBand="0" w:evenHBand="0" w:firstRowFirstColumn="0" w:firstRowLastColumn="0" w:lastRowFirstColumn="0" w:lastRowLastColumn="0"/>
+            <w:tcW w:w="0" w:type="auto"/>
+            <w:hideMark/>
+          </w:tcPr>
+          <w:p>
+            <w:pPr>
+              <w:jc w:val="right"/>
+              <w:rPr>
+                <w:rFonts w:asciiTheme="minorBidi" w:hAnsiTheme="minorBidi" w:hint="cs"/>
+                <w:sz w:val="16"/>
+                <w:szCs w:val="16"/>
+              </w:rPr>
+            </w:pPr>
+          </w:p>
+        </w:tc>
+        <w:tc>
+          <w:tcPr>
+            <w:tcW w:w="0" w:type="auto"/>
+            <w:hideMark/>
+          </w:tcPr>
+          <w:p>
+            <w:pPr>
+              <w:jc w:val="right"/>
+              <w:cnfStyle w:val="100000000000" w:firstRow="1" w:lastRow="0" w:firstColumn="0" w:lastColumn="0" w:oddVBand="0" w:evenVBand="0" w:oddHBand="0" w:evenHBand="0" w:firstRowFirstColumn="0" w:firstRowLastColumn="0" w:lastRowFirstColumn="0" w:lastRowLastColumn="0"/>
+              <w:rPr>
+                <w:rFonts w:asciiTheme="minorBidi" w:hAnsiTheme="minorBidi"/>
+                <w:sz w:val="16"/>
+                <w:szCs w:val="16"/>
+              </w:rPr>
+            </w:pPr>
+            <w:r>
+              <w:rPr>
+                <w:rFonts w:asciiTheme="minorBidi" w:hAnsiTheme="minorBidi"/>
+                <w:sz w:val="16"/>
+                <w:szCs w:val="16"/>
+              </w:rPr>
+              <w:t>correlation</w:t>
+            </w:r>
+          </w:p>
+        </w:tc>
+        <w:tc>
+          <w:tcPr>
+            <w:tcW w:w="1468" w:type="dxa"/>
+            <w:hideMark/>
+          </w:tcPr>
+          <w:p>
+            <w:pPr>
+              <w:jc w:val="right"/>
+              <w:cnfStyle w:val="100000000000" w:firstRow="1" w:lastRow="0" w:firstColumn="0" w:lastColumn="0" w:oddVBand="0" w:evenVBand="0" w:oddHBand="0" w:evenHBand="0" w:firstRowFirstColumn="0" w:firstRowLastColumn="0" w:lastRowFirstColumn="0" w:lastRowLastColumn="0"/>
+              <w:rPr>
+                <w:rFonts w:asciiTheme="minorBidi" w:hAnsiTheme="minorBidi"/>
+                <w:sz w:val="16"/>
+                <w:szCs w:val="16"/>
+              </w:rPr>
+            </w:pPr>
+            <w:proofErr w:type="spellStart"/>
+            <w:r>
+              <w:rPr>
+                <w:rFonts w:asciiTheme="minorBidi" w:hAnsiTheme="minorBidi"/>
+                <w:sz w:val="16"/>
+                <w:szCs w:val="16"/>
+              </w:rPr>
+              <w:t>p.value</w:t>
+            </w:r>
+            <w:proofErr w:type="spellEnd"/>
+          </w:p>
+        </w:tc>
+      </w:tr>
+      <w:tr>
+        <w:trPr>
+          <w:cnfStyle w:val="000000100000" w:firstRow="0" w:lastRow="0" w:firstColumn="0" w:lastColumn="0" w:oddVBand="0" w:evenVBand="0" w:oddHBand="1" w:evenHBand="0" w:firstRowFirstColumn="0" w:firstRowLastColumn="0" w:lastRowFirstColumn="0" w:lastRowLastColumn="0"/>
+          <w:trHeight w:val="227"/>
+        </w:trPr>
+        <w:tc>
+          <w:tcPr>
+            <w:cnfStyle w:val="001000000000" w:firstRow="0" w:lastRow="0" w:firstColumn="1" w:lastColumn="0" w:oddVBand="0" w:evenVBand="0" w:oddHBand="0" w:evenHBand="0" w:firstRowFirstColumn="0" w:firstRowLastColumn="0" w:lastRowFirstColumn="0" w:lastRowLastColumn="0"/>
+            <w:tcW w:w="0" w:type="auto"/>
+            <w:noWrap/>
+            <w:hideMark/>
+          </w:tcPr>
+          <w:p>
+            <w:pPr>
+              <w:jc w:val="right"/>
+              <w:rPr>
+                <w:rFonts w:asciiTheme="minorBidi" w:hAnsiTheme="minorBidi"/>
+                <w:sz w:val="16"/>
+                <w:szCs w:val="16"/>
+              </w:rPr>
+            </w:pPr>
+            <w:r>
+              <w:rPr>
+                <w:rFonts w:asciiTheme="minorBidi" w:hAnsiTheme="minorBidi"/>
+                <w:sz w:val="16"/>
+                <w:szCs w:val="16"/>
+              </w:rPr>
+              <w:t>DEFICIT_DREB</w:t>
+            </w:r>
+          </w:p>
+        </w:tc>
+        <w:tc>
+          <w:tcPr>
+            <w:tcW w:w="0" w:type="auto"/>
+            <w:noWrap/>
+            <w:hideMark/>
+          </w:tcPr>
+          <w:p>
+            <w:pPr>
+              <w:jc w:val="right"/>
+              <w:cnfStyle w:val="000000100000" w:firstRow="0" w:lastRow="0" w:firstColumn="0" w:lastColumn="0" w:oddVBand="0" w:evenVBand="0" w:oddHBand="1" w:evenHBand="0" w:firstRowFirstColumn="0" w:firstRowLastColumn="0" w:lastRowFirstColumn="0" w:lastRowLastColumn="0"/>
+              <w:rPr>
+                <w:rFonts w:asciiTheme="minorBidi" w:hAnsiTheme="minorBidi"/>
+                <w:sz w:val="16"/>
+                <w:szCs w:val="16"/>
+              </w:rPr>
+            </w:pPr>
+            <w:r>
+              <w:rPr>
+                <w:rFonts w:asciiTheme="minorBidi" w:hAnsiTheme="minorBidi"/>
+                <w:sz w:val="16"/>
+                <w:szCs w:val="16"/>
+              </w:rPr>
+              <w:t>0.71458012</w:t>
+            </w:r>
+          </w:p>
+        </w:tc>
+        <w:tc>
+          <w:tcPr>
+            <w:tcW w:w="1468" w:type="dxa"/>
+            <w:noWrap/>
+            <w:hideMark/>
+          </w:tcPr>
+          <w:p>
+            <w:pPr>
+              <w:jc w:val="right"/>
+              <w:cnfStyle w:val="000000100000" w:firstRow="0" w:lastRow="0" w:firstColumn="0" w:lastColumn="0" w:oddVBand="0" w:evenVBand="0" w:oddHBand="1" w:evenHBand="0" w:firstRowFirstColumn="0" w:firstRowLastColumn="0" w:lastRowFirstColumn="0" w:lastRowLastColumn="0"/>
+              <w:rPr>
+                <w:rFonts w:asciiTheme="minorBidi" w:hAnsiTheme="minorBidi"/>
+                <w:sz w:val="16"/>
+                <w:szCs w:val="16"/>
+              </w:rPr>
+            </w:pPr>
+            <w:r>
+              <w:rPr>
+                <w:rFonts w:asciiTheme="minorBidi" w:hAnsiTheme="minorBidi"/>
+                <w:sz w:val="16"/>
+                <w:szCs w:val="16"/>
+              </w:rPr>
+              <w:t>0.000000e+00</w:t>
+            </w:r>
+          </w:p>
+        </w:tc>
+      </w:tr>
+      <w:tr>
+        <w:trPr>
+          <w:trHeight w:val="227"/>
+        </w:trPr>
+        <w:tc>
+          <w:tcPr>
+            <w:cnfStyle w:val="001000000000" w:firstRow="0" w:lastRow="0" w:firstColumn="1" w:lastColumn="0" w:oddVBand="0" w:evenVBand="0" w:oddHBand="0" w:evenHBand="0" w:firstRowFirstColumn="0" w:firstRowLastColumn="0" w:lastRowFirstColumn="0" w:lastRowLastColumn="0"/>
+            <w:tcW w:w="0" w:type="auto"/>
+            <w:noWrap/>
+            <w:hideMark/>
+          </w:tcPr>
+          <w:p>
+            <w:pPr>
+              <w:jc w:val="right"/>
+              <w:rPr>
+                <w:rFonts w:asciiTheme="minorBidi" w:hAnsiTheme="minorBidi"/>
+                <w:sz w:val="16"/>
+                <w:szCs w:val="16"/>
+              </w:rPr>
+            </w:pPr>
+            <w:r>
+              <w:rPr>
+                <w:rFonts w:asciiTheme="minorBidi" w:hAnsiTheme="minorBidi"/>
+                <w:sz w:val="16"/>
+                <w:szCs w:val="16"/>
+              </w:rPr>
+              <w:t>DEFICIT_TO</w:t>
+            </w:r>
+          </w:p>
+        </w:tc>
+        <w:tc>
+          <w:tcPr>
+            <w:tcW w:w="0" w:type="auto"/>
+            <w:noWrap/>
+            <w:hideMark/>
+          </w:tcPr>
+          <w:p>
+            <w:pPr>
+              <w:jc w:val="right"/>
+              <w:cnfStyle w:val="000000000000" w:firstRow="0" w:lastRow="0" w:firstColumn="0" w:lastColumn="0" w:oddVBand="0" w:evenVBand="0" w:oddHBand="0" w:evenHBand="0" w:firstRowFirstColumn="0" w:firstRowLastColumn="0" w:lastRowFirstColumn="0" w:lastRowLastColumn="0"/>
+              <w:rPr>
+                <w:rFonts w:asciiTheme="minorBidi" w:hAnsiTheme="minorBidi"/>
+                <w:sz w:val="16"/>
+                <w:szCs w:val="16"/>
+              </w:rPr>
+            </w:pPr>
+            <w:r>
+              <w:rPr>
+                <w:rFonts w:asciiTheme="minorBidi" w:hAnsiTheme="minorBidi"/>
+                <w:sz w:val="16"/>
+                <w:szCs w:val="16"/>
+              </w:rPr>
+              <w:t>0.67083400</w:t>
+            </w:r>
+          </w:p>
+        </w:tc>
+        <w:tc>
+          <w:tcPr>
+            <w:tcW w:w="1468" w:type="dxa"/>
+            <w:noWrap/>
+            <w:hideMark/>
+          </w:tcPr>
+          <w:p>
+            <w:pPr>
+              <w:jc w:val="right"/>
+              <w:cnfStyle w:val="000000000000" w:firstRow="0" w:lastRow="0" w:firstColumn="0" w:lastColumn="0" w:oddVBand="0" w:evenVBand="0" w:oddHBand="0" w:evenHBand="0" w:firstRowFirstColumn="0" w:firstRowLastColumn="0" w:lastRowFirstColumn="0" w:lastRowLastColumn="0"/>
+              <w:rPr>
+                <w:rFonts w:asciiTheme="minorBidi" w:hAnsiTheme="minorBidi"/>
+                <w:sz w:val="16"/>
+                <w:szCs w:val="16"/>
+              </w:rPr>
+            </w:pPr>
+            <w:r>
+              <w:rPr>
+                <w:rFonts w:asciiTheme="minorBidi" w:hAnsiTheme="minorBidi"/>
+                <w:sz w:val="16"/>
+                <w:szCs w:val="16"/>
+              </w:rPr>
+              <w:t>1.017135e-288</w:t>
+            </w:r>
+          </w:p>
+        </w:tc>
+      </w:tr>
+      <w:tr>
+        <w:trPr>
+          <w:cnfStyle w:val="000000100000" w:firstRow="0" w:lastRow="0" w:firstColumn="0" w:lastColumn="0" w:oddVBand="0" w:evenVBand="0" w:oddHBand="1" w:evenHBand="0" w:firstRowFirstColumn="0" w:firstRowLastColumn="0" w:lastRowFirstColumn="0" w:lastRowLastColumn="0"/>
+          <w:trHeight w:val="227"/>
+        </w:trPr>
+        <w:tc>
+          <w:tcPr>
+            <w:cnfStyle w:val="001000000000" w:firstRow="0" w:lastRow="0" w:firstColumn="1" w:lastColumn="0" w:oddVBand="0" w:evenVBand="0" w:oddHBand="0" w:evenHBand="0" w:firstRowFirstColumn="0" w:firstRowLastColumn="0" w:lastRowFirstColumn="0" w:lastRowLastColumn="0"/>
+            <w:tcW w:w="0" w:type="auto"/>
+            <w:noWrap/>
+            <w:hideMark/>
+          </w:tcPr>
+          <w:p>
+            <w:pPr>
+              <w:jc w:val="right"/>
+              <w:rPr>
+                <w:rFonts w:asciiTheme="minorBidi" w:hAnsiTheme="minorBidi"/>
+                <w:sz w:val="16"/>
+                <w:szCs w:val="16"/>
+              </w:rPr>
+            </w:pPr>
+            <w:r>
+              <w:rPr>
+                <w:rFonts w:asciiTheme="minorBidi" w:hAnsiTheme="minorBidi"/>
+                <w:sz w:val="16"/>
+                <w:szCs w:val="16"/>
+              </w:rPr>
+              <w:t>FG2_PCT</w:t>
+            </w:r>
+          </w:p>
+        </w:tc>
+        <w:tc>
+          <w:tcPr>
+            <w:tcW w:w="0" w:type="auto"/>
+            <w:noWrap/>
+            <w:hideMark/>
+          </w:tcPr>
+          <w:p>
+            <w:pPr>
+              <w:jc w:val="right"/>
+              <w:cnfStyle w:val="000000100000" w:firstRow="0" w:lastRow="0" w:firstColumn="0" w:lastColumn="0" w:oddVBand="0" w:evenVBand="0" w:oddHBand="1" w:evenHBand="0" w:firstRowFirstColumn="0" w:firstRowLastColumn="0" w:lastRowFirstColumn="0" w:lastRowLastColumn="0"/>
+              <w:rPr>
+                <w:rFonts w:asciiTheme="minorBidi" w:hAnsiTheme="minorBidi"/>
+                <w:sz w:val="16"/>
+                <w:szCs w:val="16"/>
+              </w:rPr>
+            </w:pPr>
+            <w:r>
+              <w:rPr>
+                <w:rFonts w:asciiTheme="minorBidi" w:hAnsiTheme="minorBidi"/>
+                <w:sz w:val="16"/>
+                <w:szCs w:val="16"/>
+              </w:rPr>
+              <w:t>0.48760305</w:t>
+            </w:r>
+          </w:p>
+        </w:tc>
+        <w:tc>
+          <w:tcPr>
+            <w:tcW w:w="1468" w:type="dxa"/>
+            <w:noWrap/>
+            <w:hideMark/>
+          </w:tcPr>
+          <w:p>
+            <w:pPr>
+              <w:jc w:val="right"/>
+              <w:cnfStyle w:val="000000100000" w:firstRow="0" w:lastRow="0" w:firstColumn="0" w:lastColumn="0" w:oddVBand="0" w:evenVBand="0" w:oddHBand="1" w:evenHBand="0" w:firstRowFirstColumn="0" w:firstRowLastColumn="0" w:lastRowFirstColumn="0" w:lastRowLastColumn="0"/>
+              <w:rPr>
+                <w:rFonts w:asciiTheme="minorBidi" w:hAnsiTheme="minorBidi"/>
+                <w:sz w:val="16"/>
+                <w:szCs w:val="16"/>
+              </w:rPr>
+            </w:pPr>
+            <w:r>
+              <w:rPr>
+                <w:rFonts w:asciiTheme="minorBidi" w:hAnsiTheme="minorBidi"/>
+                <w:sz w:val="16"/>
+                <w:szCs w:val="16"/>
+              </w:rPr>
+              <w:t>3.094784e-132</w:t>
+            </w:r>
+          </w:p>
+        </w:tc>
+      </w:tr>
+      <w:tr>
+        <w:trPr>
+          <w:trHeight w:val="227"/>
+        </w:trPr>
+        <w:tc>
+          <w:tcPr>
+            <w:cnfStyle w:val="001000000000" w:firstRow="0" w:lastRow="0" w:firstColumn="1" w:lastColumn="0" w:oddVBand="0" w:evenVBand="0" w:oddHBand="0" w:evenHBand="0" w:firstRowFirstColumn="0" w:firstRowLastColumn="0" w:lastRowFirstColumn="0" w:lastRowLastColumn="0"/>
+            <w:tcW w:w="0" w:type="auto"/>
+            <w:noWrap/>
+            <w:hideMark/>
+          </w:tcPr>
+          <w:p>
+            <w:pPr>
+              <w:jc w:val="right"/>
+              <w:rPr>
+                <w:rFonts w:asciiTheme="minorBidi" w:hAnsiTheme="minorBidi"/>
+                <w:sz w:val="16"/>
+                <w:szCs w:val="16"/>
+              </w:rPr>
+            </w:pPr>
+            <w:r>
+              <w:rPr>
+                <w:rFonts w:asciiTheme="minorBidi" w:hAnsiTheme="minorBidi"/>
+                <w:sz w:val="16"/>
+                <w:szCs w:val="16"/>
+              </w:rPr>
+              <w:t>DEFICIT_BLK</w:t>
+            </w:r>
+          </w:p>
+        </w:tc>
+        <w:tc>
+          <w:tcPr>
+            <w:tcW w:w="0" w:type="auto"/>
+            <w:noWrap/>
+            <w:hideMark/>
+          </w:tcPr>
+          <w:p>
+            <w:pPr>
+              <w:jc w:val="right"/>
+              <w:cnfStyle w:val="000000000000" w:firstRow="0" w:lastRow="0" w:firstColumn="0" w:lastColumn="0" w:oddVBand="0" w:evenVBand="0" w:oddHBand="0" w:evenHBand="0" w:firstRowFirstColumn="0" w:firstRowLastColumn="0" w:lastRowFirstColumn="0" w:lastRowLastColumn="0"/>
+              <w:rPr>
+                <w:rFonts w:asciiTheme="minorBidi" w:hAnsiTheme="minorBidi"/>
+                <w:sz w:val="16"/>
+                <w:szCs w:val="16"/>
+              </w:rPr>
+            </w:pPr>
+            <w:r>
+              <w:rPr>
+                <w:rFonts w:asciiTheme="minorBidi" w:hAnsiTheme="minorBidi"/>
+                <w:sz w:val="16"/>
+                <w:szCs w:val="16"/>
+              </w:rPr>
+              <w:t>0.36506558</w:t>
+            </w:r>
+          </w:p>
+        </w:tc>
+        <w:tc>
+          <w:tcPr>
+            <w:tcW w:w="1468" w:type="dxa"/>
+            <w:noWrap/>
+            <w:hideMark/>
+          </w:tcPr>
+          <w:p>
+            <w:pPr>
+              <w:jc w:val="right"/>
+              <w:cnfStyle w:val="000000000000" w:firstRow="0" w:lastRow="0" w:firstColumn="0" w:lastColumn="0" w:oddVBand="0" w:evenVBand="0" w:oddHBand="0" w:evenHBand="0" w:firstRowFirstColumn="0" w:firstRowLastColumn="0" w:lastRowFirstColumn="0" w:lastRowLastColumn="0"/>
+              <w:rPr>
+                <w:rFonts w:asciiTheme="minorBidi" w:hAnsiTheme="minorBidi"/>
+                <w:sz w:val="16"/>
+                <w:szCs w:val="16"/>
+              </w:rPr>
+            </w:pPr>
+            <w:r>
+              <w:rPr>
+                <w:rFonts w:asciiTheme="minorBidi" w:hAnsiTheme="minorBidi"/>
+                <w:sz w:val="16"/>
+                <w:szCs w:val="16"/>
+              </w:rPr>
+              <w:t>1.414876e-70</w:t>
+            </w:r>
+          </w:p>
+        </w:tc>
+      </w:tr>
+      <w:tr>
+        <w:trPr>
+          <w:cnfStyle w:val="000000100000" w:firstRow="0" w:lastRow="0" w:firstColumn="0" w:lastColumn="0" w:oddVBand="0" w:evenVBand="0" w:oddHBand="1" w:evenHBand="0" w:firstRowFirstColumn="0" w:firstRowLastColumn="0" w:lastRowFirstColumn="0" w:lastRowLastColumn="0"/>
+          <w:trHeight w:val="227"/>
+        </w:trPr>
+        <w:tc>
+          <w:tcPr>
+            <w:cnfStyle w:val="001000000000" w:firstRow="0" w:lastRow="0" w:firstColumn="1" w:lastColumn="0" w:oddVBand="0" w:evenVBand="0" w:oddHBand="0" w:evenHBand="0" w:firstRowFirstColumn="0" w:firstRowLastColumn="0" w:lastRowFirstColumn="0" w:lastRowLastColumn="0"/>
+            <w:tcW w:w="0" w:type="auto"/>
+            <w:noWrap/>
+            <w:hideMark/>
+          </w:tcPr>
+          <w:p>
+            <w:pPr>
+              <w:jc w:val="right"/>
+              <w:rPr>
+                <w:rFonts w:asciiTheme="minorBidi" w:hAnsiTheme="minorBidi"/>
+                <w:sz w:val="16"/>
+                <w:szCs w:val="16"/>
+              </w:rPr>
+            </w:pPr>
+            <w:r>
+              <w:rPr>
+                <w:rFonts w:asciiTheme="minorBidi" w:hAnsiTheme="minorBidi"/>
+                <w:sz w:val="16"/>
+                <w:szCs w:val="16"/>
+              </w:rPr>
+              <w:t>DEFICIT_REB</w:t>
+            </w:r>
+          </w:p>
+        </w:tc>
+        <w:tc>
+          <w:tcPr>
+            <w:tcW w:w="0" w:type="auto"/>
+            <w:noWrap/>
+            <w:hideMark/>
+          </w:tcPr>
+          <w:p>
+            <w:pPr>
+              <w:jc w:val="right"/>
+              <w:cnfStyle w:val="000000100000" w:firstRow="0" w:lastRow="0" w:firstColumn="0" w:lastColumn="0" w:oddVBand="0" w:evenVBand="0" w:oddHBand="1" w:evenHBand="0" w:firstRowFirstColumn="0" w:firstRowLastColumn="0" w:lastRowFirstColumn="0" w:lastRowLastColumn="0"/>
+              <w:rPr>
+                <w:rFonts w:asciiTheme="minorBidi" w:hAnsiTheme="minorBidi"/>
+                <w:sz w:val="16"/>
+                <w:szCs w:val="16"/>
+              </w:rPr>
+            </w:pPr>
+            <w:r>
+              <w:rPr>
+                <w:rFonts w:asciiTheme="minorBidi" w:hAnsiTheme="minorBidi"/>
+                <w:sz w:val="16"/>
+                <w:szCs w:val="16"/>
+              </w:rPr>
+              <w:t>0.35557342</w:t>
+            </w:r>
+          </w:p>
+        </w:tc>
+        <w:tc>
+          <w:tcPr>
+            <w:tcW w:w="1468" w:type="dxa"/>
+            <w:noWrap/>
+            <w:hideMark/>
+          </w:tcPr>
+          <w:p>
+            <w:pPr>
+              <w:jc w:val="right"/>
+              <w:cnfStyle w:val="000000100000" w:firstRow="0" w:lastRow="0" w:firstColumn="0" w:lastColumn="0" w:oddVBand="0" w:evenVBand="0" w:oddHBand="1" w:evenHBand="0" w:firstRowFirstColumn="0" w:firstRowLastColumn="0" w:lastRowFirstColumn="0" w:lastRowLastColumn="0"/>
+              <w:rPr>
+                <w:rFonts w:asciiTheme="minorBidi" w:hAnsiTheme="minorBidi"/>
+                <w:sz w:val="16"/>
+                <w:szCs w:val="16"/>
+              </w:rPr>
+            </w:pPr>
+            <w:r>
+              <w:rPr>
+                <w:rFonts w:asciiTheme="minorBidi" w:hAnsiTheme="minorBidi"/>
+                <w:sz w:val="16"/>
+                <w:szCs w:val="16"/>
+              </w:rPr>
+              <w:t>8.469140e-67</w:t>
+            </w:r>
+          </w:p>
+        </w:tc>
+      </w:tr>
+      <w:tr>
+        <w:trPr>
+          <w:trHeight w:val="227"/>
+        </w:trPr>
+        <w:tc>
+          <w:tcPr>
+            <w:cnfStyle w:val="001000000000" w:firstRow="0" w:lastRow="0" w:firstColumn="1" w:lastColumn="0" w:oddVBand="0" w:evenVBand="0" w:oddHBand="0" w:evenHBand="0" w:firstRowFirstColumn="0" w:firstRowLastColumn="0" w:lastRowFirstColumn="0" w:lastRowLastColumn="0"/>
+            <w:tcW w:w="0" w:type="auto"/>
+            <w:noWrap/>
+            <w:hideMark/>
+          </w:tcPr>
+          <w:p>
+            <w:pPr>
+              <w:jc w:val="right"/>
+              <w:rPr>
+                <w:rFonts w:asciiTheme="minorBidi" w:hAnsiTheme="minorBidi"/>
+                <w:sz w:val="16"/>
+                <w:szCs w:val="16"/>
+              </w:rPr>
+            </w:pPr>
+            <w:r>
+              <w:rPr>
+                <w:rFonts w:asciiTheme="minorBidi" w:hAnsiTheme="minorBidi"/>
+                <w:sz w:val="16"/>
+                <w:szCs w:val="16"/>
+              </w:rPr>
+              <w:t>OUTCOME</w:t>
+            </w:r>
+          </w:p>
+        </w:tc>
+        <w:tc>
+          <w:tcPr>
+            <w:tcW w:w="0" w:type="auto"/>
+            <w:noWrap/>
+            <w:hideMark/>
+          </w:tcPr>
+          <w:p>
+            <w:pPr>
+              <w:jc w:val="right"/>
+              <w:cnfStyle w:val="000000000000" w:firstRow="0" w:lastRow="0" w:firstColumn="0" w:lastColumn="0" w:oddVBand="0" w:evenVBand="0" w:oddHBand="0" w:evenHBand="0" w:firstRowFirstColumn="0" w:firstRowLastColumn="0" w:lastRowFirstColumn="0" w:lastRowLastColumn="0"/>
+              <w:rPr>
+                <w:rFonts w:asciiTheme="minorBidi" w:hAnsiTheme="minorBidi"/>
+                <w:sz w:val="16"/>
+                <w:szCs w:val="16"/>
+              </w:rPr>
+            </w:pPr>
+            <w:r>
+              <w:rPr>
+                <w:rFonts w:asciiTheme="minorBidi" w:hAnsiTheme="minorBidi"/>
+                <w:sz w:val="16"/>
+                <w:szCs w:val="16"/>
+              </w:rPr>
+              <w:t>0.33694743</w:t>
+            </w:r>
+          </w:p>
+        </w:tc>
+        <w:tc>
+          <w:tcPr>
+            <w:tcW w:w="1468" w:type="dxa"/>
+            <w:noWrap/>
+            <w:hideMark/>
+          </w:tcPr>
+          <w:p>
+            <w:pPr>
+              <w:jc w:val="right"/>
+              <w:cnfStyle w:val="000000000000" w:firstRow="0" w:lastRow="0" w:firstColumn="0" w:lastColumn="0" w:oddVBand="0" w:evenVBand="0" w:oddHBand="0" w:evenHBand="0" w:firstRowFirstColumn="0" w:firstRowLastColumn="0" w:lastRowFirstColumn="0" w:lastRowLastColumn="0"/>
+              <w:rPr>
+                <w:rFonts w:asciiTheme="minorBidi" w:hAnsiTheme="minorBidi"/>
+                <w:sz w:val="16"/>
+                <w:szCs w:val="16"/>
+              </w:rPr>
+            </w:pPr>
+            <w:r>
+              <w:rPr>
+                <w:rFonts w:asciiTheme="minorBidi" w:hAnsiTheme="minorBidi"/>
+                <w:sz w:val="16"/>
+                <w:szCs w:val="16"/>
+              </w:rPr>
+              <w:t>9.386679e-60</w:t>
+            </w:r>
+          </w:p>
+        </w:tc>
+      </w:tr>
+      <w:tr>
+        <w:trPr>
+          <w:cnfStyle w:val="000000100000" w:firstRow="0" w:lastRow="0" w:firstColumn="0" w:lastColumn="0" w:oddVBand="0" w:evenVBand="0" w:oddHBand="1" w:evenHBand="0" w:firstRowFirstColumn="0" w:firstRowLastColumn="0" w:lastRowFirstColumn="0" w:lastRowLastColumn="0"/>
+          <w:trHeight w:val="227"/>
+        </w:trPr>
+        <w:tc>
+          <w:tcPr>
+            <w:cnfStyle w:val="001000000000" w:firstRow="0" w:lastRow="0" w:firstColumn="1" w:lastColumn="0" w:oddVBand="0" w:evenVBand="0" w:oddHBand="0" w:evenHBand="0" w:firstRowFirstColumn="0" w:firstRowLastColumn="0" w:lastRowFirstColumn="0" w:lastRowLastColumn="0"/>
+            <w:tcW w:w="0" w:type="auto"/>
+            <w:noWrap/>
+            <w:hideMark/>
+          </w:tcPr>
+          <w:p>
+            <w:pPr>
+              <w:jc w:val="right"/>
+              <w:rPr>
+                <w:rFonts w:asciiTheme="minorBidi" w:hAnsiTheme="minorBidi"/>
+                <w:sz w:val="16"/>
+                <w:szCs w:val="16"/>
+              </w:rPr>
+            </w:pPr>
+            <w:r>
+              <w:rPr>
+                <w:rFonts w:asciiTheme="minorBidi" w:hAnsiTheme="minorBidi"/>
+                <w:sz w:val="16"/>
+                <w:szCs w:val="16"/>
+              </w:rPr>
+              <w:t>DEFICIT_FTA</w:t>
+            </w:r>
+          </w:p>
+        </w:tc>
+        <w:tc>
+          <w:tcPr>
+            <w:tcW w:w="0" w:type="auto"/>
+            <w:noWrap/>
+            <w:hideMark/>
+          </w:tcPr>
+          <w:p>
+            <w:pPr>
+              <w:jc w:val="right"/>
+              <w:cnfStyle w:val="000000100000" w:firstRow="0" w:lastRow="0" w:firstColumn="0" w:lastColumn="0" w:oddVBand="0" w:evenVBand="0" w:oddHBand="1" w:evenHBand="0" w:firstRowFirstColumn="0" w:firstRowLastColumn="0" w:lastRowFirstColumn="0" w:lastRowLastColumn="0"/>
+              <w:rPr>
+                <w:rFonts w:asciiTheme="minorBidi" w:hAnsiTheme="minorBidi"/>
+                <w:sz w:val="16"/>
+                <w:szCs w:val="16"/>
+              </w:rPr>
+            </w:pPr>
+            <w:r>
+              <w:rPr>
+                <w:rFonts w:asciiTheme="minorBidi" w:hAnsiTheme="minorBidi"/>
+                <w:sz w:val="16"/>
+                <w:szCs w:val="16"/>
+              </w:rPr>
+              <w:t>0.32433632</w:t>
+            </w:r>
+          </w:p>
+        </w:tc>
+        <w:tc>
+          <w:tcPr>
+            <w:tcW w:w="1468" w:type="dxa"/>
+            <w:noWrap/>
+            <w:hideMark/>
+          </w:tcPr>
+          <w:p>
+            <w:pPr>
+              <w:jc w:val="right"/>
+              <w:cnfStyle w:val="000000100000" w:firstRow="0" w:lastRow="0" w:firstColumn="0" w:lastColumn="0" w:oddVBand="0" w:evenVBand="0" w:oddHBand="1" w:evenHBand="0" w:firstRowFirstColumn="0" w:firstRowLastColumn="0" w:lastRowFirstColumn="0" w:lastRowLastColumn="0"/>
+              <w:rPr>
+                <w:rFonts w:asciiTheme="minorBidi" w:hAnsiTheme="minorBidi"/>
+                <w:sz w:val="16"/>
+                <w:szCs w:val="16"/>
+              </w:rPr>
+            </w:pPr>
+            <w:r>
+              <w:rPr>
+                <w:rFonts w:asciiTheme="minorBidi" w:hAnsiTheme="minorBidi"/>
+                <w:sz w:val="16"/>
+                <w:szCs w:val="16"/>
+              </w:rPr>
+              <w:t>2.981061e-55</w:t>
+            </w:r>
+          </w:p>
+        </w:tc>
+      </w:tr>
+      <w:tr>
+        <w:trPr>
+          <w:trHeight w:val="227"/>
+        </w:trPr>
+        <w:tc>
+          <w:tcPr>
+            <w:cnfStyle w:val="001000000000" w:firstRow="0" w:lastRow="0" w:firstColumn="1" w:lastColumn="0" w:oddVBand="0" w:evenVBand="0" w:oddHBand="0" w:evenHBand="0" w:firstRowFirstColumn="0" w:firstRowLastColumn="0" w:lastRowFirstColumn="0" w:lastRowLastColumn="0"/>
+            <w:tcW w:w="0" w:type="auto"/>
+            <w:noWrap/>
+            <w:hideMark/>
+          </w:tcPr>
+          <w:p>
+            <w:pPr>
+              <w:jc w:val="right"/>
+              <w:rPr>
+                <w:rFonts w:asciiTheme="minorBidi" w:hAnsiTheme="minorBidi"/>
+                <w:sz w:val="16"/>
+                <w:szCs w:val="16"/>
+              </w:rPr>
+            </w:pPr>
+            <w:r>
+              <w:rPr>
+                <w:rFonts w:asciiTheme="minorBidi" w:hAnsiTheme="minorBidi"/>
+                <w:sz w:val="16"/>
+                <w:szCs w:val="16"/>
+              </w:rPr>
+              <w:t>DEFICIT_AST</w:t>
+            </w:r>
+          </w:p>
+        </w:tc>
+        <w:tc>
+          <w:tcPr>
+            <w:tcW w:w="0" w:type="auto"/>
+            <w:noWrap/>
+            <w:hideMark/>
+          </w:tcPr>
+          <w:p>
+            <w:pPr>
+              <w:jc w:val="right"/>
+              <w:cnfStyle w:val="000000000000" w:firstRow="0" w:lastRow="0" w:firstColumn="0" w:lastColumn="0" w:oddVBand="0" w:evenVBand="0" w:oddHBand="0" w:evenHBand="0" w:firstRowFirstColumn="0" w:firstRowLastColumn="0" w:lastRowFirstColumn="0" w:lastRowLastColumn="0"/>
+              <w:rPr>
+                <w:rFonts w:asciiTheme="minorBidi" w:hAnsiTheme="minorBidi"/>
+                <w:sz w:val="16"/>
+                <w:szCs w:val="16"/>
+              </w:rPr>
+            </w:pPr>
+            <w:r>
+              <w:rPr>
+                <w:rFonts w:asciiTheme="minorBidi" w:hAnsiTheme="minorBidi"/>
+                <w:sz w:val="16"/>
+                <w:szCs w:val="16"/>
+              </w:rPr>
+              <w:t>0.23253686</w:t>
+            </w:r>
+          </w:p>
+        </w:tc>
+        <w:tc>
+          <w:tcPr>
+            <w:tcW w:w="1468" w:type="dxa"/>
+            <w:noWrap/>
+            <w:hideMark/>
+          </w:tcPr>
+          <w:p>
+            <w:pPr>
+              <w:jc w:val="right"/>
+              <w:cnfStyle w:val="000000000000" w:firstRow="0" w:lastRow="0" w:firstColumn="0" w:lastColumn="0" w:oddVBand="0" w:evenVBand="0" w:oddHBand="0" w:evenHBand="0" w:firstRowFirstColumn="0" w:firstRowLastColumn="0" w:lastRowFirstColumn="0" w:lastRowLastColumn="0"/>
+              <w:rPr>
+                <w:rFonts w:asciiTheme="minorBidi" w:hAnsiTheme="minorBidi"/>
+                <w:sz w:val="16"/>
+                <w:szCs w:val="16"/>
+              </w:rPr>
+            </w:pPr>
+            <w:r>
+              <w:rPr>
+                <w:rFonts w:asciiTheme="minorBidi" w:hAnsiTheme="minorBidi"/>
+                <w:sz w:val="16"/>
+                <w:szCs w:val="16"/>
+              </w:rPr>
+              <w:t>1.702077e-28</w:t>
+            </w:r>
+          </w:p>
+        </w:tc>
+      </w:tr>
+      <w:tr>
+        <w:trPr>
+          <w:cnfStyle w:val="000000100000" w:firstRow="0" w:lastRow="0" w:firstColumn="0" w:lastColumn="0" w:oddVBand="0" w:evenVBand="0" w:oddHBand="1" w:evenHBand="0" w:firstRowFirstColumn="0" w:firstRowLastColumn="0" w:lastRowFirstColumn="0" w:lastRowLastColumn="0"/>
+          <w:trHeight w:val="227"/>
+        </w:trPr>
+        <w:tc>
+          <w:tcPr>
+            <w:cnfStyle w:val="001000000000" w:firstRow="0" w:lastRow="0" w:firstColumn="1" w:lastColumn="0" w:oddVBand="0" w:evenVBand="0" w:oddHBand="0" w:evenHBand="0" w:firstRowFirstColumn="0" w:firstRowLastColumn="0" w:lastRowFirstColumn="0" w:lastRowLastColumn="0"/>
+            <w:tcW w:w="0" w:type="auto"/>
+            <w:noWrap/>
+            <w:hideMark/>
+          </w:tcPr>
+          <w:p>
+            <w:pPr>
+              <w:jc w:val="right"/>
+              <w:rPr>
+                <w:rFonts w:asciiTheme="minorBidi" w:hAnsiTheme="minorBidi"/>
+                <w:sz w:val="16"/>
+                <w:szCs w:val="16"/>
+              </w:rPr>
+            </w:pPr>
+            <w:r>
+              <w:rPr>
+                <w:rFonts w:asciiTheme="minorBidi" w:hAnsiTheme="minorBidi"/>
+                <w:sz w:val="16"/>
+                <w:szCs w:val="16"/>
+              </w:rPr>
+              <w:t>FG3_PCT</w:t>
+            </w:r>
+          </w:p>
+        </w:tc>
+        <w:tc>
+          <w:tcPr>
+            <w:tcW w:w="0" w:type="auto"/>
+            <w:noWrap/>
+            <w:hideMark/>
+          </w:tcPr>
+          <w:p>
+            <w:pPr>
+              <w:jc w:val="right"/>
+              <w:cnfStyle w:val="000000100000" w:firstRow="0" w:lastRow="0" w:firstColumn="0" w:lastColumn="0" w:oddVBand="0" w:evenVBand="0" w:oddHBand="1" w:evenHBand="0" w:firstRowFirstColumn="0" w:firstRowLastColumn="0" w:lastRowFirstColumn="0" w:lastRowLastColumn="0"/>
+              <w:rPr>
+                <w:rFonts w:asciiTheme="minorBidi" w:hAnsiTheme="minorBidi"/>
+                <w:sz w:val="16"/>
+                <w:szCs w:val="16"/>
+              </w:rPr>
+            </w:pPr>
+            <w:r>
+              <w:rPr>
+                <w:rFonts w:asciiTheme="minorBidi" w:hAnsiTheme="minorBidi"/>
+                <w:sz w:val="16"/>
+                <w:szCs w:val="16"/>
+              </w:rPr>
+              <w:t>0.20748163</w:t>
+            </w:r>
+          </w:p>
+        </w:tc>
+        <w:tc>
+          <w:tcPr>
+            <w:tcW w:w="1468" w:type="dxa"/>
+            <w:noWrap/>
+            <w:hideMark/>
+          </w:tcPr>
+          <w:p>
+            <w:pPr>
+              <w:jc w:val="right"/>
+              <w:cnfStyle w:val="000000100000" w:firstRow="0" w:lastRow="0" w:firstColumn="0" w:lastColumn="0" w:oddVBand="0" w:evenVBand="0" w:oddHBand="1" w:evenHBand="0" w:firstRowFirstColumn="0" w:firstRowLastColumn="0" w:lastRowFirstColumn="0" w:lastRowLastColumn="0"/>
+              <w:rPr>
+                <w:rFonts w:asciiTheme="minorBidi" w:hAnsiTheme="minorBidi"/>
+                <w:sz w:val="16"/>
+                <w:szCs w:val="16"/>
+              </w:rPr>
+            </w:pPr>
+            <w:r>
+              <w:rPr>
+                <w:rFonts w:asciiTheme="minorBidi" w:hAnsiTheme="minorBidi"/>
+                <w:sz w:val="16"/>
+                <w:szCs w:val="16"/>
+              </w:rPr>
+              <w:t>6.766563e-23</w:t>
+            </w:r>
+          </w:p>
+        </w:tc>
+      </w:tr>
+      <w:tr>
+        <w:trPr>
+          <w:trHeight w:val="227"/>
+        </w:trPr>
+        <w:tc>
+          <w:tcPr>
+            <w:cnfStyle w:val="001000000000" w:firstRow="0" w:lastRow="0" w:firstColumn="1" w:lastColumn="0" w:oddVBand="0" w:evenVBand="0" w:oddHBand="0" w:evenHBand="0" w:firstRowFirstColumn="0" w:firstRowLastColumn="0" w:lastRowFirstColumn="0" w:lastRowLastColumn="0"/>
+            <w:tcW w:w="0" w:type="auto"/>
+            <w:noWrap/>
+            <w:hideMark/>
+          </w:tcPr>
+          <w:p>
+            <w:pPr>
+              <w:jc w:val="right"/>
+              <w:rPr>
+                <w:rFonts w:asciiTheme="minorBidi" w:hAnsiTheme="minorBidi"/>
+                <w:sz w:val="16"/>
+                <w:szCs w:val="16"/>
+              </w:rPr>
+            </w:pPr>
+            <w:r>
+              <w:rPr>
+                <w:rFonts w:asciiTheme="minorBidi" w:hAnsiTheme="minorBidi"/>
+                <w:sz w:val="16"/>
+                <w:szCs w:val="16"/>
+              </w:rPr>
+              <w:t>DEFICIT_FG3A</w:t>
+            </w:r>
+          </w:p>
+        </w:tc>
+        <w:tc>
+          <w:tcPr>
+            <w:tcW w:w="0" w:type="auto"/>
+            <w:noWrap/>
+            <w:hideMark/>
+          </w:tcPr>
+          <w:p>
+            <w:pPr>
+              <w:jc w:val="right"/>
+              <w:cnfStyle w:val="000000000000" w:firstRow="0" w:lastRow="0" w:firstColumn="0" w:lastColumn="0" w:oddVBand="0" w:evenVBand="0" w:oddHBand="0" w:evenHBand="0" w:firstRowFirstColumn="0" w:firstRowLastColumn="0" w:lastRowFirstColumn="0" w:lastRowLastColumn="0"/>
+              <w:rPr>
+                <w:rFonts w:asciiTheme="minorBidi" w:hAnsiTheme="minorBidi"/>
+                <w:sz w:val="16"/>
+                <w:szCs w:val="16"/>
+              </w:rPr>
+            </w:pPr>
+            <w:r>
+              <w:rPr>
+                <w:rFonts w:asciiTheme="minorBidi" w:hAnsiTheme="minorBidi"/>
+                <w:sz w:val="16"/>
+                <w:szCs w:val="16"/>
+              </w:rPr>
+              <w:t>0.08211446</w:t>
+            </w:r>
+          </w:p>
+        </w:tc>
+        <w:tc>
+          <w:tcPr>
+            <w:tcW w:w="1468" w:type="dxa"/>
+            <w:noWrap/>
+            <w:hideMark/>
+          </w:tcPr>
+          <w:p>
+            <w:pPr>
+              <w:jc w:val="right"/>
+              <w:cnfStyle w:val="000000000000" w:firstRow="0" w:lastRow="0" w:firstColumn="0" w:lastColumn="0" w:oddVBand="0" w:evenVBand="0" w:oddHBand="0" w:evenHBand="0" w:firstRowFirstColumn="0" w:firstRowLastColumn="0" w:lastRowFirstColumn="0" w:lastRowLastColumn="0"/>
+              <w:rPr>
+                <w:rFonts w:asciiTheme="minorBidi" w:hAnsiTheme="minorBidi"/>
+                <w:sz w:val="16"/>
+                <w:szCs w:val="16"/>
+              </w:rPr>
+            </w:pPr>
+            <w:r>
+              <w:rPr>
+                <w:rFonts w:asciiTheme="minorBidi" w:hAnsiTheme="minorBidi"/>
+                <w:sz w:val="16"/>
+                <w:szCs w:val="16"/>
+              </w:rPr>
+              <w:t>1.120738e-04</w:t>
+            </w:r>
+          </w:p>
+        </w:tc>
+      </w:tr>
+      <w:tr>
+        <w:trPr>
+          <w:cnfStyle w:val="000000100000" w:firstRow="0" w:lastRow="0" w:firstColumn="0" w:lastColumn="0" w:oddVBand="0" w:evenVBand="0" w:oddHBand="1" w:evenHBand="0" w:firstRowFirstColumn="0" w:firstRowLastColumn="0" w:lastRowFirstColumn="0" w:lastRowLastColumn="0"/>
+          <w:trHeight w:val="227"/>
+        </w:trPr>
+        <w:tc>
+          <w:tcPr>
+            <w:cnfStyle w:val="001000000000" w:firstRow="0" w:lastRow="0" w:firstColumn="1" w:lastColumn="0" w:oddVBand="0" w:evenVBand="0" w:oddHBand="0" w:evenHBand="0" w:firstRowFirstColumn="0" w:firstRowLastColumn="0" w:lastRowFirstColumn="0" w:lastRowLastColumn="0"/>
+            <w:tcW w:w="0" w:type="auto"/>
+            <w:noWrap/>
+            <w:hideMark/>
+          </w:tcPr>
+          <w:p>
+            <w:pPr>
+              <w:jc w:val="right"/>
+              <w:rPr>
+                <w:rFonts w:asciiTheme="minorBidi" w:hAnsiTheme="minorBidi"/>
+                <w:sz w:val="16"/>
+                <w:szCs w:val="16"/>
+              </w:rPr>
+            </w:pPr>
+            <w:r>
+              <w:rPr>
+                <w:rFonts w:asciiTheme="minorBidi" w:hAnsiTheme="minorBidi"/>
+                <w:sz w:val="16"/>
+                <w:szCs w:val="16"/>
+              </w:rPr>
+              <w:t>FT_PCT</w:t>
+            </w:r>
+          </w:p>
+        </w:tc>
+        <w:tc>
+          <w:tcPr>
+            <w:tcW w:w="0" w:type="auto"/>
+            <w:noWrap/>
+            <w:hideMark/>
+          </w:tcPr>
+          <w:p>
+            <w:pPr>
+              <w:jc w:val="right"/>
+              <w:cnfStyle w:val="000000100000" w:firstRow="0" w:lastRow="0" w:firstColumn="0" w:lastColumn="0" w:oddVBand="0" w:evenVBand="0" w:oddHBand="1" w:evenHBand="0" w:firstRowFirstColumn="0" w:firstRowLastColumn="0" w:lastRowFirstColumn="0" w:lastRowLastColumn="0"/>
+              <w:rPr>
+                <w:rFonts w:asciiTheme="minorBidi" w:hAnsiTheme="minorBidi"/>
+                <w:sz w:val="16"/>
+                <w:szCs w:val="16"/>
+              </w:rPr>
+            </w:pPr>
+            <w:r>
+              <w:rPr>
+                <w:rFonts w:asciiTheme="minorBidi" w:hAnsiTheme="minorBidi"/>
+                <w:sz w:val="16"/>
+                <w:szCs w:val="16"/>
+              </w:rPr>
+              <w:t>0.07375866</w:t>
+            </w:r>
+          </w:p>
+        </w:tc>
+        <w:tc>
+          <w:tcPr>
+            <w:tcW w:w="1468" w:type="dxa"/>
+            <w:noWrap/>
+            <w:hideMark/>
+          </w:tcPr>
+          <w:p>
+            <w:pPr>
+              <w:jc w:val="right"/>
+              <w:cnfStyle w:val="000000100000" w:firstRow="0" w:lastRow="0" w:firstColumn="0" w:lastColumn="0" w:oddVBand="0" w:evenVBand="0" w:oddHBand="1" w:evenHBand="0" w:firstRowFirstColumn="0" w:firstRowLastColumn="0" w:lastRowFirstColumn="0" w:lastRowLastColumn="0"/>
+              <w:rPr>
+                <w:rFonts w:asciiTheme="minorBidi" w:hAnsiTheme="minorBidi"/>
+                <w:sz w:val="16"/>
+                <w:szCs w:val="16"/>
+              </w:rPr>
+            </w:pPr>
+            <w:r>
+              <w:rPr>
+                <w:rFonts w:asciiTheme="minorBidi" w:hAnsiTheme="minorBidi"/>
+                <w:sz w:val="16"/>
+                <w:szCs w:val="16"/>
+              </w:rPr>
+              <w:t>5.231101e-04</w:t>
+            </w:r>
+          </w:p>
+        </w:tc>
+      </w:tr>
+      <w:tr>
+        <w:trPr>
+          <w:trHeight w:val="227"/>
+        </w:trPr>
+        <w:tc>
+          <w:tcPr>
+            <w:cnfStyle w:val="001000000000" w:firstRow="0" w:lastRow="0" w:firstColumn="1" w:lastColumn="0" w:oddVBand="0" w:evenVBand="0" w:oddHBand="0" w:evenHBand="0" w:firstRowFirstColumn="0" w:firstRowLastColumn="0" w:lastRowFirstColumn="0" w:lastRowLastColumn="0"/>
+            <w:tcW w:w="0" w:type="auto"/>
+            <w:noWrap/>
+            <w:hideMark/>
+          </w:tcPr>
+          <w:p>
+            <w:pPr>
+              <w:jc w:val="right"/>
+              <w:rPr>
+                <w:rFonts w:asciiTheme="minorBidi" w:hAnsiTheme="minorBidi"/>
+                <w:sz w:val="16"/>
+                <w:szCs w:val="16"/>
+              </w:rPr>
+            </w:pPr>
+            <w:r>
+              <w:rPr>
+                <w:rFonts w:asciiTheme="minorBidi" w:hAnsiTheme="minorBidi"/>
+                <w:sz w:val="16"/>
+                <w:szCs w:val="16"/>
+              </w:rPr>
+              <w:t>DEFICIT_PF</w:t>
+            </w:r>
+          </w:p>
+        </w:tc>
+        <w:tc>
+          <w:tcPr>
+            <w:tcW w:w="0" w:type="auto"/>
+            <w:noWrap/>
+            <w:hideMark/>
+          </w:tcPr>
+          <w:p>
+            <w:pPr>
+              <w:jc w:val="right"/>
+              <w:cnfStyle w:val="000000000000" w:firstRow="0" w:lastRow="0" w:firstColumn="0" w:lastColumn="0" w:oddVBand="0" w:evenVBand="0" w:oddHBand="0" w:evenHBand="0" w:firstRowFirstColumn="0" w:firstRowLastColumn="0" w:lastRowFirstColumn="0" w:lastRowLastColumn="0"/>
+              <w:rPr>
+                <w:rFonts w:asciiTheme="minorBidi" w:hAnsiTheme="minorBidi"/>
+                <w:sz w:val="16"/>
+                <w:szCs w:val="16"/>
+              </w:rPr>
+            </w:pPr>
+            <w:r>
+              <w:rPr>
+                <w:rFonts w:asciiTheme="minorBidi" w:hAnsiTheme="minorBidi"/>
+                <w:sz w:val="16"/>
+                <w:szCs w:val="16"/>
+              </w:rPr>
+              <w:t>-0.24143315</w:t>
+            </w:r>
+          </w:p>
+        </w:tc>
+        <w:tc>
+          <w:tcPr>
+            <w:tcW w:w="1468" w:type="dxa"/>
+            <w:noWrap/>
+            <w:hideMark/>
+          </w:tcPr>
+          <w:p>
+            <w:pPr>
+              <w:jc w:val="right"/>
+              <w:cnfStyle w:val="000000000000" w:firstRow="0" w:lastRow="0" w:firstColumn="0" w:lastColumn="0" w:oddVBand="0" w:evenVBand="0" w:oddHBand="0" w:evenHBand="0" w:firstRowFirstColumn="0" w:firstRowLastColumn="0" w:lastRowFirstColumn="0" w:lastRowLastColumn="0"/>
+              <w:rPr>
+                <w:rFonts w:asciiTheme="minorBidi" w:hAnsiTheme="minorBidi"/>
+                <w:sz w:val="16"/>
+                <w:szCs w:val="16"/>
+              </w:rPr>
+            </w:pPr>
+            <w:r>
+              <w:rPr>
+                <w:rFonts w:asciiTheme="minorBidi" w:hAnsiTheme="minorBidi"/>
+                <w:sz w:val="16"/>
+                <w:szCs w:val="16"/>
+              </w:rPr>
+              <w:t>1.188063e-30</w:t>
+            </w:r>
+          </w:p>
+        </w:tc>
+      </w:tr>
+      <w:tr>
+        <w:trPr>
+          <w:cnfStyle w:val="000000100000" w:firstRow="0" w:lastRow="0" w:firstColumn="0" w:lastColumn="0" w:oddVBand="0" w:evenVBand="0" w:oddHBand="1" w:evenHBand="0" w:firstRowFirstColumn="0" w:firstRowLastColumn="0" w:lastRowFirstColumn="0" w:lastRowLastColumn="0"/>
+          <w:trHeight w:val="227"/>
+        </w:trPr>
+        <w:tc>
+          <w:tcPr>
+            <w:cnfStyle w:val="001000000000" w:firstRow="0" w:lastRow="0" w:firstColumn="1" w:lastColumn="0" w:oddVBand="0" w:evenVBand="0" w:oddHBand="0" w:evenHBand="0" w:firstRowFirstColumn="0" w:firstRowLastColumn="0" w:lastRowFirstColumn="0" w:lastRowLastColumn="0"/>
+            <w:tcW w:w="0" w:type="auto"/>
+            <w:noWrap/>
+            <w:hideMark/>
+          </w:tcPr>
+          <w:p>
+            <w:pPr>
+              <w:jc w:val="right"/>
+              <w:rPr>
+                <w:rFonts w:asciiTheme="minorBidi" w:hAnsiTheme="minorBidi"/>
+                <w:sz w:val="16"/>
+                <w:szCs w:val="16"/>
+              </w:rPr>
+            </w:pPr>
+            <w:r>
+              <w:rPr>
+                <w:rFonts w:asciiTheme="minorBidi" w:hAnsiTheme="minorBidi"/>
+                <w:sz w:val="16"/>
+                <w:szCs w:val="16"/>
+              </w:rPr>
+              <w:t>DEFICIT_OREB</w:t>
+            </w:r>
+          </w:p>
+        </w:tc>
+        <w:tc>
+          <w:tcPr>
+            <w:tcW w:w="0" w:type="auto"/>
+            <w:noWrap/>
+            <w:hideMark/>
+          </w:tcPr>
+          <w:p>
+            <w:pPr>
+              <w:jc w:val="right"/>
+              <w:cnfStyle w:val="000000100000" w:firstRow="0" w:lastRow="0" w:firstColumn="0" w:lastColumn="0" w:oddVBand="0" w:evenVBand="0" w:oddHBand="1" w:evenHBand="0" w:firstRowFirstColumn="0" w:firstRowLastColumn="0" w:lastRowFirstColumn="0" w:lastRowLastColumn="0"/>
+              <w:rPr>
+                <w:rFonts w:asciiTheme="minorBidi" w:hAnsiTheme="minorBidi"/>
+                <w:sz w:val="16"/>
+                <w:szCs w:val="16"/>
+              </w:rPr>
+            </w:pPr>
+            <w:r>
+              <w:rPr>
+                <w:rFonts w:asciiTheme="minorBidi" w:hAnsiTheme="minorBidi"/>
+                <w:sz w:val="16"/>
+                <w:szCs w:val="16"/>
+              </w:rPr>
+              <w:t>-0.36268766</w:t>
+            </w:r>
+          </w:p>
+        </w:tc>
+        <w:tc>
+          <w:tcPr>
+            <w:tcW w:w="1468" w:type="dxa"/>
+            <w:noWrap/>
+            <w:hideMark/>
+          </w:tcPr>
+          <w:p>
+            <w:pPr>
+              <w:jc w:val="right"/>
+              <w:cnfStyle w:val="000000100000" w:firstRow="0" w:lastRow="0" w:firstColumn="0" w:lastColumn="0" w:oddVBand="0" w:evenVBand="0" w:oddHBand="1" w:evenHBand="0" w:firstRowFirstColumn="0" w:firstRowLastColumn="0" w:lastRowFirstColumn="0" w:lastRowLastColumn="0"/>
+              <w:rPr>
+                <w:rFonts w:asciiTheme="minorBidi" w:hAnsiTheme="minorBidi"/>
+                <w:sz w:val="16"/>
+                <w:szCs w:val="16"/>
+              </w:rPr>
+            </w:pPr>
+            <w:r>
+              <w:rPr>
+                <w:rFonts w:asciiTheme="minorBidi" w:hAnsiTheme="minorBidi"/>
+                <w:sz w:val="16"/>
+                <w:szCs w:val="16"/>
+              </w:rPr>
+              <w:t>1.285373e-69</w:t>
+            </w:r>
+          </w:p>
+        </w:tc>
+      </w:tr>
+      <w:tr>
+        <w:trPr>
+          <w:trHeight w:val="227"/>
+        </w:trPr>
+        <w:tc>
+          <w:tcPr>
+            <w:cnfStyle w:val="001000000000" w:firstRow="0" w:lastRow="0" w:firstColumn="1" w:lastColumn="0" w:oddVBand="0" w:evenVBand="0" w:oddHBand="0" w:evenHBand="0" w:firstRowFirstColumn="0" w:firstRowLastColumn="0" w:lastRowFirstColumn="0" w:lastRowLastColumn="0"/>
+            <w:tcW w:w="0" w:type="auto"/>
+            <w:noWrap/>
+            <w:hideMark/>
+          </w:tcPr>
+          <w:p>
+            <w:pPr>
+              <w:jc w:val="right"/>
+              <w:rPr>
+                <w:rFonts w:asciiTheme="minorBidi" w:hAnsiTheme="minorBidi"/>
+                <w:sz w:val="16"/>
+                <w:szCs w:val="16"/>
+              </w:rPr>
+            </w:pPr>
+            <w:r>
+              <w:rPr>
+                <w:rFonts w:asciiTheme="minorBidi" w:hAnsiTheme="minorBidi"/>
+                <w:sz w:val="16"/>
+                <w:szCs w:val="16"/>
+              </w:rPr>
+              <w:t>DEFICIT_STL</w:t>
+            </w:r>
+          </w:p>
+        </w:tc>
+        <w:tc>
+          <w:tcPr>
+            <w:tcW w:w="0" w:type="auto"/>
+            <w:noWrap/>
+            <w:hideMark/>
+          </w:tcPr>
+          <w:p>
+            <w:pPr>
+              <w:jc w:val="right"/>
+              <w:cnfStyle w:val="000000000000" w:firstRow="0" w:lastRow="0" w:firstColumn="0" w:lastColumn="0" w:oddVBand="0" w:evenVBand="0" w:oddHBand="0" w:evenHBand="0" w:firstRowFirstColumn="0" w:firstRowLastColumn="0" w:lastRowFirstColumn="0" w:lastRowLastColumn="0"/>
+              <w:rPr>
+                <w:rFonts w:asciiTheme="minorBidi" w:hAnsiTheme="minorBidi"/>
+                <w:sz w:val="16"/>
+                <w:szCs w:val="16"/>
+              </w:rPr>
+            </w:pPr>
+            <w:r>
+              <w:rPr>
+                <w:rFonts w:asciiTheme="minorBidi" w:hAnsiTheme="minorBidi"/>
+                <w:sz w:val="16"/>
+                <w:szCs w:val="16"/>
+              </w:rPr>
+              <w:t>-0.53628857</w:t>
+            </w:r>
+          </w:p>
+        </w:tc>
+        <w:tc>
+          <w:tcPr>
+            <w:tcW w:w="1468" w:type="dxa"/>
+            <w:noWrap/>
+            <w:hideMark/>
+          </w:tcPr>
+          <w:p>
+            <w:pPr>
+              <w:jc w:val="right"/>
+              <w:cnfStyle w:val="000000000000" w:firstRow="0" w:lastRow="0" w:firstColumn="0" w:lastColumn="0" w:oddVBand="0" w:evenVBand="0" w:oddHBand="0" w:evenHBand="0" w:firstRowFirstColumn="0" w:firstRowLastColumn="0" w:lastRowFirstColumn="0" w:lastRowLastColumn="0"/>
+              <w:rPr>
+                <w:rFonts w:asciiTheme="minorBidi" w:hAnsiTheme="minorBidi"/>
+                <w:sz w:val="16"/>
+                <w:szCs w:val="16"/>
+              </w:rPr>
+            </w:pPr>
+            <w:r>
+              <w:rPr>
+                <w:rFonts w:asciiTheme="minorBidi" w:hAnsiTheme="minorBidi"/>
+                <w:sz w:val="16"/>
+                <w:szCs w:val="16"/>
+              </w:rPr>
+              <w:t>1.124676e-164</w:t>
+            </w:r>
+          </w:p>
+        </w:tc>
+      </w:tr>
+      <w:tr>
+        <w:trPr>
+          <w:cnfStyle w:val="000000100000" w:firstRow="0" w:lastRow="0" w:firstColumn="0" w:lastColumn="0" w:oddVBand="0" w:evenVBand="0" w:oddHBand="1" w:evenHBand="0" w:firstRowFirstColumn="0" w:firstRowLastColumn="0" w:lastRowFirstColumn="0" w:lastRowLastColumn="0"/>
+          <w:trHeight w:val="227"/>
+        </w:trPr>
+        <w:tc>
+          <w:tcPr>
+            <w:cnfStyle w:val="001000000000" w:firstRow="0" w:lastRow="0" w:firstColumn="1" w:lastColumn="0" w:oddVBand="0" w:evenVBand="0" w:oddHBand="0" w:evenHBand="0" w:firstRowFirstColumn="0" w:firstRowLastColumn="0" w:lastRowFirstColumn="0" w:lastRowLastColumn="0"/>
+            <w:tcW w:w="0" w:type="auto"/>
+            <w:noWrap/>
+            <w:hideMark/>
+          </w:tcPr>
+          <w:p>
+            <w:pPr>
+              <w:jc w:val="right"/>
+              <w:rPr>
+                <w:rFonts w:asciiTheme="minorBidi" w:hAnsiTheme="minorBidi"/>
+                <w:sz w:val="16"/>
+                <w:szCs w:val="16"/>
+              </w:rPr>
+            </w:pPr>
+            <w:r>
+              <w:rPr>
+                <w:rFonts w:asciiTheme="minorBidi" w:hAnsiTheme="minorBidi"/>
+                <w:sz w:val="16"/>
+                <w:szCs w:val="16"/>
+              </w:rPr>
+              <w:t>DEFICIT_FG2A</w:t>
+            </w:r>
+          </w:p>
+        </w:tc>
+        <w:tc>
+          <w:tcPr>
+            <w:tcW w:w="0" w:type="auto"/>
+            <w:noWrap/>
+            <w:hideMark/>
+          </w:tcPr>
+          <w:p>
+            <w:pPr>
+              <w:jc w:val="right"/>
+              <w:cnfStyle w:val="000000100000" w:firstRow="0" w:lastRow="0" w:firstColumn="0" w:lastColumn="0" w:oddVBand="0" w:evenVBand="0" w:oddHBand="1" w:evenHBand="0" w:firstRowFirstColumn="0" w:firstRowLastColumn="0" w:lastRowFirstColumn="0" w:lastRowLastColumn="0"/>
+              <w:rPr>
+                <w:rFonts w:asciiTheme="minorBidi" w:hAnsiTheme="minorBidi"/>
+                <w:sz w:val="16"/>
+                <w:szCs w:val="16"/>
+              </w:rPr>
+            </w:pPr>
+            <w:r>
+              <w:rPr>
+                <w:rFonts w:asciiTheme="minorBidi" w:hAnsiTheme="minorBidi"/>
+                <w:sz w:val="16"/>
+                <w:szCs w:val="16"/>
+              </w:rPr>
+              <w:t>-0.70768165</w:t>
+            </w:r>
+          </w:p>
+        </w:tc>
+        <w:tc>
+          <w:tcPr>
+            <w:tcW w:w="1468" w:type="dxa"/>
+            <w:noWrap/>
+            <w:hideMark/>
+          </w:tcPr>
+          <w:p>
+            <w:pPr>
+              <w:jc w:val="right"/>
+              <w:cnfStyle w:val="000000100000" w:firstRow="0" w:lastRow="0" w:firstColumn="0" w:lastColumn="0" w:oddVBand="0" w:evenVBand="0" w:oddHBand="1" w:evenHBand="0" w:firstRowFirstColumn="0" w:firstRowLastColumn="0" w:lastRowFirstColumn="0" w:lastRowLastColumn="0"/>
+              <w:rPr>
+                <w:rFonts w:asciiTheme="minorBidi" w:hAnsiTheme="minorBidi"/>
+                <w:sz w:val="16"/>
+                <w:szCs w:val="16"/>
+              </w:rPr>
+            </w:pPr>
+            <w:r>
+              <w:rPr>
+                <w:rFonts w:asciiTheme="minorBidi" w:hAnsiTheme="minorBidi"/>
+                <w:sz w:val="16"/>
+                <w:szCs w:val="16"/>
+              </w:rPr>
+              <w:t>0.000000e+00</w:t>
+            </w:r>
+          </w:p>
+        </w:tc>
+      </w:tr>
+      <w:tr>
+        <w:trPr>
+          <w:trHeight w:val="227"/>
+        </w:trPr>
+        <w:tc>
+          <w:tcPr>
+            <w:cnfStyle w:val="001000000000" w:firstRow="0" w:lastRow="0" w:firstColumn="1" w:lastColumn="0" w:oddVBand="0" w:evenVBand="0" w:oddHBand="0" w:evenHBand="0" w:firstRowFirstColumn="0" w:firstRowLastColumn="0" w:lastRowFirstColumn="0" w:lastRowLastColumn="0"/>
+            <w:tcW w:w="0" w:type="auto"/>
+            <w:noWrap/>
+            <w:hideMark/>
+          </w:tcPr>
+          <w:p>
+            <w:pPr>
+              <w:jc w:val="right"/>
+              <w:rPr>
+                <w:rFonts w:asciiTheme="minorBidi" w:hAnsiTheme="minorBidi"/>
+                <w:sz w:val="16"/>
+                <w:szCs w:val="16"/>
+              </w:rPr>
+            </w:pPr>
+            <w:r>
+              <w:rPr>
+                <w:rFonts w:asciiTheme="minorBidi" w:hAnsiTheme="minorBidi"/>
+                <w:sz w:val="16"/>
+                <w:szCs w:val="16"/>
+              </w:rPr>
+              <w:t>DEFICIT_FGA</w:t>
+            </w:r>
+          </w:p>
+        </w:tc>
+        <w:tc>
+          <w:tcPr>
+            <w:tcW w:w="0" w:type="auto"/>
+            <w:noWrap/>
+            <w:hideMark/>
+          </w:tcPr>
+          <w:p>
+            <w:pPr>
+              <w:jc w:val="right"/>
+              <w:cnfStyle w:val="000000000000" w:firstRow="0" w:lastRow="0" w:firstColumn="0" w:lastColumn="0" w:oddVBand="0" w:evenVBand="0" w:oddHBand="0" w:evenHBand="0" w:firstRowFirstColumn="0" w:firstRowLastColumn="0" w:lastRowFirstColumn="0" w:lastRowLastColumn="0"/>
+              <w:rPr>
+                <w:rFonts w:asciiTheme="minorBidi" w:hAnsiTheme="minorBidi"/>
+                <w:sz w:val="16"/>
+                <w:szCs w:val="16"/>
+              </w:rPr>
+            </w:pPr>
+            <w:r>
+              <w:rPr>
+                <w:rFonts w:asciiTheme="minorBidi" w:hAnsiTheme="minorBidi"/>
+                <w:sz w:val="16"/>
+                <w:szCs w:val="16"/>
+              </w:rPr>
+              <w:t>-0.82796346</w:t>
+            </w:r>
+          </w:p>
+        </w:tc>
+        <w:tc>
+          <w:tcPr>
+            <w:tcW w:w="1468" w:type="dxa"/>
+            <w:noWrap/>
+            <w:hideMark/>
+          </w:tcPr>
+          <w:p>
+            <w:pPr>
+              <w:jc w:val="right"/>
+              <w:cnfStyle w:val="000000000000" w:firstRow="0" w:lastRow="0" w:firstColumn="0" w:lastColumn="0" w:oddVBand="0" w:evenVBand="0" w:oddHBand="0" w:evenHBand="0" w:firstRowFirstColumn="0" w:firstRowLastColumn="0" w:lastRowFirstColumn="0" w:lastRowLastColumn="0"/>
+              <w:rPr>
+                <w:rFonts w:asciiTheme="minorBidi" w:hAnsiTheme="minorBidi"/>
+                <w:sz w:val="16"/>
+                <w:szCs w:val="16"/>
+              </w:rPr>
+            </w:pPr>
+            <w:r>
+              <w:rPr>
+                <w:rFonts w:asciiTheme="minorBidi" w:hAnsiTheme="minorBidi"/>
+                <w:sz w:val="16"/>
+                <w:szCs w:val="16"/>
+              </w:rPr>
+              <w:t>0.000000e+0</w:t>
+            </w:r>
+          </w:p>
+        </w:tc>
+      </w:tr>
+    </w:tbl>
+    <w:p>
+      <w:pPr>
+        <w:rPr>
+          <w:rtl/>
+        </w:rPr>
+      </w:pPr>
     </w:p>
     <w:p>
-      <w:r>
-        <w:rPr>
-          <w:rFonts w:hint="cs"/>
-          <w:rtl/>
-        </w:rPr>
-        <w:t xml:space="preserve">בשלב זה נעזרנו </w:t>
-      </w:r>
-      <w:r>
-        <w:rPr>
-          <w:rFonts w:hint="cs"/>
-          <w:rtl/>
-        </w:rPr>
-        <w:t xml:space="preserve">ב </w:t>
-      </w:r>
-      <w:r>
-        <w:t>API</w:t>
-      </w:r>
-      <w:r>
-        <w:rPr>
-          <w:rFonts w:hint="cs"/>
-          <w:rtl/>
-        </w:rPr>
-        <w:t xml:space="preserve"> המאפשר שליפת סטטיסטיקות </w:t>
-      </w:r>
-      <w:r>
-        <w:rPr>
-          <w:rFonts w:hint="cs"/>
-          <w:rtl/>
-        </w:rPr>
-        <w:t xml:space="preserve">מאתר ה- </w:t>
-      </w:r>
-      <w:r>
-        <w:t>NBA</w:t>
-      </w:r>
-      <w:r>
-        <w:rPr>
-          <w:rFonts w:hint="cs"/>
-          <w:rtl/>
-        </w:rPr>
-        <w:t xml:space="preserve">. הכלי נכתב בשפת </w:t>
-      </w:r>
-      <w:r>
-        <w:t xml:space="preserve">Python </w:t>
-      </w:r>
-      <w:r>
-        <w:rPr>
-          <w:rFonts w:hint="cs"/>
-          <w:rtl/>
-        </w:rPr>
-        <w:t xml:space="preserve">ולכן הקוד לאיסוף המידע שלנו נכתב גם הוא ב </w:t>
-      </w:r>
-      <w:r>
-        <w:t>Python</w:t>
-      </w:r>
-      <w:r>
-        <w:rPr>
-          <w:rFonts w:hint="cs"/>
-          <w:rtl/>
-        </w:rPr>
-        <w:t xml:space="preserve">. </w:t>
-      </w:r>
-      <w:r>
-        <w:rPr>
-          <w:rtl/>
-        </w:rPr>
-        <w:br/>
-      </w:r>
-      <w:r>
-        <w:rPr>
-          <w:rFonts w:hint="cs"/>
-          <w:rtl/>
-        </w:rPr>
-        <w:t>התוכנית שכתבנו מקבלת כארגומנט טווח של שנים ואוספת את המידע הרלוונטי לעונות בשנים האלה.</w:t>
-      </w:r>
-      <w:r>
-        <w:rPr>
-          <w:rtl/>
-        </w:rPr>
-        <w:br/>
-      </w:r>
-      <w:r>
-        <w:rPr>
-          <w:rFonts w:hint="cs"/>
-          <w:rtl/>
-        </w:rPr>
-        <w:t xml:space="preserve">כאשר האיסוף מסתיים התוכנית מסדרת את המידע שנאסף בקובץ </w:t>
-      </w:r>
-      <w:r>
-        <w:t>csv</w:t>
-      </w:r>
-      <w:r>
-        <w:rPr>
-          <w:rFonts w:hint="cs"/>
-          <w:rtl/>
-        </w:rPr>
-        <w:t xml:space="preserve"> שיתאים לעבודה עם </w:t>
-      </w:r>
-      <w:r>
-        <w:t>R</w:t>
-      </w:r>
-      <w:r>
-        <w:rPr>
-          <w:rFonts w:hint="cs"/>
-          <w:rtl/>
-        </w:rPr>
-        <w:t>.</w:t>
-      </w:r>
+      <w:pPr>
+        <w:rPr>
+          <w:rtl/>
+        </w:rPr>
+      </w:pPr>
     </w:p>
     <w:p>
       <w:pPr>
-        <w:pStyle w:val="2"/>
-        <w:rPr>
-          <w:rtl/>
-        </w:rPr>
-      </w:pPr>
-      <w:r>
-        <w:rPr>
-          <w:rFonts w:hint="cs"/>
-          <w:rtl/>
-        </w:rPr>
-        <w:t xml:space="preserve">בניית טבלאות לעבודה עם </w:t>
-      </w:r>
-      <w:r>
-        <w:rPr>
-          <w:rFonts w:hint="cs"/>
-        </w:rPr>
-        <w:t>R</w:t>
-      </w:r>
-      <w:r>
-        <w:rPr>
-          <w:rFonts w:hint="cs"/>
-          <w:rtl/>
-        </w:rPr>
-        <w:t>:</w:t>
-      </w:r>
-    </w:p>
-    <w:p/>
-    <w:p>
-      <w:pPr>
-        <w:pStyle w:val="2"/>
-        <w:rPr>
-          <w:rtl/>
-        </w:rPr>
-      </w:pPr>
-      <w:r>
-        <w:rPr>
-          <w:rFonts w:hint="cs"/>
-          <w:rtl/>
-        </w:rPr>
-        <w:t>זיקוק מדדים והתמקדות במדדים הכי חזקים:</w:t>
+        <w:rPr>
+          <w:rtl/>
+        </w:rPr>
+      </w:pPr>
+      <w:r>
+        <w:rPr>
+          <w:rFonts w:hint="cs"/>
+          <w:rtl/>
+        </w:rPr>
+        <w:t>ניתן לראות כי המדד</w:t>
+      </w:r>
+      <w:r>
+        <w:rPr>
+          <w:rFonts w:hint="cs"/>
+          <w:rtl/>
+        </w:rPr>
+        <w:t xml:space="preserve"> </w:t>
+      </w:r>
+      <w:r>
+        <w:rPr>
+          <w:rtl/>
+        </w:rPr>
+        <w:t>–</w:t>
+      </w:r>
+      <w:r>
+        <w:rPr>
+          <w:rFonts w:hint="cs"/>
+          <w:rtl/>
+        </w:rPr>
+        <w:t xml:space="preserve"> </w:t>
+      </w:r>
+      <w:r>
+        <w:t>DEFICIT_DREB</w:t>
+      </w:r>
+      <w:r>
+        <w:rPr>
+          <w:rFonts w:hint="cs"/>
+          <w:rtl/>
+        </w:rPr>
+        <w:t xml:space="preserve">, </w:t>
+      </w:r>
+      <w:r>
+        <w:rPr>
+          <w:rFonts w:hint="cs"/>
+          <w:rtl/>
+        </w:rPr>
+        <w:t>ה</w:t>
+      </w:r>
+      <w:r>
+        <w:rPr>
+          <w:rFonts w:hint="cs"/>
+          <w:rtl/>
+        </w:rPr>
+        <w:t xml:space="preserve">וא המדד </w:t>
+      </w:r>
+      <w:r>
+        <w:rPr>
+          <w:rFonts w:hint="cs"/>
+          <w:rtl/>
+        </w:rPr>
+        <w:t>עם הכי הרבה קורלציה.</w:t>
+      </w:r>
+      <w:r>
+        <w:rPr>
+          <w:rtl/>
+        </w:rPr>
+        <w:br/>
+      </w:r>
+      <w:r>
+        <w:rPr>
+          <w:rFonts w:hint="cs"/>
+          <w:rtl/>
+        </w:rPr>
+        <w:t>כעת נרצה לראות הקורלציה של כל המדדים בזוגות:</w:t>
       </w:r>
     </w:p>
     <w:p>
@@ -1386,61 +3098,323 @@
       </w:pPr>
       <w:r>
         <w:rPr>
-          <w:rFonts w:hint="cs"/>
-          <w:rtl/>
-        </w:rPr>
-        <w:t xml:space="preserve">על מנת לבחון אילו מדדים הם הממדים החזקים ביותר שכדאי להשתמש בהם, השתמשנו בשיטת ה </w:t>
-      </w:r>
-      <w:r>
-        <w:t>PCA</w:t>
-      </w:r>
-      <w:r>
-        <w:rPr>
-          <w:rFonts w:hint="cs"/>
-          <w:rtl/>
-        </w:rPr>
-        <w:t xml:space="preserve"> (</w:t>
-      </w:r>
-      <w:r>
-        <w:t>Principle Component Analysis</w:t>
-      </w:r>
-      <w:r>
-        <w:rPr>
-          <w:rFonts w:hint="cs"/>
-          <w:rtl/>
-        </w:rPr>
-        <w:t xml:space="preserve">). </w:t>
+          <w:noProof/>
+        </w:rPr>
+        <w:lastRenderedPageBreak/>
+        <w:drawing>
+          <wp:inline distT="0" distB="0" distL="0" distR="0" wp14:anchorId="023CAFEC" wp14:editId="3039387E">
+            <wp:extent cx="5736273" cy="2991067"/>
+            <wp:effectExtent l="0" t="0" r="0" b="0"/>
+            <wp:docPr id="2" name="תמונה 2"/>
+            <wp:cNvGraphicFramePr>
+              <a:graphicFrameLocks xmlns:a="http://schemas.openxmlformats.org/drawingml/2006/main" noChangeAspect="1"/>
+            </wp:cNvGraphicFramePr>
+            <a:graphic xmlns:a="http://schemas.openxmlformats.org/drawingml/2006/main">
+              <a:graphicData uri="http://schemas.openxmlformats.org/drawingml/2006/picture">
+                <pic:pic xmlns:pic="http://schemas.openxmlformats.org/drawingml/2006/picture">
+                  <pic:nvPicPr>
+                    <pic:cNvPr id="1" name=""/>
+                    <pic:cNvPicPr/>
+                  </pic:nvPicPr>
+                  <pic:blipFill>
+                    <a:blip r:embed="rId10"/>
+                    <a:stretch>
+                      <a:fillRect/>
+                    </a:stretch>
+                  </pic:blipFill>
+                  <pic:spPr>
+                    <a:xfrm>
+                      <a:off x="0" y="0"/>
+                      <a:ext cx="5744087" cy="2995141"/>
+                    </a:xfrm>
+                    <a:prstGeom prst="rect">
+                      <a:avLst/>
+                    </a:prstGeom>
+                  </pic:spPr>
+                </pic:pic>
+              </a:graphicData>
+            </a:graphic>
+          </wp:inline>
+        </w:drawing>
       </w:r>
       <w:r>
         <w:rPr>
           <w:rtl/>
         </w:rPr>
         <w:br/>
+      </w:r>
+      <w:r>
+        <w:rPr>
+          <w:rFonts w:hint="cs"/>
+          <w:rtl/>
+        </w:rPr>
+        <w:t xml:space="preserve">ניתן לראות כי </w:t>
+      </w:r>
+      <w:r>
+        <w:t>DREB</w:t>
+      </w:r>
+      <w:r>
+        <w:rPr>
+          <w:rFonts w:hint="cs"/>
+          <w:rtl/>
+        </w:rPr>
+        <w:t xml:space="preserve"> אכן יכול לסייע בסיווג המידע.</w:t>
+      </w:r>
+    </w:p>
+    <w:p>
+      <w:pPr>
+        <w:rPr>
+          <w:rtl/>
+        </w:rPr>
+      </w:pPr>
+      <w:r>
+        <w:rPr>
+          <w:rFonts w:hint="cs"/>
+          <w:rtl/>
+        </w:rPr>
+        <w:t xml:space="preserve">כעת בעזרת אלגוריתם </w:t>
+      </w:r>
+      <w:r>
+        <w:rPr>
+          <w:rFonts w:hint="cs"/>
+          <w:rtl/>
+        </w:rPr>
+        <w:t xml:space="preserve">למציאת אשכולות </w:t>
+      </w:r>
+      <w:proofErr w:type="spellStart"/>
+      <w:r>
+        <w:t>Kmeans</w:t>
+      </w:r>
+      <w:proofErr w:type="spellEnd"/>
+      <w:r>
+        <w:rPr>
+          <w:rFonts w:hint="cs"/>
+          <w:rtl/>
+        </w:rPr>
+        <w:t>, מצאנו אילו מדדים מנבאים הכי טוב בזוגות את תוצאת המשחק של הקבוצה.</w:t>
+      </w:r>
+      <w:r>
+        <w:rPr>
+          <w:rtl/>
+        </w:rPr>
+        <w:br/>
+      </w:r>
+      <w:r>
+        <w:rPr>
+          <w:rFonts w:hint="cs"/>
+          <w:rtl/>
+        </w:rPr>
+        <w:t>כעת מצאנו</w:t>
+      </w:r>
+      <w:r>
+        <w:rPr>
+          <w:rFonts w:hint="cs"/>
+          <w:rtl/>
+        </w:rPr>
+        <w:t xml:space="preserve"> את קבוצת המדדים אשר</w:t>
+      </w:r>
+      <w:r>
+        <w:rPr>
+          <w:rFonts w:hint="cs"/>
+          <w:rtl/>
+        </w:rPr>
+        <w:t xml:space="preserve"> </w:t>
+      </w:r>
+      <w:r>
+        <w:rPr>
+          <w:rFonts w:hint="cs"/>
+          <w:rtl/>
+        </w:rPr>
+        <w:t xml:space="preserve">ביניהם נמצאים המדדים עם יכולת הניבוי הטובה </w:t>
+      </w:r>
+      <w:r>
+        <w:rPr>
+          <w:rFonts w:hint="cs"/>
+          <w:rtl/>
+        </w:rPr>
+        <w:t>ביותר:</w:t>
+      </w:r>
+    </w:p>
+    <w:p>
+      <w:pPr>
+        <w:pStyle w:val="a3"/>
+        <w:numPr>
+          <w:ilvl w:val="0"/>
+          <w:numId w:val="3"/>
+        </w:numPr>
+      </w:pPr>
+      <w:r>
+        <w:t>DEFICIT_DREB</w:t>
+      </w:r>
+    </w:p>
+    <w:p>
+      <w:pPr>
+        <w:pStyle w:val="a3"/>
+        <w:numPr>
+          <w:ilvl w:val="0"/>
+          <w:numId w:val="3"/>
+        </w:numPr>
+      </w:pPr>
+      <w:r>
+        <w:t>DEFICIT_AST</w:t>
+      </w:r>
+    </w:p>
+    <w:p>
+      <w:pPr>
+        <w:pStyle w:val="a3"/>
+        <w:numPr>
+          <w:ilvl w:val="0"/>
+          <w:numId w:val="3"/>
+        </w:numPr>
+      </w:pPr>
+      <w:r>
+        <w:t>FG3_PCT</w:t>
+      </w:r>
+    </w:p>
+    <w:p>
+      <w:pPr>
+        <w:rPr>
+          <w:rFonts w:hint="cs"/>
+          <w:rtl/>
+        </w:rPr>
+      </w:pPr>
+      <w:r>
+        <w:rPr>
+          <w:rFonts w:hint="cs"/>
+          <w:rtl/>
+        </w:rPr>
+        <w:t xml:space="preserve">על מנת לזקק ולמצוא את אלו המשפיעים ביותר, השתמשנו שוב ב </w:t>
+      </w:r>
+      <w:proofErr w:type="spellStart"/>
+      <w:r>
+        <w:rPr>
+          <w:rFonts w:hint="cs"/>
+        </w:rPr>
+        <w:t>K</w:t>
+      </w:r>
+      <w:r>
+        <w:t>means</w:t>
+      </w:r>
+      <w:proofErr w:type="spellEnd"/>
+      <w:r>
+        <w:rPr>
+          <w:rFonts w:hint="cs"/>
+          <w:rtl/>
+        </w:rPr>
+        <w:t xml:space="preserve"> רק שכעת הפעלנו את האלגוריתם על כל הקומבינציות האפשריות של הקבוצה הנבחרת.</w:t>
+      </w:r>
+      <w:r>
+        <w:rPr>
+          <w:rFonts w:hint="cs"/>
+          <w:rtl/>
+        </w:rPr>
+        <w:t xml:space="preserve"> גילינו שהקבוצה אשר משפיע הכי הרבה על תוצאת המשחק היא שלושת המדדים גם יחד.</w:t>
+      </w:r>
+    </w:p>
+    <w:p>
+      <w:pPr>
+        <w:pStyle w:val="2"/>
+        <w:rPr>
+          <w:rtl/>
+        </w:rPr>
+      </w:pPr>
+      <w:r>
+        <w:rPr>
+          <w:rFonts w:hint="cs"/>
+          <w:rtl/>
+        </w:rPr>
+        <w:t>ניבוי:</w:t>
+      </w:r>
+    </w:p>
+    <w:p>
+      <w:pPr>
+        <w:rPr>
+          <w:rtl/>
+        </w:rPr>
+      </w:pPr>
+      <w:r>
+        <w:rPr>
+          <w:rFonts w:hint="cs"/>
+          <w:rtl/>
+        </w:rPr>
+        <w:t xml:space="preserve">בשלב זה, השתמשנו באלגוריתם </w:t>
+      </w:r>
+      <w:r>
+        <w:t>decision tree</w:t>
+      </w:r>
+      <w:r>
+        <w:rPr>
+          <w:rFonts w:hint="cs"/>
+          <w:rtl/>
+        </w:rPr>
+        <w:t xml:space="preserve"> זאת מפני שאופם פעולת האלגוריתם מתאימה לסוג הניבוי אותו אנו מבקשים לבצע. </w:t>
+      </w:r>
+      <w:r>
+        <w:rPr>
+          <w:rtl/>
+        </w:rPr>
+        <w:br/>
+      </w:r>
+      <w:r>
+        <w:rPr>
+          <w:rFonts w:hint="cs"/>
+          <w:rtl/>
+        </w:rPr>
+        <w:t>בדומה למדדים שמצאנו קודם, אך עם שינוי קל, האלגוריתם בחר במדדים:</w:t>
+      </w:r>
+    </w:p>
+    <w:p>
+      <w:pPr>
+        <w:pStyle w:val="a3"/>
+        <w:numPr>
+          <w:ilvl w:val="0"/>
+          <w:numId w:val="3"/>
+        </w:numPr>
+      </w:pPr>
+      <w:r>
+        <w:t>DEFICIT_DREB</w:t>
+      </w:r>
+    </w:p>
+    <w:p>
+      <w:pPr>
+        <w:pStyle w:val="a3"/>
+        <w:numPr>
+          <w:ilvl w:val="0"/>
+          <w:numId w:val="3"/>
+        </w:numPr>
+      </w:pPr>
+      <w:r>
+        <w:t>DEFICIT_AST</w:t>
+      </w:r>
+    </w:p>
+    <w:p>
+      <w:pPr>
+        <w:pStyle w:val="a3"/>
+        <w:numPr>
+          <w:ilvl w:val="0"/>
+          <w:numId w:val="3"/>
+        </w:numPr>
+      </w:pPr>
+      <w:r>
+        <w:t>DEFICIT_TO</w:t>
+      </w:r>
+    </w:p>
+    <w:p>
+      <w:pPr>
+        <w:rPr>
+          <w:rFonts w:hint="cs"/>
+          <w:rtl/>
+        </w:rPr>
+      </w:pPr>
+      <w:r>
+        <w:rPr>
+          <w:rFonts w:hint="cs"/>
+          <w:rtl/>
+        </w:rPr>
+        <w:t xml:space="preserve">האלגוריתם הגיע לרמת דיוק של 75% כאשר טבלת </w:t>
       </w:r>
       <w:bookmarkStart w:id="0" w:name="_GoBack"/>
       <w:bookmarkEnd w:id="0"/>
-    </w:p>
-    <w:p>
-      <w:pPr>
-        <w:pStyle w:val="2"/>
-        <w:rPr>
-          <w:rtl/>
-        </w:rPr>
-      </w:pPr>
-      <w:r>
-        <w:rPr>
-          <w:rFonts w:hint="cs"/>
-          <w:rtl/>
-        </w:rPr>
-        <w:t>ניבוי:</w:t>
-      </w:r>
-    </w:p>
-    <w:p>
-      <w:pPr>
-        <w:rPr>
-          <w:rtl/>
-        </w:rPr>
-      </w:pPr>
     </w:p>
     <w:p>
       <w:pPr>
@@ -1506,13 +3480,63 @@
 </w:document>
 </file>
 
+<file path=word/endnotes.xml><?xml version="1.0" encoding="utf-8"?>
+<w:endnotes xmlns:wpc="http://schemas.microsoft.com/office/word/2010/wordprocessingCanvas" xmlns:cx="http://schemas.microsoft.com/office/drawing/2014/chartex" xmlns:mc="http://schemas.openxmlformats.org/markup-compatibility/2006" xmlns:o="urn:schemas-microsoft-com:office:office" xmlns:r="http://schemas.openxmlformats.org/officeDocument/2006/relationships" xmlns:m="http://schemas.openxmlformats.org/officeDocument/2006/math" xmlns:v="urn:schemas-microsoft-com:vml" xmlns:wp14="http://schemas.microsoft.com/office/word/2010/wordprocessingDrawing" xmlns:wp="http://schemas.openxmlformats.org/drawingml/2006/wordprocessingDrawing" xmlns:w10="urn:schemas-microsoft-com:office:word" xmlns:w="http://schemas.openxmlformats.org/wordprocessingml/2006/main" xmlns:w14="http://schemas.microsoft.com/office/word/2010/wordml" xmlns:w15="http://schemas.microsoft.com/office/word/2012/wordml" xmlns:w16se="http://schemas.microsoft.com/office/word/2015/wordml/symex" xmlns:wpg="http://schemas.microsoft.com/office/word/2010/wordprocessingGroup" xmlns:wpi="http://schemas.microsoft.com/office/word/2010/wordprocessingInk" xmlns:wne="http://schemas.microsoft.com/office/word/2006/wordml" xmlns:wps="http://schemas.microsoft.com/office/word/2010/wordprocessingShape" mc:Ignorable="w14 w15 w16se wp14">
+  <w:endnote w:type="separator" w:id="-1">
+    <w:p>
+      <w:pPr>
+        <w:spacing w:after="0" w:line="240" w:lineRule="auto"/>
+      </w:pPr>
+      <w:r>
+        <w:separator/>
+      </w:r>
+    </w:p>
+  </w:endnote>
+  <w:endnote w:type="continuationSeparator" w:id="0">
+    <w:p>
+      <w:pPr>
+        <w:spacing w:after="0" w:line="240" w:lineRule="auto"/>
+      </w:pPr>
+      <w:r>
+        <w:continuationSeparator/>
+      </w:r>
+    </w:p>
+  </w:endnote>
+</w:endnotes>
+</file>
+
+<file path=word/footnotes.xml><?xml version="1.0" encoding="utf-8"?>
+<w:footnotes xmlns:wpc="http://schemas.microsoft.com/office/word/2010/wordprocessingCanvas" xmlns:cx="http://schemas.microsoft.com/office/drawing/2014/chartex" xmlns:mc="http://schemas.openxmlformats.org/markup-compatibility/2006" xmlns:o="urn:schemas-microsoft-com:office:office" xmlns:r="http://schemas.openxmlformats.org/officeDocument/2006/relationships" xmlns:m="http://schemas.openxmlformats.org/officeDocument/2006/math" xmlns:v="urn:schemas-microsoft-com:vml" xmlns:wp14="http://schemas.microsoft.com/office/word/2010/wordprocessingDrawing" xmlns:wp="http://schemas.openxmlformats.org/drawingml/2006/wordprocessingDrawing" xmlns:w10="urn:schemas-microsoft-com:office:word" xmlns:w="http://schemas.openxmlformats.org/wordprocessingml/2006/main" xmlns:w14="http://schemas.microsoft.com/office/word/2010/wordml" xmlns:w15="http://schemas.microsoft.com/office/word/2012/wordml" xmlns:w16se="http://schemas.microsoft.com/office/word/2015/wordml/symex" xmlns:wpg="http://schemas.microsoft.com/office/word/2010/wordprocessingGroup" xmlns:wpi="http://schemas.microsoft.com/office/word/2010/wordprocessingInk" xmlns:wne="http://schemas.microsoft.com/office/word/2006/wordml" xmlns:wps="http://schemas.microsoft.com/office/word/2010/wordprocessingShape" mc:Ignorable="w14 w15 w16se wp14">
+  <w:footnote w:type="separator" w:id="-1">
+    <w:p>
+      <w:pPr>
+        <w:spacing w:after="0" w:line="240" w:lineRule="auto"/>
+      </w:pPr>
+      <w:r>
+        <w:separator/>
+      </w:r>
+    </w:p>
+  </w:footnote>
+  <w:footnote w:type="continuationSeparator" w:id="0">
+    <w:p>
+      <w:pPr>
+        <w:spacing w:after="0" w:line="240" w:lineRule="auto"/>
+      </w:pPr>
+      <w:r>
+        <w:continuationSeparator/>
+      </w:r>
+    </w:p>
+  </w:footnote>
+</w:footnotes>
+</file>
+
 <file path=word/numbering.xml><?xml version="1.0" encoding="utf-8"?>
 <w:numbering xmlns:wpc="http://schemas.microsoft.com/office/word/2010/wordprocessingCanvas" xmlns:cx="http://schemas.microsoft.com/office/drawing/2014/chartex" xmlns:mc="http://schemas.openxmlformats.org/markup-compatibility/2006" xmlns:o="urn:schemas-microsoft-com:office:office" xmlns:r="http://schemas.openxmlformats.org/officeDocument/2006/relationships" xmlns:m="http://schemas.openxmlformats.org/officeDocument/2006/math" xmlns:v="urn:schemas-microsoft-com:vml" xmlns:wp14="http://schemas.microsoft.com/office/word/2010/wordprocessingDrawing" xmlns:wp="http://schemas.openxmlformats.org/drawingml/2006/wordprocessingDrawing" xmlns:w10="urn:schemas-microsoft-com:office:word" xmlns:w="http://schemas.openxmlformats.org/wordprocessingml/2006/main" xmlns:w14="http://schemas.microsoft.com/office/word/2010/wordml" xmlns:w15="http://schemas.microsoft.com/office/word/2012/wordml" xmlns:w16se="http://schemas.microsoft.com/office/word/2015/wordml/symex" xmlns:wpg="http://schemas.microsoft.com/office/word/2010/wordprocessingGroup" xmlns:wpi="http://schemas.microsoft.com/office/word/2010/wordprocessingInk" xmlns:wne="http://schemas.microsoft.com/office/word/2006/wordml" xmlns:wps="http://schemas.microsoft.com/office/word/2010/wordprocessingShape" mc:Ignorable="w14 w15 w16se wp14">
   <w:abstractNum w:abstractNumId="0" w15:restartNumberingAfterBreak="0">
-    <w:nsid w:val="2B2445ED"/>
+    <w:nsid w:val="2196338A"/>
     <w:multiLevelType w:val="hybridMultilevel"/>
-    <w:tmpl w:val="EB1ACB78"/>
-    <w:lvl w:ilvl="0" w:tplc="20F49670">
+    <w:tmpl w:val="19483B6C"/>
+    <w:lvl w:ilvl="0" w:tplc="B13E0668">
       <w:numFmt w:val="bullet"/>
       <w:lvlText w:val=""/>
       <w:lvlJc w:val="left"/>
@@ -1621,10 +3645,10 @@
     </w:lvl>
   </w:abstractNum>
   <w:abstractNum w:abstractNumId="1" w15:restartNumberingAfterBreak="0">
-    <w:nsid w:val="562D47AF"/>
+    <w:nsid w:val="2B2445ED"/>
     <w:multiLevelType w:val="hybridMultilevel"/>
-    <w:tmpl w:val="BE14AB72"/>
-    <w:lvl w:ilvl="0" w:tplc="C37CEEE8">
+    <w:tmpl w:val="EB1ACB78"/>
+    <w:lvl w:ilvl="0" w:tplc="20F49670">
       <w:numFmt w:val="bullet"/>
       <w:lvlText w:val=""/>
       <w:lvlJc w:val="left"/>
@@ -1732,11 +3756,126 @@
       </w:rPr>
     </w:lvl>
   </w:abstractNum>
+  <w:abstractNum w:abstractNumId="2" w15:restartNumberingAfterBreak="0">
+    <w:nsid w:val="562D47AF"/>
+    <w:multiLevelType w:val="hybridMultilevel"/>
+    <w:tmpl w:val="BE14AB72"/>
+    <w:lvl w:ilvl="0" w:tplc="C37CEEE8">
+      <w:numFmt w:val="bullet"/>
+      <w:lvlText w:val=""/>
+      <w:lvlJc w:val="left"/>
+      <w:pPr>
+        <w:ind w:left="720" w:hanging="360"/>
+      </w:pPr>
+      <w:rPr>
+        <w:rFonts w:ascii="Symbol" w:eastAsiaTheme="minorHAnsi" w:hAnsi="Symbol" w:cstheme="minorBidi" w:hint="default"/>
+      </w:rPr>
+    </w:lvl>
+    <w:lvl w:ilvl="1" w:tplc="04090003" w:tentative="1">
+      <w:start w:val="1"/>
+      <w:numFmt w:val="bullet"/>
+      <w:lvlText w:val="o"/>
+      <w:lvlJc w:val="left"/>
+      <w:pPr>
+        <w:ind w:left="1440" w:hanging="360"/>
+      </w:pPr>
+      <w:rPr>
+        <w:rFonts w:ascii="Courier New" w:hAnsi="Courier New" w:cs="Courier New" w:hint="default"/>
+      </w:rPr>
+    </w:lvl>
+    <w:lvl w:ilvl="2" w:tplc="04090005" w:tentative="1">
+      <w:start w:val="1"/>
+      <w:numFmt w:val="bullet"/>
+      <w:lvlText w:val=""/>
+      <w:lvlJc w:val="left"/>
+      <w:pPr>
+        <w:ind w:left="2160" w:hanging="360"/>
+      </w:pPr>
+      <w:rPr>
+        <w:rFonts w:ascii="Wingdings" w:hAnsi="Wingdings" w:hint="default"/>
+      </w:rPr>
+    </w:lvl>
+    <w:lvl w:ilvl="3" w:tplc="04090001" w:tentative="1">
+      <w:start w:val="1"/>
+      <w:numFmt w:val="bullet"/>
+      <w:lvlText w:val=""/>
+      <w:lvlJc w:val="left"/>
+      <w:pPr>
+        <w:ind w:left="2880" w:hanging="360"/>
+      </w:pPr>
+      <w:rPr>
+        <w:rFonts w:ascii="Symbol" w:hAnsi="Symbol" w:hint="default"/>
+      </w:rPr>
+    </w:lvl>
+    <w:lvl w:ilvl="4" w:tplc="04090003" w:tentative="1">
+      <w:start w:val="1"/>
+      <w:numFmt w:val="bullet"/>
+      <w:lvlText w:val="o"/>
+      <w:lvlJc w:val="left"/>
+      <w:pPr>
+        <w:ind w:left="3600" w:hanging="360"/>
+      </w:pPr>
+      <w:rPr>
+        <w:rFonts w:ascii="Courier New" w:hAnsi="Courier New" w:cs="Courier New" w:hint="default"/>
+      </w:rPr>
+    </w:lvl>
+    <w:lvl w:ilvl="5" w:tplc="04090005" w:tentative="1">
+      <w:start w:val="1"/>
+      <w:numFmt w:val="bullet"/>
+      <w:lvlText w:val=""/>
+      <w:lvlJc w:val="left"/>
+      <w:pPr>
+        <w:ind w:left="4320" w:hanging="360"/>
+      </w:pPr>
+      <w:rPr>
+        <w:rFonts w:ascii="Wingdings" w:hAnsi="Wingdings" w:hint="default"/>
+      </w:rPr>
+    </w:lvl>
+    <w:lvl w:ilvl="6" w:tplc="04090001" w:tentative="1">
+      <w:start w:val="1"/>
+      <w:numFmt w:val="bullet"/>
+      <w:lvlText w:val=""/>
+      <w:lvlJc w:val="left"/>
+      <w:pPr>
+        <w:ind w:left="5040" w:hanging="360"/>
+      </w:pPr>
+      <w:rPr>
+        <w:rFonts w:ascii="Symbol" w:hAnsi="Symbol" w:hint="default"/>
+      </w:rPr>
+    </w:lvl>
+    <w:lvl w:ilvl="7" w:tplc="04090003" w:tentative="1">
+      <w:start w:val="1"/>
+      <w:numFmt w:val="bullet"/>
+      <w:lvlText w:val="o"/>
+      <w:lvlJc w:val="left"/>
+      <w:pPr>
+        <w:ind w:left="5760" w:hanging="360"/>
+      </w:pPr>
+      <w:rPr>
+        <w:rFonts w:ascii="Courier New" w:hAnsi="Courier New" w:cs="Courier New" w:hint="default"/>
+      </w:rPr>
+    </w:lvl>
+    <w:lvl w:ilvl="8" w:tplc="04090005" w:tentative="1">
+      <w:start w:val="1"/>
+      <w:numFmt w:val="bullet"/>
+      <w:lvlText w:val=""/>
+      <w:lvlJc w:val="left"/>
+      <w:pPr>
+        <w:ind w:left="6480" w:hanging="360"/>
+      </w:pPr>
+      <w:rPr>
+        <w:rFonts w:ascii="Wingdings" w:hAnsi="Wingdings" w:hint="default"/>
+      </w:rPr>
+    </w:lvl>
+  </w:abstractNum>
   <w:num w:numId="1">
-    <w:abstractNumId w:val="0"/>
+    <w:abstractNumId w:val="1"/>
   </w:num>
   <w:num w:numId="2">
-    <w:abstractNumId w:val="1"/>
+    <w:abstractNumId w:val="2"/>
+  </w:num>
+  <w:num w:numId="3">
+    <w:abstractNumId w:val="0"/>
   </w:num>
 </w:numbering>
 </file>
@@ -2228,7 +4367,6 @@
   <w:style w:type="character" w:default="1" w:styleId="a0">
     <w:name w:val="Default Paragraph Font"/>
     <w:uiPriority w:val="1"/>
-    <w:semiHidden/>
     <w:unhideWhenUsed/>
   </w:style>
   <w:style w:type="table" w:default="1" w:styleId="a1">
@@ -2501,6 +4639,123 @@
       </w:tcPr>
     </w:tblStylePr>
   </w:style>
+  <w:style w:type="paragraph" w:styleId="HTML">
+    <w:name w:val="HTML Preformatted"/>
+    <w:basedOn w:val="a"/>
+    <w:link w:val="HTML0"/>
+    <w:uiPriority w:val="99"/>
+    <w:semiHidden/>
+    <w:unhideWhenUsed/>
+    <w:rsid w:val="00016563"/>
+    <w:pPr>
+      <w:tabs>
+        <w:tab w:val="left" w:pos="916"/>
+        <w:tab w:val="left" w:pos="1832"/>
+        <w:tab w:val="left" w:pos="2748"/>
+        <w:tab w:val="left" w:pos="3664"/>
+        <w:tab w:val="left" w:pos="4580"/>
+        <w:tab w:val="left" w:pos="5496"/>
+        <w:tab w:val="left" w:pos="6412"/>
+        <w:tab w:val="left" w:pos="7328"/>
+        <w:tab w:val="left" w:pos="8244"/>
+        <w:tab w:val="left" w:pos="9160"/>
+        <w:tab w:val="left" w:pos="10076"/>
+        <w:tab w:val="left" w:pos="10992"/>
+        <w:tab w:val="left" w:pos="11908"/>
+        <w:tab w:val="left" w:pos="12824"/>
+        <w:tab w:val="left" w:pos="13740"/>
+        <w:tab w:val="left" w:pos="14656"/>
+      </w:tabs>
+      <w:bidi w:val="0"/>
+      <w:spacing w:after="0" w:line="240" w:lineRule="auto"/>
+    </w:pPr>
+    <w:rPr>
+      <w:rFonts w:ascii="Courier New" w:eastAsia="Times New Roman" w:hAnsi="Courier New" w:cs="Courier New"/>
+      <w:sz w:val="20"/>
+      <w:szCs w:val="20"/>
+    </w:rPr>
+  </w:style>
+  <w:style w:type="character" w:customStyle="1" w:styleId="HTML0">
+    <w:name w:val="HTML מעוצב מראש תו"/>
+    <w:basedOn w:val="a0"/>
+    <w:link w:val="HTML"/>
+    <w:uiPriority w:val="99"/>
+    <w:semiHidden/>
+    <w:rsid w:val="00016563"/>
+    <w:rPr>
+      <w:rFonts w:ascii="Courier New" w:eastAsia="Times New Roman" w:hAnsi="Courier New" w:cs="Courier New"/>
+      <w:sz w:val="20"/>
+      <w:szCs w:val="20"/>
+    </w:rPr>
+  </w:style>
+  <w:style w:type="character" w:customStyle="1" w:styleId="gnkrckgcgsb">
+    <w:name w:val="gnkrckgcgsb"/>
+    <w:basedOn w:val="a0"/>
+    <w:rsid w:val="00016563"/>
+  </w:style>
+  <w:style w:type="table" w:styleId="a5">
+    <w:name w:val="Grid Table Light"/>
+    <w:basedOn w:val="a1"/>
+    <w:uiPriority w:val="40"/>
+    <w:rsid w:val="00016563"/>
+    <w:pPr>
+      <w:spacing w:after="0" w:line="240" w:lineRule="auto"/>
+    </w:pPr>
+    <w:tblPr>
+      <w:tblBorders>
+        <w:top w:val="single" w:sz="4" w:space="0" w:color="BFBFBF" w:themeColor="background1" w:themeShade="BF"/>
+        <w:left w:val="single" w:sz="4" w:space="0" w:color="BFBFBF" w:themeColor="background1" w:themeShade="BF"/>
+        <w:bottom w:val="single" w:sz="4" w:space="0" w:color="BFBFBF" w:themeColor="background1" w:themeShade="BF"/>
+        <w:right w:val="single" w:sz="4" w:space="0" w:color="BFBFBF" w:themeColor="background1" w:themeShade="BF"/>
+        <w:insideH w:val="single" w:sz="4" w:space="0" w:color="BFBFBF" w:themeColor="background1" w:themeShade="BF"/>
+        <w:insideV w:val="single" w:sz="4" w:space="0" w:color="BFBFBF" w:themeColor="background1" w:themeShade="BF"/>
+      </w:tblBorders>
+    </w:tblPr>
+  </w:style>
+  <w:style w:type="paragraph" w:styleId="a6">
+    <w:name w:val="header"/>
+    <w:basedOn w:val="a"/>
+    <w:link w:val="a7"/>
+    <w:uiPriority w:val="99"/>
+    <w:unhideWhenUsed/>
+    <w:rsid w:val="007C31E7"/>
+    <w:pPr>
+      <w:tabs>
+        <w:tab w:val="center" w:pos="4153"/>
+        <w:tab w:val="right" w:pos="8306"/>
+      </w:tabs>
+      <w:spacing w:after="0" w:line="240" w:lineRule="auto"/>
+    </w:pPr>
+  </w:style>
+  <w:style w:type="character" w:customStyle="1" w:styleId="a7">
+    <w:name w:val="כותרת עליונה תו"/>
+    <w:basedOn w:val="a0"/>
+    <w:link w:val="a6"/>
+    <w:uiPriority w:val="99"/>
+    <w:rsid w:val="007C31E7"/>
+  </w:style>
+  <w:style w:type="paragraph" w:styleId="a8">
+    <w:name w:val="footer"/>
+    <w:basedOn w:val="a"/>
+    <w:link w:val="a9"/>
+    <w:uiPriority w:val="99"/>
+    <w:unhideWhenUsed/>
+    <w:rsid w:val="007C31E7"/>
+    <w:pPr>
+      <w:tabs>
+        <w:tab w:val="center" w:pos="4153"/>
+        <w:tab w:val="right" w:pos="8306"/>
+      </w:tabs>
+      <w:spacing w:after="0" w:line="240" w:lineRule="auto"/>
+    </w:pPr>
+  </w:style>
+  <w:style w:type="character" w:customStyle="1" w:styleId="a9">
+    <w:name w:val="כותרת תחתונה תו"/>
+    <w:basedOn w:val="a0"/>
+    <w:link w:val="a8"/>
+    <w:uiPriority w:val="99"/>
+    <w:rsid w:val="007C31E7"/>
+  </w:style>
 </w:styles>
 </file>
 
@@ -2763,4 +5018,16 @@
     </a:ext>
   </a:extLst>
 </a:theme>
+</file>
+
+<file path=customXml/item1.xml><?xml version="1.0" encoding="utf-8"?>
+<b:Sources xmlns:b="http://schemas.openxmlformats.org/officeDocument/2006/bibliography" xmlns="http://schemas.openxmlformats.org/officeDocument/2006/bibliography" SelectedStyle="\APASixthEditionOfficeOnline.xsl" StyleName="APA" Version="6"/>
+</file>
+
+<file path=customXml/itemProps1.xml><?xml version="1.0" encoding="utf-8"?>
+<ds:datastoreItem xmlns:ds="http://schemas.openxmlformats.org/officeDocument/2006/customXml" ds:itemID="{E728E8E4-C1C8-4FD5-A477-A5745FD2B072}">
+  <ds:schemaRefs>
+    <ds:schemaRef ds:uri="http://schemas.openxmlformats.org/officeDocument/2006/bibliography"/>
+  </ds:schemaRefs>
+</ds:datastoreItem>
 </file>
</xml_diff>

<commit_message>
started first lesson in android
</commit_message>
<xml_diff>
--- a/y3/sem_a/big_data/פרויקט ביג דאטה.docx
+++ b/y3/sem_a/big_data/פרויקט ביג דאטה.docx
@@ -23,8 +23,6 @@
         </w:rPr>
         <w:t xml:space="preserve">פרויקט ביג דאטה </w:t>
       </w:r>
-      <w:bookmarkStart w:id="0" w:name="_GoBack"/>
-      <w:bookmarkEnd w:id="0"/>
     </w:p>
     <w:p>
       <w:pPr>
@@ -4208,4807 +4206,8 @@
         </w:rPr>
         <w:t xml:space="preserve">מדדים אלו השפיעו על תוצאת המשחק ואיך על קבוצה לנהוג על מנת להביא את עצמה למצב בו היא שולטת במדדים אלו. </w:t>
       </w:r>
-    </w:p>
-    <w:p>
-      <w:pPr>
-        <w:rPr>
-          <w:rtl/>
-        </w:rPr>
-      </w:pPr>
-    </w:p>
-    <w:p>
-      <w:pPr>
-        <w:pStyle w:val="Heading1"/>
-        <w:rPr>
-          <w:rtl/>
-        </w:rPr>
-      </w:pPr>
-      <w:r>
-        <w:rPr>
-          <w:rFonts w:hint="cs"/>
-          <w:rtl/>
-        </w:rPr>
-        <w:lastRenderedPageBreak/>
-        <w:t>הקוד שהיה בשימוש:</w:t>
-      </w:r>
-    </w:p>
-    <w:p>
-      <w:pPr>
-        <w:pStyle w:val="Heading2"/>
-        <w:rPr>
-          <w:rtl/>
-        </w:rPr>
-      </w:pPr>
-      <w:r>
-        <w:rPr>
-          <w:rFonts w:hint="cs"/>
-          <w:rtl/>
-        </w:rPr>
-        <w:t>קובץ 1:</w:t>
-      </w:r>
-    </w:p>
-    <w:p>
-      <w:pPr>
-        <w:pStyle w:val="SourceCode"/>
-      </w:pPr>
-      <w:r>
-        <w:rPr>
-          <w:rStyle w:val="KeywordTok"/>
-        </w:rPr>
-        <w:t>library</w:t>
-      </w:r>
-      <w:r>
-        <w:rPr>
-          <w:rStyle w:val="NormalTok"/>
-        </w:rPr>
-        <w:t>(data.table)</w:t>
-      </w:r>
-      <w:r>
-        <w:br/>
-      </w:r>
-      <w:r>
-        <w:rPr>
-          <w:rStyle w:val="KeywordTok"/>
-        </w:rPr>
-        <w:t>library</w:t>
-      </w:r>
-      <w:r>
-        <w:rPr>
-          <w:rStyle w:val="NormalTok"/>
-        </w:rPr>
-        <w:t>(dplyr)</w:t>
-      </w:r>
-      <w:r>
-        <w:rPr>
-          <w:rStyle w:val="KeywordTok"/>
-        </w:rPr>
-        <w:br/>
-        <w:t>library</w:t>
-      </w:r>
-      <w:r>
-        <w:rPr>
-          <w:rStyle w:val="NormalTok"/>
-        </w:rPr>
-        <w:t>(ggplot2)</w:t>
-      </w:r>
-      <w:r>
-        <w:br/>
-      </w:r>
-      <w:r>
-        <w:rPr>
-          <w:rStyle w:val="KeywordTok"/>
-        </w:rPr>
-        <w:t>library</w:t>
-      </w:r>
-      <w:r>
-        <w:rPr>
-          <w:rStyle w:val="NormalTok"/>
-        </w:rPr>
-        <w:t>(mclust)</w:t>
-      </w:r>
-      <w:r>
-        <w:br/>
-      </w:r>
-      <w:r>
-        <w:rPr>
-          <w:rStyle w:val="KeywordTok"/>
-        </w:rPr>
-        <w:t>library</w:t>
-      </w:r>
-      <w:r>
-        <w:rPr>
-          <w:rStyle w:val="NormalTok"/>
-        </w:rPr>
-        <w:t>(FactoMineR)</w:t>
-      </w:r>
-      <w:r>
-        <w:br/>
-      </w:r>
-      <w:r>
-        <w:br/>
-      </w:r>
-      <w:r>
-        <w:rPr>
-          <w:rStyle w:val="CommentTok"/>
-        </w:rPr>
-        <w:t># read all csv files into one data.table</w:t>
-      </w:r>
-      <w:r>
-        <w:br/>
-      </w:r>
-      <w:r>
-        <w:rPr>
-          <w:rStyle w:val="NormalTok"/>
-        </w:rPr>
-        <w:t>read.files &lt;-</w:t>
-      </w:r>
-      <w:r>
-        <w:rPr>
-          <w:rStyle w:val="StringTok"/>
-        </w:rPr>
-        <w:t xml:space="preserve"> </w:t>
-      </w:r>
-      <w:r>
-        <w:rPr>
-          <w:rStyle w:val="ControlFlowTok"/>
-        </w:rPr>
-        <w:t>function</w:t>
-      </w:r>
-      <w:r>
-        <w:rPr>
-          <w:rStyle w:val="NormalTok"/>
-        </w:rPr>
-        <w:t>(){</w:t>
-      </w:r>
-      <w:r>
-        <w:br/>
-      </w:r>
-      <w:r>
-        <w:rPr>
-          <w:rStyle w:val="NormalTok"/>
-        </w:rPr>
-        <w:t xml:space="preserve">  files &lt;-</w:t>
-      </w:r>
-      <w:r>
-        <w:rPr>
-          <w:rStyle w:val="StringTok"/>
-        </w:rPr>
-        <w:t xml:space="preserve"> </w:t>
-      </w:r>
-      <w:r>
-        <w:rPr>
-          <w:rStyle w:val="KeywordTok"/>
-        </w:rPr>
-        <w:t>list.files</w:t>
-      </w:r>
-      <w:r>
-        <w:rPr>
-          <w:rStyle w:val="NormalTok"/>
-        </w:rPr>
-        <w:t>(</w:t>
-      </w:r>
-      <w:r>
-        <w:rPr>
-          <w:rStyle w:val="DataTypeTok"/>
-        </w:rPr>
-        <w:t>pattern =</w:t>
-      </w:r>
-      <w:r>
-        <w:rPr>
-          <w:rStyle w:val="NormalTok"/>
-        </w:rPr>
-        <w:t xml:space="preserve"> </w:t>
-      </w:r>
-      <w:r>
-        <w:rPr>
-          <w:rStyle w:val="StringTok"/>
-        </w:rPr>
-        <w:t>'</w:t>
-      </w:r>
-      <w:r>
-        <w:rPr>
-          <w:rStyle w:val="CharTok"/>
-        </w:rPr>
-        <w:t>\\</w:t>
-      </w:r>
-      <w:r>
-        <w:rPr>
-          <w:rStyle w:val="StringTok"/>
-        </w:rPr>
-        <w:t>.csv'</w:t>
-      </w:r>
-      <w:r>
-        <w:rPr>
-          <w:rStyle w:val="NormalTok"/>
-        </w:rPr>
-        <w:t>)</w:t>
-      </w:r>
-      <w:r>
-        <w:br/>
-      </w:r>
-      <w:r>
-        <w:rPr>
-          <w:rStyle w:val="NormalTok"/>
-        </w:rPr>
-        <w:t xml:space="preserve">  tables &lt;-</w:t>
-      </w:r>
-      <w:r>
-        <w:rPr>
-          <w:rStyle w:val="StringTok"/>
-        </w:rPr>
-        <w:t xml:space="preserve"> </w:t>
-      </w:r>
-      <w:r>
-        <w:rPr>
-          <w:rStyle w:val="KeywordTok"/>
-        </w:rPr>
-        <w:t>lapply</w:t>
-      </w:r>
-      <w:r>
-        <w:rPr>
-          <w:rStyle w:val="NormalTok"/>
-        </w:rPr>
-        <w:t xml:space="preserve">(files, read.csv, </w:t>
-      </w:r>
-      <w:r>
-        <w:rPr>
-          <w:rStyle w:val="DataTypeTok"/>
-        </w:rPr>
-        <w:t>header =</w:t>
-      </w:r>
-      <w:r>
-        <w:rPr>
-          <w:rStyle w:val="NormalTok"/>
-        </w:rPr>
-        <w:t xml:space="preserve"> </w:t>
-      </w:r>
-      <w:r>
-        <w:rPr>
-          <w:rStyle w:val="OtherTok"/>
-        </w:rPr>
-        <w:t>TRUE</w:t>
-      </w:r>
-      <w:r>
-        <w:rPr>
-          <w:rStyle w:val="NormalTok"/>
-        </w:rPr>
-        <w:t>)</w:t>
-      </w:r>
-      <w:r>
-        <w:br/>
-      </w:r>
-      <w:r>
-        <w:rPr>
-          <w:rStyle w:val="NormalTok"/>
-        </w:rPr>
-        <w:t xml:space="preserve">  combined.df &lt;-</w:t>
-      </w:r>
-      <w:r>
-        <w:rPr>
-          <w:rStyle w:val="StringTok"/>
-        </w:rPr>
-        <w:t xml:space="preserve"> </w:t>
-      </w:r>
-      <w:r>
-        <w:rPr>
-          <w:rStyle w:val="KeywordTok"/>
-        </w:rPr>
-        <w:t>do.call</w:t>
-      </w:r>
-      <w:r>
-        <w:rPr>
-          <w:rStyle w:val="NormalTok"/>
-        </w:rPr>
-        <w:t>(rbind , tables)</w:t>
-      </w:r>
-      <w:r>
-        <w:br/>
-      </w:r>
-      <w:r>
-        <w:rPr>
-          <w:rStyle w:val="NormalTok"/>
-        </w:rPr>
-        <w:t xml:space="preserve">  </w:t>
-      </w:r>
-      <w:r>
-        <w:rPr>
-          <w:rStyle w:val="KeywordTok"/>
-        </w:rPr>
-        <w:t>return</w:t>
-      </w:r>
-      <w:r>
-        <w:rPr>
-          <w:rStyle w:val="NormalTok"/>
-        </w:rPr>
-        <w:t>(</w:t>
-      </w:r>
-      <w:r>
-        <w:rPr>
-          <w:rStyle w:val="KeywordTok"/>
-        </w:rPr>
-        <w:t>data.table</w:t>
-      </w:r>
-      <w:r>
-        <w:rPr>
-          <w:rStyle w:val="NormalTok"/>
-        </w:rPr>
-        <w:t>(combined.df))</w:t>
-      </w:r>
-      <w:r>
-        <w:br/>
-      </w:r>
-      <w:r>
-        <w:rPr>
-          <w:rStyle w:val="NormalTok"/>
-        </w:rPr>
-        <w:t>}</w:t>
-      </w:r>
-      <w:r>
-        <w:br/>
-      </w:r>
-      <w:r>
-        <w:br/>
-      </w:r>
-      <w:r>
-        <w:rPr>
-          <w:rStyle w:val="NormalTok"/>
-        </w:rPr>
-        <w:t>match =</w:t>
-      </w:r>
-      <w:r>
-        <w:rPr>
-          <w:rStyle w:val="StringTok"/>
-        </w:rPr>
-        <w:t xml:space="preserve"> </w:t>
-      </w:r>
-      <w:r>
-        <w:rPr>
-          <w:rStyle w:val="KeywordTok"/>
-        </w:rPr>
-        <w:t>read.files</w:t>
-      </w:r>
-      <w:r>
-        <w:rPr>
-          <w:rStyle w:val="NormalTok"/>
-        </w:rPr>
-        <w:t>()</w:t>
-      </w:r>
-      <w:r>
-        <w:br/>
-      </w:r>
-      <w:r>
-        <w:rPr>
-          <w:rStyle w:val="NormalTok"/>
-        </w:rPr>
-        <w:t>match =</w:t>
-      </w:r>
-      <w:r>
-        <w:rPr>
-          <w:rStyle w:val="StringTok"/>
-        </w:rPr>
-        <w:t xml:space="preserve"> </w:t>
-      </w:r>
-      <w:r>
-        <w:rPr>
-          <w:rStyle w:val="KeywordTok"/>
-        </w:rPr>
-        <w:t>data.table</w:t>
-      </w:r>
-      <w:r>
-        <w:rPr>
-          <w:rStyle w:val="NormalTok"/>
-        </w:rPr>
-        <w:t>(match[</w:t>
-      </w:r>
-      <w:r>
-        <w:rPr>
-          <w:rStyle w:val="KeywordTok"/>
-        </w:rPr>
-        <w:t>complete.cases</w:t>
-      </w:r>
-      <w:r>
-        <w:rPr>
-          <w:rStyle w:val="NormalTok"/>
-        </w:rPr>
-        <w:t>(match)])</w:t>
-      </w:r>
-      <w:r>
-        <w:br/>
-      </w:r>
-      <w:r>
-        <w:rPr>
-          <w:rStyle w:val="NormalTok"/>
-        </w:rPr>
-        <w:t>match[,DEFICIT_REB</w:t>
-      </w:r>
-      <w:r>
-        <w:rPr>
-          <w:rStyle w:val="OperatorTok"/>
-        </w:rPr>
-        <w:t>:</w:t>
-      </w:r>
-      <w:r>
-        <w:rPr>
-          <w:rStyle w:val="ErrorTok"/>
-        </w:rPr>
-        <w:t>=</w:t>
-      </w:r>
-      <w:r>
-        <w:rPr>
-          <w:rStyle w:val="OtherTok"/>
-        </w:rPr>
-        <w:t>NULL</w:t>
-      </w:r>
-      <w:r>
-        <w:rPr>
-          <w:rStyle w:val="NormalTok"/>
-        </w:rPr>
-        <w:t>]</w:t>
-      </w:r>
-      <w:r>
-        <w:br/>
-      </w:r>
-      <w:r>
-        <w:rPr>
-          <w:rStyle w:val="CommentTok"/>
-        </w:rPr>
-        <w:t># organize data</w:t>
-      </w:r>
-      <w:r>
-        <w:br/>
-      </w:r>
-      <w:r>
-        <w:rPr>
-          <w:rStyle w:val="CommentTok"/>
-        </w:rPr>
-        <w:t># outcome - The outcome of a match</w:t>
-      </w:r>
-      <w:r>
-        <w:br/>
-      </w:r>
-      <w:r>
-        <w:rPr>
-          <w:rStyle w:val="CommentTok"/>
-        </w:rPr>
-        <w:t># deficty table - each row contains data of a team in a certain match.</w:t>
-      </w:r>
-      <w:r>
-        <w:br/>
-      </w:r>
-      <w:r>
-        <w:rPr>
-          <w:rStyle w:val="NormalTok"/>
-        </w:rPr>
-        <w:t>outcome=match</w:t>
-      </w:r>
-      <w:r>
-        <w:rPr>
-          <w:rStyle w:val="OperatorTok"/>
-        </w:rPr>
-        <w:t>$</w:t>
-      </w:r>
-      <w:r>
-        <w:rPr>
-          <w:rStyle w:val="NormalTok"/>
-        </w:rPr>
-        <w:t>OUTCOME</w:t>
-      </w:r>
-      <w:r>
-        <w:br/>
-      </w:r>
-      <w:r>
-        <w:rPr>
-          <w:rStyle w:val="NormalTok"/>
-        </w:rPr>
-        <w:t>deficity_table =</w:t>
-      </w:r>
-      <w:r>
-        <w:rPr>
-          <w:rStyle w:val="StringTok"/>
-        </w:rPr>
-        <w:t xml:space="preserve"> </w:t>
-      </w:r>
-      <w:r>
-        <w:rPr>
-          <w:rStyle w:val="NormalTok"/>
-        </w:rPr>
-        <w:t>match[ ,(</w:t>
-      </w:r>
-      <w:r>
-        <w:rPr>
-          <w:rStyle w:val="KeywordTok"/>
-        </w:rPr>
-        <w:t>grepl</w:t>
-      </w:r>
-      <w:r>
-        <w:rPr>
-          <w:rStyle w:val="NormalTok"/>
-        </w:rPr>
-        <w:t>(</w:t>
-      </w:r>
-      <w:r>
-        <w:rPr>
-          <w:rStyle w:val="StringTok"/>
-        </w:rPr>
-        <w:t>'(?:DEFICIT|PCT).*(?&lt;!M)$'</w:t>
-      </w:r>
-      <w:r>
-        <w:rPr>
-          <w:rStyle w:val="NormalTok"/>
-        </w:rPr>
-        <w:t xml:space="preserve">, </w:t>
-      </w:r>
-      <w:r>
-        <w:rPr>
-          <w:rStyle w:val="KeywordTok"/>
-        </w:rPr>
-        <w:t>names</w:t>
-      </w:r>
-      <w:r>
-        <w:rPr>
-          <w:rStyle w:val="NormalTok"/>
-        </w:rPr>
-        <w:t xml:space="preserve">(match), </w:t>
-      </w:r>
-      <w:r>
-        <w:rPr>
-          <w:rStyle w:val="DataTypeTok"/>
-        </w:rPr>
-        <w:t>perl =</w:t>
-      </w:r>
-      <w:r>
-        <w:rPr>
-          <w:rStyle w:val="NormalTok"/>
-        </w:rPr>
-        <w:t xml:space="preserve"> T)), with=F]</w:t>
-      </w:r>
-      <w:r>
-        <w:br/>
-      </w:r>
-      <w:r>
-        <w:br/>
-      </w:r>
-      <w:r>
-        <w:rPr>
-          <w:rStyle w:val="CommentTok"/>
-        </w:rPr>
-        <w:t># Plotting data in pairs, trying to find correlation between features.</w:t>
-      </w:r>
-      <w:r>
-        <w:br/>
-      </w:r>
-      <w:r>
-        <w:rPr>
-          <w:rStyle w:val="CommentTok"/>
-        </w:rPr>
-        <w:t># plot(deficity_table, col=outcome+2</w:t>
-      </w:r>
-      <w:r>
-        <w:br/>
-      </w:r>
-      <w:r>
-        <w:rPr>
-          <w:rStyle w:val="NormalTok"/>
-        </w:rPr>
-        <w:t>pca =</w:t>
-      </w:r>
-      <w:r>
-        <w:rPr>
-          <w:rStyle w:val="StringTok"/>
-        </w:rPr>
-        <w:t xml:space="preserve"> </w:t>
-      </w:r>
-      <w:r>
-        <w:rPr>
-          <w:rStyle w:val="KeywordTok"/>
-        </w:rPr>
-        <w:t>PCA</w:t>
-      </w:r>
-      <w:r>
-        <w:rPr>
-          <w:rStyle w:val="NormalTok"/>
-        </w:rPr>
-        <w:t>(</w:t>
-      </w:r>
-      <w:r>
-        <w:rPr>
-          <w:rStyle w:val="KeywordTok"/>
-        </w:rPr>
-        <w:t>cbind</w:t>
-      </w:r>
-      <w:r>
-        <w:rPr>
-          <w:rStyle w:val="NormalTok"/>
-        </w:rPr>
-        <w:t xml:space="preserve">(deficity_table, outcome), </w:t>
-      </w:r>
-      <w:r>
-        <w:rPr>
-          <w:rStyle w:val="DataTypeTok"/>
-        </w:rPr>
-        <w:t>quanti.sup =</w:t>
-      </w:r>
-      <w:r>
-        <w:rPr>
-          <w:rStyle w:val="NormalTok"/>
-        </w:rPr>
-        <w:t xml:space="preserve"> </w:t>
-      </w:r>
-      <w:r>
-        <w:rPr>
-          <w:rStyle w:val="KeywordTok"/>
-        </w:rPr>
-        <w:t>ncol</w:t>
-      </w:r>
-      <w:r>
-        <w:rPr>
-          <w:rStyle w:val="NormalTok"/>
-        </w:rPr>
-        <w:t>(deficity_table)</w:t>
-      </w:r>
-      <w:r>
-        <w:rPr>
-          <w:rStyle w:val="OperatorTok"/>
-        </w:rPr>
-        <w:t>+</w:t>
-      </w:r>
-      <w:r>
-        <w:rPr>
-          <w:rStyle w:val="DecValTok"/>
-        </w:rPr>
-        <w:t>1</w:t>
-      </w:r>
-      <w:r>
-        <w:rPr>
-          <w:rStyle w:val="NormalTok"/>
-        </w:rPr>
-        <w:t>)</w:t>
-      </w:r>
-    </w:p>
-    <w:p>
-      <w:pPr>
-        <w:pStyle w:val="SourceCode"/>
-      </w:pPr>
-      <w:r>
-        <w:rPr>
-          <w:rStyle w:val="NormalTok"/>
-        </w:rPr>
-        <w:t>pca_desc =</w:t>
-      </w:r>
-      <w:r>
-        <w:rPr>
-          <w:rStyle w:val="StringTok"/>
-        </w:rPr>
-        <w:t xml:space="preserve"> </w:t>
-      </w:r>
-      <w:r>
-        <w:rPr>
-          <w:rStyle w:val="KeywordTok"/>
-        </w:rPr>
-        <w:t>dimdesc</w:t>
-      </w:r>
-      <w:r>
-        <w:rPr>
-          <w:rStyle w:val="NormalTok"/>
-        </w:rPr>
-        <w:t>(pca,</w:t>
-      </w:r>
-      <w:r>
-        <w:rPr>
-          <w:rStyle w:val="DecValTok"/>
-        </w:rPr>
-        <w:t>1</w:t>
-      </w:r>
-      <w:r>
-        <w:rPr>
-          <w:rStyle w:val="NormalTok"/>
-        </w:rPr>
-        <w:t>)</w:t>
-      </w:r>
-      <w:r>
-        <w:br/>
-      </w:r>
-      <w:r>
-        <w:rPr>
-          <w:rStyle w:val="KeywordTok"/>
-        </w:rPr>
-        <w:t>print</w:t>
-      </w:r>
-      <w:r>
-        <w:rPr>
-          <w:rStyle w:val="NormalTok"/>
-        </w:rPr>
-        <w:t>(pca_desc)</w:t>
-      </w:r>
-    </w:p>
-    <w:p>
-      <w:pPr>
-        <w:pStyle w:val="SourceCode"/>
-      </w:pPr>
-      <w:r>
-        <w:rPr>
-          <w:rStyle w:val="CommentTok"/>
-        </w:rPr>
-        <w:t># scale data.</w:t>
-      </w:r>
-      <w:r>
-        <w:br/>
-      </w:r>
-      <w:r>
-        <w:rPr>
-          <w:rStyle w:val="NormalTok"/>
-        </w:rPr>
-        <w:t>scaled_data =</w:t>
-      </w:r>
-      <w:r>
-        <w:rPr>
-          <w:rStyle w:val="StringTok"/>
-        </w:rPr>
-        <w:t xml:space="preserve"> </w:t>
-      </w:r>
-      <w:r>
-        <w:rPr>
-          <w:rStyle w:val="KeywordTok"/>
-        </w:rPr>
-        <w:t>scale</w:t>
-      </w:r>
-      <w:r>
-        <w:rPr>
-          <w:rStyle w:val="NormalTok"/>
-        </w:rPr>
-        <w:t>(deficity_table)</w:t>
-      </w:r>
-      <w:r>
-        <w:br/>
-      </w:r>
-      <w:r>
-        <w:br/>
-      </w:r>
-      <w:r>
-        <w:rPr>
-          <w:rStyle w:val="CommentTok"/>
-        </w:rPr>
-        <w:t># picked what apeers to be the strongest feature:</w:t>
-      </w:r>
-      <w:r>
-        <w:br/>
-      </w:r>
-      <w:r>
-        <w:rPr>
-          <w:rStyle w:val="CommentTok"/>
-        </w:rPr>
-        <w:t># DEFICIT_DREB - Defensieve rebound.</w:t>
-      </w:r>
-      <w:r>
-        <w:br/>
-      </w:r>
-      <w:r>
-        <w:rPr>
-          <w:rStyle w:val="CommentTok"/>
-        </w:rPr>
-        <w:t># Finding most correlated features with DEFICIT_DREB</w:t>
-      </w:r>
-      <w:r>
-        <w:br/>
-      </w:r>
-      <w:r>
-        <w:br/>
-      </w:r>
-      <w:r>
-        <w:rPr>
-          <w:rStyle w:val="NormalTok"/>
-        </w:rPr>
-        <w:t>pair.correlation =</w:t>
-      </w:r>
-      <w:r>
-        <w:rPr>
-          <w:rStyle w:val="StringTok"/>
-        </w:rPr>
-        <w:t xml:space="preserve"> </w:t>
-      </w:r>
-      <w:r>
-        <w:rPr>
-          <w:rStyle w:val="ControlFlowTok"/>
-        </w:rPr>
-        <w:t>function</w:t>
-      </w:r>
-      <w:r>
-        <w:rPr>
-          <w:rStyle w:val="NormalTok"/>
-        </w:rPr>
-        <w:t>(tb, feature, thresh){</w:t>
-      </w:r>
-      <w:r>
-        <w:br/>
-      </w:r>
-      <w:r>
-        <w:rPr>
-          <w:rStyle w:val="NormalTok"/>
-        </w:rPr>
-        <w:t xml:space="preserve">  len =</w:t>
-      </w:r>
-      <w:r>
-        <w:rPr>
-          <w:rStyle w:val="StringTok"/>
-        </w:rPr>
-        <w:t xml:space="preserve"> </w:t>
-      </w:r>
-      <w:r>
-        <w:rPr>
-          <w:rStyle w:val="KeywordTok"/>
-        </w:rPr>
-        <w:t>ncol</w:t>
-      </w:r>
-      <w:r>
-        <w:rPr>
-          <w:rStyle w:val="NormalTok"/>
-        </w:rPr>
-        <w:t>(tb)</w:t>
-      </w:r>
-      <w:r>
-        <w:br/>
-      </w:r>
-      <w:r>
-        <w:rPr>
-          <w:rStyle w:val="NormalTok"/>
-        </w:rPr>
-        <w:t xml:space="preserve">  correlated =</w:t>
-      </w:r>
-      <w:r>
-        <w:rPr>
-          <w:rStyle w:val="StringTok"/>
-        </w:rPr>
-        <w:t xml:space="preserve"> </w:t>
-      </w:r>
-      <w:r>
-        <w:rPr>
-          <w:rStyle w:val="KeywordTok"/>
-        </w:rPr>
-        <w:t>vector</w:t>
-      </w:r>
-      <w:r>
-        <w:rPr>
-          <w:rStyle w:val="NormalTok"/>
-        </w:rPr>
-        <w:t>()</w:t>
-      </w:r>
-      <w:r>
-        <w:br/>
-      </w:r>
-      <w:r>
-        <w:rPr>
-          <w:rStyle w:val="NormalTok"/>
-        </w:rPr>
-        <w:t xml:space="preserve">  correlated[</w:t>
-      </w:r>
-      <w:r>
-        <w:rPr>
-          <w:rStyle w:val="DecValTok"/>
-        </w:rPr>
-        <w:t>1</w:t>
-      </w:r>
-      <w:r>
-        <w:rPr>
-          <w:rStyle w:val="NormalTok"/>
-        </w:rPr>
-        <w:t>] =</w:t>
-      </w:r>
-      <w:r>
-        <w:rPr>
-          <w:rStyle w:val="StringTok"/>
-        </w:rPr>
-        <w:t xml:space="preserve"> </w:t>
-      </w:r>
-      <w:r>
-        <w:rPr>
-          <w:rStyle w:val="NormalTok"/>
-        </w:rPr>
-        <w:t>feature</w:t>
-      </w:r>
-      <w:r>
-        <w:br/>
-      </w:r>
-      <w:r>
-        <w:rPr>
-          <w:rStyle w:val="NormalTok"/>
-        </w:rPr>
-        <w:t xml:space="preserve">  rand.index =</w:t>
-      </w:r>
-      <w:r>
-        <w:rPr>
-          <w:rStyle w:val="StringTok"/>
-        </w:rPr>
-        <w:t xml:space="preserve"> </w:t>
-      </w:r>
-      <w:r>
-        <w:rPr>
-          <w:rStyle w:val="KeywordTok"/>
-        </w:rPr>
-        <w:t>vector</w:t>
-      </w:r>
-      <w:r>
-        <w:rPr>
-          <w:rStyle w:val="NormalTok"/>
-        </w:rPr>
-        <w:t>()</w:t>
-      </w:r>
-      <w:r>
-        <w:br/>
-      </w:r>
-      <w:r>
-        <w:rPr>
-          <w:rStyle w:val="NormalTok"/>
-        </w:rPr>
-        <w:t xml:space="preserve">  i =</w:t>
-      </w:r>
-      <w:r>
-        <w:rPr>
-          <w:rStyle w:val="StringTok"/>
-        </w:rPr>
-        <w:t xml:space="preserve"> </w:t>
-      </w:r>
-      <w:r>
-        <w:rPr>
-          <w:rStyle w:val="DecValTok"/>
-        </w:rPr>
-        <w:t>1</w:t>
-      </w:r>
-      <w:r>
-        <w:br/>
-      </w:r>
-      <w:r>
-        <w:rPr>
-          <w:rStyle w:val="NormalTok"/>
-        </w:rPr>
-        <w:t xml:space="preserve">  </w:t>
-      </w:r>
-      <w:r>
-        <w:rPr>
-          <w:rStyle w:val="ControlFlowTok"/>
-        </w:rPr>
-        <w:t>for</w:t>
-      </w:r>
-      <w:r>
-        <w:rPr>
-          <w:rStyle w:val="NormalTok"/>
-        </w:rPr>
-        <w:t xml:space="preserve"> ( m </w:t>
-      </w:r>
-      <w:r>
-        <w:rPr>
-          <w:rStyle w:val="ControlFlowTok"/>
-        </w:rPr>
-        <w:t>in</w:t>
-      </w:r>
-      <w:r>
-        <w:rPr>
-          <w:rStyle w:val="NormalTok"/>
-        </w:rPr>
-        <w:t xml:space="preserve"> </w:t>
-      </w:r>
-      <w:r>
-        <w:rPr>
-          <w:rStyle w:val="DecValTok"/>
-        </w:rPr>
-        <w:t>1</w:t>
-      </w:r>
-      <w:r>
-        <w:rPr>
-          <w:rStyle w:val="OperatorTok"/>
-        </w:rPr>
-        <w:t>:</w:t>
-      </w:r>
-      <w:r>
-        <w:rPr>
-          <w:rStyle w:val="NormalTok"/>
-        </w:rPr>
-        <w:t>len ) {</w:t>
-      </w:r>
-      <w:r>
-        <w:br/>
-      </w:r>
-      <w:r>
-        <w:rPr>
-          <w:rStyle w:val="NormalTok"/>
-        </w:rPr>
-        <w:t xml:space="preserve">    </w:t>
-      </w:r>
-      <w:r>
-        <w:rPr>
-          <w:rStyle w:val="ControlFlowTok"/>
-        </w:rPr>
-        <w:t>if</w:t>
-      </w:r>
-      <w:r>
-        <w:rPr>
-          <w:rStyle w:val="NormalTok"/>
-        </w:rPr>
-        <w:t xml:space="preserve"> (m </w:t>
-      </w:r>
-      <w:r>
-        <w:rPr>
-          <w:rStyle w:val="OperatorTok"/>
-        </w:rPr>
-        <w:t>==</w:t>
-      </w:r>
-      <w:r>
-        <w:rPr>
-          <w:rStyle w:val="StringTok"/>
-        </w:rPr>
-        <w:t xml:space="preserve"> </w:t>
-      </w:r>
-      <w:r>
-        <w:rPr>
-          <w:rStyle w:val="NormalTok"/>
-        </w:rPr>
-        <w:t>feature ){</w:t>
-      </w:r>
-      <w:r>
-        <w:br/>
-      </w:r>
-      <w:r>
-        <w:rPr>
-          <w:rStyle w:val="NormalTok"/>
-        </w:rPr>
-        <w:t xml:space="preserve">       </w:t>
-      </w:r>
-      <w:r>
-        <w:rPr>
-          <w:rStyle w:val="ControlFlowTok"/>
-        </w:rPr>
-        <w:t>next</w:t>
-      </w:r>
-      <w:r>
-        <w:rPr>
-          <w:rStyle w:val="NormalTok"/>
-        </w:rPr>
-        <w:t>()</w:t>
-      </w:r>
-      <w:r>
-        <w:br/>
-      </w:r>
-      <w:r>
-        <w:rPr>
-          <w:rStyle w:val="NormalTok"/>
-        </w:rPr>
-        <w:t xml:space="preserve">    }</w:t>
-      </w:r>
-      <w:r>
-        <w:br/>
-      </w:r>
-      <w:r>
-        <w:rPr>
-          <w:rStyle w:val="NormalTok"/>
-        </w:rPr>
-        <w:lastRenderedPageBreak/>
-        <w:t xml:space="preserve">    clust =</w:t>
-      </w:r>
-      <w:r>
-        <w:rPr>
-          <w:rStyle w:val="StringTok"/>
-        </w:rPr>
-        <w:t xml:space="preserve"> </w:t>
-      </w:r>
-      <w:r>
-        <w:rPr>
-          <w:rStyle w:val="KeywordTok"/>
-        </w:rPr>
-        <w:t>kmeans</w:t>
-      </w:r>
-      <w:r>
-        <w:rPr>
-          <w:rStyle w:val="NormalTok"/>
-        </w:rPr>
-        <w:t xml:space="preserve">(scaled_data[, </w:t>
-      </w:r>
-      <w:r>
-        <w:rPr>
-          <w:rStyle w:val="KeywordTok"/>
-        </w:rPr>
-        <w:t>c</w:t>
-      </w:r>
-      <w:r>
-        <w:rPr>
-          <w:rStyle w:val="NormalTok"/>
-        </w:rPr>
-        <w:t xml:space="preserve">(feature, m)], </w:t>
-      </w:r>
-      <w:r>
-        <w:rPr>
-          <w:rStyle w:val="DecValTok"/>
-        </w:rPr>
-        <w:t>2</w:t>
-      </w:r>
-      <w:r>
-        <w:rPr>
-          <w:rStyle w:val="NormalTok"/>
-        </w:rPr>
-        <w:t>)</w:t>
-      </w:r>
-      <w:r>
-        <w:br/>
-      </w:r>
-      <w:r>
-        <w:rPr>
-          <w:rStyle w:val="NormalTok"/>
-        </w:rPr>
-        <w:t xml:space="preserve">    rand.index[i] =</w:t>
-      </w:r>
-      <w:r>
-        <w:rPr>
-          <w:rStyle w:val="StringTok"/>
-        </w:rPr>
-        <w:t xml:space="preserve"> </w:t>
-      </w:r>
-      <w:r>
-        <w:rPr>
-          <w:rStyle w:val="KeywordTok"/>
-        </w:rPr>
-        <w:t>adjustedRandIndex</w:t>
-      </w:r>
-      <w:r>
-        <w:rPr>
-          <w:rStyle w:val="NormalTok"/>
-        </w:rPr>
-        <w:t>(outcome, clust</w:t>
-      </w:r>
-      <w:r>
-        <w:rPr>
-          <w:rStyle w:val="OperatorTok"/>
-        </w:rPr>
-        <w:t>$</w:t>
-      </w:r>
-      <w:r>
-        <w:rPr>
-          <w:rStyle w:val="NormalTok"/>
-        </w:rPr>
-        <w:t>cluster)</w:t>
-      </w:r>
-      <w:r>
-        <w:br/>
-      </w:r>
-      <w:r>
-        <w:rPr>
-          <w:rStyle w:val="NormalTok"/>
-        </w:rPr>
-        <w:t xml:space="preserve">    </w:t>
-      </w:r>
-      <w:r>
-        <w:rPr>
-          <w:rStyle w:val="ControlFlowTok"/>
-        </w:rPr>
-        <w:t>if</w:t>
-      </w:r>
-      <w:r>
-        <w:rPr>
-          <w:rStyle w:val="NormalTok"/>
-        </w:rPr>
-        <w:t xml:space="preserve">( rand.index[i] </w:t>
-      </w:r>
-      <w:r>
-        <w:rPr>
-          <w:rStyle w:val="OperatorTok"/>
-        </w:rPr>
-        <w:t>&gt;</w:t>
-      </w:r>
-      <w:r>
-        <w:rPr>
-          <w:rStyle w:val="StringTok"/>
-        </w:rPr>
-        <w:t xml:space="preserve"> </w:t>
-      </w:r>
-      <w:r>
-        <w:rPr>
-          <w:rStyle w:val="NormalTok"/>
-        </w:rPr>
-        <w:t>thresh){</w:t>
-      </w:r>
-      <w:r>
-        <w:br/>
-      </w:r>
-      <w:r>
-        <w:rPr>
-          <w:rStyle w:val="NormalTok"/>
-        </w:rPr>
-        <w:t xml:space="preserve">      correlated[i</w:t>
-      </w:r>
-      <w:r>
-        <w:rPr>
-          <w:rStyle w:val="OperatorTok"/>
-        </w:rPr>
-        <w:t>+</w:t>
-      </w:r>
-      <w:r>
-        <w:rPr>
-          <w:rStyle w:val="DecValTok"/>
-        </w:rPr>
-        <w:t>1</w:t>
-      </w:r>
-      <w:r>
-        <w:rPr>
-          <w:rStyle w:val="NormalTok"/>
-        </w:rPr>
-        <w:t>] =</w:t>
-      </w:r>
-      <w:r>
-        <w:rPr>
-          <w:rStyle w:val="StringTok"/>
-        </w:rPr>
-        <w:t xml:space="preserve"> </w:t>
-      </w:r>
-      <w:r>
-        <w:rPr>
-          <w:rStyle w:val="NormalTok"/>
-        </w:rPr>
-        <w:t>m</w:t>
-      </w:r>
-      <w:r>
-        <w:br/>
-      </w:r>
-      <w:r>
-        <w:rPr>
-          <w:rStyle w:val="NormalTok"/>
-        </w:rPr>
-        <w:t xml:space="preserve">      i =</w:t>
-      </w:r>
-      <w:r>
-        <w:rPr>
-          <w:rStyle w:val="StringTok"/>
-        </w:rPr>
-        <w:t xml:space="preserve"> </w:t>
-      </w:r>
-      <w:r>
-        <w:rPr>
-          <w:rStyle w:val="NormalTok"/>
-        </w:rPr>
-        <w:t xml:space="preserve">i </w:t>
-      </w:r>
-      <w:r>
-        <w:rPr>
-          <w:rStyle w:val="OperatorTok"/>
-        </w:rPr>
-        <w:t>+</w:t>
-      </w:r>
-      <w:r>
-        <w:rPr>
-          <w:rStyle w:val="StringTok"/>
-        </w:rPr>
-        <w:t xml:space="preserve"> </w:t>
-      </w:r>
-      <w:r>
-        <w:rPr>
-          <w:rStyle w:val="DecValTok"/>
-        </w:rPr>
-        <w:t>1</w:t>
-      </w:r>
-      <w:r>
-        <w:br/>
-      </w:r>
-      <w:r>
-        <w:rPr>
-          <w:rStyle w:val="NormalTok"/>
-        </w:rPr>
-        <w:t xml:space="preserve">    }</w:t>
-      </w:r>
-      <w:r>
-        <w:br/>
-      </w:r>
-      <w:r>
-        <w:rPr>
-          <w:rStyle w:val="NormalTok"/>
-        </w:rPr>
-        <w:t xml:space="preserve">  }</w:t>
-      </w:r>
-      <w:r>
-        <w:br/>
-      </w:r>
-      <w:r>
-        <w:rPr>
-          <w:rStyle w:val="NormalTok"/>
-        </w:rPr>
-        <w:t xml:space="preserve">  </w:t>
-      </w:r>
-      <w:r>
-        <w:rPr>
-          <w:rStyle w:val="KeywordTok"/>
-        </w:rPr>
-        <w:t>return</w:t>
-      </w:r>
-      <w:r>
-        <w:rPr>
-          <w:rStyle w:val="NormalTok"/>
-        </w:rPr>
-        <w:t>(</w:t>
-      </w:r>
-      <w:r>
-        <w:rPr>
-          <w:rStyle w:val="KeywordTok"/>
-        </w:rPr>
-        <w:t>list</w:t>
-      </w:r>
-      <w:r>
-        <w:rPr>
-          <w:rStyle w:val="NormalTok"/>
-        </w:rPr>
-        <w:t xml:space="preserve">(correlated, </w:t>
-      </w:r>
-      <w:r>
-        <w:rPr>
-          <w:rStyle w:val="KeywordTok"/>
-        </w:rPr>
-        <w:t>mean</w:t>
-      </w:r>
-      <w:r>
-        <w:rPr>
-          <w:rStyle w:val="NormalTok"/>
-        </w:rPr>
-        <w:t>(rand.index)))</w:t>
-      </w:r>
-      <w:r>
-        <w:br/>
-      </w:r>
-      <w:r>
-        <w:rPr>
-          <w:rStyle w:val="NormalTok"/>
-        </w:rPr>
-        <w:t>}</w:t>
-      </w:r>
-      <w:r>
-        <w:br/>
-      </w:r>
-      <w:r>
-        <w:br/>
-      </w:r>
-      <w:r>
-        <w:rPr>
-          <w:rStyle w:val="CommentTok"/>
-        </w:rPr>
-        <w:t xml:space="preserve"># Checking that truly DREB is the most corrlated feature. </w:t>
-      </w:r>
-      <w:r>
-        <w:br/>
-      </w:r>
-      <w:r>
-        <w:rPr>
-          <w:rStyle w:val="NormalTok"/>
-        </w:rPr>
-        <w:t>max.corr.feat =</w:t>
-      </w:r>
-      <w:r>
-        <w:rPr>
-          <w:rStyle w:val="StringTok"/>
-        </w:rPr>
-        <w:t xml:space="preserve"> </w:t>
-      </w:r>
-      <w:r>
-        <w:rPr>
-          <w:rStyle w:val="DecValTok"/>
-        </w:rPr>
-        <w:t>0</w:t>
-      </w:r>
-      <w:r>
-        <w:br/>
-      </w:r>
-      <w:r>
-        <w:rPr>
-          <w:rStyle w:val="NormalTok"/>
-        </w:rPr>
-        <w:t>max.rand.index=</w:t>
-      </w:r>
-      <w:r>
-        <w:rPr>
-          <w:rStyle w:val="StringTok"/>
-        </w:rPr>
-        <w:t xml:space="preserve"> </w:t>
-      </w:r>
-      <w:r>
-        <w:rPr>
-          <w:rStyle w:val="OperatorTok"/>
-        </w:rPr>
-        <w:t>-</w:t>
-      </w:r>
-      <w:r>
-        <w:rPr>
-          <w:rStyle w:val="OtherTok"/>
-        </w:rPr>
-        <w:t>Inf</w:t>
-      </w:r>
-      <w:r>
-        <w:br/>
-      </w:r>
-      <w:r>
-        <w:rPr>
-          <w:rStyle w:val="ControlFlowTok"/>
-        </w:rPr>
-        <w:t>for</w:t>
-      </w:r>
-      <w:r>
-        <w:rPr>
-          <w:rStyle w:val="NormalTok"/>
-        </w:rPr>
-        <w:t xml:space="preserve"> (i </w:t>
-      </w:r>
-      <w:r>
-        <w:rPr>
-          <w:rStyle w:val="ControlFlowTok"/>
-        </w:rPr>
-        <w:t>in</w:t>
-      </w:r>
-      <w:r>
-        <w:rPr>
-          <w:rStyle w:val="NormalTok"/>
-        </w:rPr>
-        <w:t xml:space="preserve"> </w:t>
-      </w:r>
-      <w:r>
-        <w:rPr>
-          <w:rStyle w:val="KeywordTok"/>
-        </w:rPr>
-        <w:t>c</w:t>
-      </w:r>
-      <w:r>
-        <w:rPr>
-          <w:rStyle w:val="NormalTok"/>
-        </w:rPr>
-        <w:t>(</w:t>
-      </w:r>
-      <w:r>
-        <w:rPr>
-          <w:rStyle w:val="DecValTok"/>
-        </w:rPr>
-        <w:t>1</w:t>
-      </w:r>
-      <w:r>
-        <w:rPr>
-          <w:rStyle w:val="OperatorTok"/>
-        </w:rPr>
-        <w:t>:</w:t>
-      </w:r>
-      <w:r>
-        <w:rPr>
-          <w:rStyle w:val="KeywordTok"/>
-        </w:rPr>
-        <w:t>ncol</w:t>
-      </w:r>
-      <w:r>
-        <w:rPr>
-          <w:rStyle w:val="NormalTok"/>
-        </w:rPr>
-        <w:t>(scaled_data))){</w:t>
-      </w:r>
-      <w:r>
-        <w:br/>
-      </w:r>
-      <w:r>
-        <w:rPr>
-          <w:rStyle w:val="NormalTok"/>
-        </w:rPr>
-        <w:t xml:space="preserve">  pairs =</w:t>
-      </w:r>
-      <w:r>
-        <w:rPr>
-          <w:rStyle w:val="StringTok"/>
-        </w:rPr>
-        <w:t xml:space="preserve"> </w:t>
-      </w:r>
-      <w:r>
-        <w:rPr>
-          <w:rStyle w:val="KeywordTok"/>
-        </w:rPr>
-        <w:t>pair.correlation</w:t>
-      </w:r>
-      <w:r>
-        <w:rPr>
-          <w:rStyle w:val="NormalTok"/>
-        </w:rPr>
-        <w:t xml:space="preserve">(scaled_data, i, </w:t>
-      </w:r>
-      <w:r>
-        <w:rPr>
-          <w:rStyle w:val="FloatTok"/>
-        </w:rPr>
-        <w:t>0.20</w:t>
-      </w:r>
-      <w:r>
-        <w:rPr>
-          <w:rStyle w:val="NormalTok"/>
-        </w:rPr>
-        <w:t>)</w:t>
-      </w:r>
-      <w:r>
-        <w:br/>
-      </w:r>
-      <w:r>
-        <w:rPr>
-          <w:rStyle w:val="NormalTok"/>
-        </w:rPr>
-        <w:t xml:space="preserve">  </w:t>
-      </w:r>
-      <w:r>
-        <w:rPr>
-          <w:rStyle w:val="ControlFlowTok"/>
-        </w:rPr>
-        <w:t>if</w:t>
-      </w:r>
-      <w:r>
-        <w:rPr>
-          <w:rStyle w:val="NormalTok"/>
-        </w:rPr>
-        <w:t xml:space="preserve"> ( max.rand.index </w:t>
-      </w:r>
-      <w:r>
-        <w:rPr>
-          <w:rStyle w:val="OperatorTok"/>
-        </w:rPr>
-        <w:t>&lt;</w:t>
-      </w:r>
-      <w:r>
-        <w:rPr>
-          <w:rStyle w:val="StringTok"/>
-        </w:rPr>
-        <w:t xml:space="preserve"> </w:t>
-      </w:r>
-      <w:r>
-        <w:rPr>
-          <w:rStyle w:val="KeywordTok"/>
-        </w:rPr>
-        <w:t>unlist</w:t>
-      </w:r>
-      <w:r>
-        <w:rPr>
-          <w:rStyle w:val="NormalTok"/>
-        </w:rPr>
-        <w:t>(pairs[</w:t>
-      </w:r>
-      <w:r>
-        <w:rPr>
-          <w:rStyle w:val="DecValTok"/>
-        </w:rPr>
-        <w:t>2</w:t>
-      </w:r>
-      <w:r>
-        <w:rPr>
-          <w:rStyle w:val="NormalTok"/>
-        </w:rPr>
-        <w:t>]) ){</w:t>
-      </w:r>
-      <w:r>
-        <w:br/>
-      </w:r>
-      <w:r>
-        <w:rPr>
-          <w:rStyle w:val="NormalTok"/>
-        </w:rPr>
-        <w:t xml:space="preserve">    max.rand.index =</w:t>
-      </w:r>
-      <w:r>
-        <w:rPr>
-          <w:rStyle w:val="StringTok"/>
-        </w:rPr>
-        <w:t xml:space="preserve"> </w:t>
-      </w:r>
-      <w:r>
-        <w:rPr>
-          <w:rStyle w:val="NormalTok"/>
-        </w:rPr>
-        <w:t>pairs[</w:t>
-      </w:r>
-      <w:r>
-        <w:rPr>
-          <w:rStyle w:val="DecValTok"/>
-        </w:rPr>
-        <w:t>2</w:t>
-      </w:r>
-      <w:r>
-        <w:rPr>
-          <w:rStyle w:val="NormalTok"/>
-        </w:rPr>
-        <w:t>]</w:t>
-      </w:r>
-      <w:r>
-        <w:br/>
-      </w:r>
-      <w:r>
-        <w:rPr>
-          <w:rStyle w:val="NormalTok"/>
-        </w:rPr>
-        <w:t xml:space="preserve">    max.corr.feat =</w:t>
-      </w:r>
-      <w:r>
-        <w:rPr>
-          <w:rStyle w:val="StringTok"/>
-        </w:rPr>
-        <w:t xml:space="preserve"> </w:t>
-      </w:r>
-      <w:r>
-        <w:rPr>
-          <w:rStyle w:val="NormalTok"/>
-        </w:rPr>
-        <w:t>i</w:t>
-      </w:r>
-      <w:r>
-        <w:br/>
-      </w:r>
-      <w:r>
-        <w:rPr>
-          <w:rStyle w:val="NormalTok"/>
-        </w:rPr>
-        <w:t xml:space="preserve">    feat.group =</w:t>
-      </w:r>
-      <w:r>
-        <w:rPr>
-          <w:rStyle w:val="StringTok"/>
-        </w:rPr>
-        <w:t xml:space="preserve"> </w:t>
-      </w:r>
-      <w:r>
-        <w:rPr>
-          <w:rStyle w:val="KeywordTok"/>
-        </w:rPr>
-        <w:t>unlist</w:t>
-      </w:r>
-      <w:r>
-        <w:rPr>
-          <w:rStyle w:val="NormalTok"/>
-        </w:rPr>
-        <w:t>(pairs[</w:t>
-      </w:r>
-      <w:r>
-        <w:rPr>
-          <w:rStyle w:val="DecValTok"/>
-        </w:rPr>
-        <w:t>1</w:t>
-      </w:r>
-      <w:r>
-        <w:rPr>
-          <w:rStyle w:val="NormalTok"/>
-        </w:rPr>
-        <w:t>])</w:t>
-      </w:r>
-      <w:r>
-        <w:br/>
-      </w:r>
-      <w:r>
-        <w:rPr>
-          <w:rStyle w:val="NormalTok"/>
-        </w:rPr>
-        <w:t xml:space="preserve">  }</w:t>
-      </w:r>
-      <w:r>
-        <w:br/>
-      </w:r>
-      <w:r>
-        <w:rPr>
-          <w:rStyle w:val="NormalTok"/>
-        </w:rPr>
-        <w:t>}</w:t>
-      </w:r>
-    </w:p>
-    <w:p>
-      <w:pPr>
-        <w:pStyle w:val="SourceCode"/>
-      </w:pPr>
-      <w:r>
-        <w:rPr>
-          <w:rStyle w:val="KeywordTok"/>
-        </w:rPr>
-        <w:t>print</w:t>
-      </w:r>
-      <w:r>
-        <w:rPr>
-          <w:rStyle w:val="NormalTok"/>
-        </w:rPr>
-        <w:t>(</w:t>
-      </w:r>
-      <w:r>
-        <w:rPr>
-          <w:rStyle w:val="KeywordTok"/>
-        </w:rPr>
-        <w:t>paste0</w:t>
-      </w:r>
-      <w:r>
-        <w:rPr>
-          <w:rStyle w:val="NormalTok"/>
-        </w:rPr>
-        <w:t>(</w:t>
-      </w:r>
-      <w:r>
-        <w:rPr>
-          <w:rStyle w:val="StringTok"/>
-        </w:rPr>
-        <w:t>"Correlated feature: "</w:t>
-      </w:r>
-      <w:r>
-        <w:rPr>
-          <w:rStyle w:val="NormalTok"/>
-        </w:rPr>
-        <w:t>, max.corr.feat))</w:t>
-      </w:r>
-    </w:p>
-    <w:p>
-      <w:pPr>
-        <w:pStyle w:val="SourceCode"/>
-      </w:pPr>
-      <w:r>
-        <w:rPr>
-          <w:rStyle w:val="KeywordTok"/>
-        </w:rPr>
-        <w:t>print</w:t>
-      </w:r>
-      <w:r>
-        <w:rPr>
-          <w:rStyle w:val="NormalTok"/>
-        </w:rPr>
-        <w:t>(feat.group)</w:t>
-      </w:r>
-    </w:p>
-    <w:p>
-      <w:pPr>
-        <w:pStyle w:val="SourceCode"/>
-      </w:pPr>
-      <w:r>
-        <w:rPr>
-          <w:rStyle w:val="CommentTok"/>
-        </w:rPr>
-        <w:t># Find the best combinations from picked features, using kmeans clustering and rand index.</w:t>
-      </w:r>
-      <w:r>
-        <w:br/>
-      </w:r>
-      <w:r>
-        <w:br/>
-      </w:r>
-      <w:r>
-        <w:rPr>
-          <w:rStyle w:val="NormalTok"/>
-        </w:rPr>
-        <w:t>brute.force.F.S &lt;-</w:t>
-      </w:r>
-      <w:r>
-        <w:rPr>
-          <w:rStyle w:val="StringTok"/>
-        </w:rPr>
-        <w:t xml:space="preserve"> </w:t>
-      </w:r>
-      <w:r>
-        <w:rPr>
-          <w:rStyle w:val="ControlFlowTok"/>
-        </w:rPr>
-        <w:t>function</w:t>
-      </w:r>
-      <w:r>
-        <w:rPr>
-          <w:rStyle w:val="NormalTok"/>
-        </w:rPr>
-        <w:t>(dt, true.lables, chosen_features)</w:t>
-      </w:r>
-      <w:r>
-        <w:br/>
-      </w:r>
-      <w:r>
-        <w:rPr>
-          <w:rStyle w:val="NormalTok"/>
-        </w:rPr>
-        <w:t>{</w:t>
-      </w:r>
-      <w:r>
-        <w:br/>
-      </w:r>
-      <w:r>
-        <w:rPr>
-          <w:rStyle w:val="NormalTok"/>
-        </w:rPr>
-        <w:t xml:space="preserve">  </w:t>
-      </w:r>
-      <w:r>
-        <w:rPr>
-          <w:rStyle w:val="ControlFlowTok"/>
-        </w:rPr>
-        <w:t>if</w:t>
-      </w:r>
-      <w:r>
-        <w:rPr>
-          <w:rStyle w:val="NormalTok"/>
-        </w:rPr>
-        <w:t xml:space="preserve"> ( </w:t>
-      </w:r>
-      <w:r>
-        <w:rPr>
-          <w:rStyle w:val="KeywordTok"/>
-        </w:rPr>
-        <w:t>length</w:t>
-      </w:r>
-      <w:r>
-        <w:rPr>
-          <w:rStyle w:val="NormalTok"/>
-        </w:rPr>
-        <w:t xml:space="preserve">(chosen_features) </w:t>
-      </w:r>
-      <w:r>
-        <w:rPr>
-          <w:rStyle w:val="OperatorTok"/>
-        </w:rPr>
-        <w:t>==</w:t>
-      </w:r>
-      <w:r>
-        <w:rPr>
-          <w:rStyle w:val="StringTok"/>
-        </w:rPr>
-        <w:t xml:space="preserve"> </w:t>
-      </w:r>
-      <w:r>
-        <w:rPr>
-          <w:rStyle w:val="DecValTok"/>
-        </w:rPr>
-        <w:t>1</w:t>
-      </w:r>
-      <w:r>
-        <w:rPr>
-          <w:rStyle w:val="NormalTok"/>
-        </w:rPr>
-        <w:t xml:space="preserve"> ){</w:t>
-      </w:r>
-      <w:r>
-        <w:br/>
-      </w:r>
-      <w:r>
-        <w:rPr>
-          <w:rStyle w:val="NormalTok"/>
-        </w:rPr>
-        <w:t xml:space="preserve">    </w:t>
-      </w:r>
-      <w:r>
-        <w:rPr>
-          <w:rStyle w:val="KeywordTok"/>
-        </w:rPr>
-        <w:t>print</w:t>
-      </w:r>
-      <w:r>
-        <w:rPr>
-          <w:rStyle w:val="NormalTok"/>
-        </w:rPr>
-        <w:t>(</w:t>
-      </w:r>
-      <w:r>
-        <w:rPr>
-          <w:rStyle w:val="StringTok"/>
-        </w:rPr>
-        <w:t>"Only one feature. No work here."</w:t>
-      </w:r>
-      <w:r>
-        <w:rPr>
-          <w:rStyle w:val="NormalTok"/>
-        </w:rPr>
-        <w:t>)</w:t>
-      </w:r>
-      <w:r>
-        <w:br/>
-      </w:r>
-      <w:r>
-        <w:rPr>
-          <w:rStyle w:val="NormalTok"/>
-        </w:rPr>
-        <w:t xml:space="preserve">    </w:t>
-      </w:r>
-      <w:r>
-        <w:rPr>
-          <w:rStyle w:val="KeywordTok"/>
-        </w:rPr>
-        <w:t>return</w:t>
-      </w:r>
-      <w:r>
-        <w:rPr>
-          <w:rStyle w:val="NormalTok"/>
-        </w:rPr>
-        <w:t>(chosen_features)</w:t>
-      </w:r>
-      <w:r>
-        <w:br/>
-      </w:r>
-      <w:r>
-        <w:rPr>
-          <w:rStyle w:val="NormalTok"/>
-        </w:rPr>
-        <w:t xml:space="preserve">  }</w:t>
-      </w:r>
-      <w:r>
-        <w:br/>
-      </w:r>
-      <w:r>
-        <w:rPr>
-          <w:rStyle w:val="NormalTok"/>
-        </w:rPr>
-        <w:t xml:space="preserve">  selected.features =</w:t>
-      </w:r>
-      <w:r>
-        <w:rPr>
-          <w:rStyle w:val="StringTok"/>
-        </w:rPr>
-        <w:t xml:space="preserve"> </w:t>
-      </w:r>
-      <w:r>
-        <w:rPr>
-          <w:rStyle w:val="KeywordTok"/>
-        </w:rPr>
-        <w:t>vector</w:t>
-      </w:r>
-      <w:r>
-        <w:rPr>
-          <w:rStyle w:val="NormalTok"/>
-        </w:rPr>
-        <w:t>()</w:t>
-      </w:r>
-      <w:r>
-        <w:br/>
-      </w:r>
-      <w:r>
-        <w:rPr>
-          <w:rStyle w:val="NormalTok"/>
-        </w:rPr>
-        <w:t xml:space="preserve">  max.rand.index =</w:t>
-      </w:r>
-      <w:r>
-        <w:rPr>
-          <w:rStyle w:val="StringTok"/>
-        </w:rPr>
-        <w:t xml:space="preserve"> </w:t>
-      </w:r>
-      <w:r>
-        <w:rPr>
-          <w:rStyle w:val="OperatorTok"/>
-        </w:rPr>
-        <w:t>-</w:t>
-      </w:r>
-      <w:r>
-        <w:rPr>
-          <w:rStyle w:val="OtherTok"/>
-        </w:rPr>
-        <w:t>Inf</w:t>
-      </w:r>
-      <w:r>
-        <w:br/>
-      </w:r>
-      <w:r>
-        <w:rPr>
-          <w:rStyle w:val="NormalTok"/>
-        </w:rPr>
-        <w:t xml:space="preserve">  </w:t>
-      </w:r>
-      <w:r>
-        <w:rPr>
-          <w:rStyle w:val="ControlFlowTok"/>
-        </w:rPr>
-        <w:t>for</w:t>
-      </w:r>
-      <w:r>
-        <w:rPr>
-          <w:rStyle w:val="NormalTok"/>
-        </w:rPr>
-        <w:t xml:space="preserve"> (m </w:t>
-      </w:r>
-      <w:r>
-        <w:rPr>
-          <w:rStyle w:val="ControlFlowTok"/>
-        </w:rPr>
-        <w:t>in</w:t>
-      </w:r>
-      <w:r>
-        <w:rPr>
-          <w:rStyle w:val="NormalTok"/>
-        </w:rPr>
-        <w:t xml:space="preserve"> </w:t>
-      </w:r>
-      <w:r>
-        <w:rPr>
-          <w:rStyle w:val="KeywordTok"/>
-        </w:rPr>
-        <w:t>c</w:t>
-      </w:r>
-      <w:r>
-        <w:rPr>
-          <w:rStyle w:val="NormalTok"/>
-        </w:rPr>
-        <w:t>(</w:t>
-      </w:r>
-      <w:r>
-        <w:rPr>
-          <w:rStyle w:val="DecValTok"/>
-        </w:rPr>
-        <w:t>1</w:t>
-      </w:r>
-      <w:r>
-        <w:rPr>
-          <w:rStyle w:val="OperatorTok"/>
-        </w:rPr>
-        <w:t>:</w:t>
-      </w:r>
-      <w:r>
-        <w:rPr>
-          <w:rStyle w:val="KeywordTok"/>
-        </w:rPr>
-        <w:t>length</w:t>
-      </w:r>
-      <w:r>
-        <w:rPr>
-          <w:rStyle w:val="NormalTok"/>
-        </w:rPr>
-        <w:t>(chosen_features))) {</w:t>
-      </w:r>
-      <w:r>
-        <w:br/>
-      </w:r>
-      <w:r>
-        <w:rPr>
-          <w:rStyle w:val="NormalTok"/>
-        </w:rPr>
-        <w:t xml:space="preserve">    combs =</w:t>
-      </w:r>
-      <w:r>
-        <w:rPr>
-          <w:rStyle w:val="StringTok"/>
-        </w:rPr>
-        <w:t xml:space="preserve"> </w:t>
-      </w:r>
-      <w:r>
-        <w:rPr>
-          <w:rStyle w:val="KeywordTok"/>
-        </w:rPr>
-        <w:t>combn</w:t>
-      </w:r>
-      <w:r>
-        <w:rPr>
-          <w:rStyle w:val="NormalTok"/>
-        </w:rPr>
-        <w:t xml:space="preserve">(chosen_features, m) </w:t>
-      </w:r>
-      <w:r>
-        <w:rPr>
-          <w:rStyle w:val="CommentTok"/>
-        </w:rPr>
-        <w:t># for each Combination.</w:t>
-      </w:r>
-      <w:r>
-        <w:br/>
-      </w:r>
-      <w:r>
-        <w:rPr>
-          <w:rStyle w:val="NormalTok"/>
-        </w:rPr>
-        <w:t xml:space="preserve">    </w:t>
-      </w:r>
-      <w:r>
-        <w:rPr>
-          <w:rStyle w:val="ControlFlowTok"/>
-        </w:rPr>
-        <w:t>for</w:t>
-      </w:r>
-      <w:r>
-        <w:rPr>
-          <w:rStyle w:val="NormalTok"/>
-        </w:rPr>
-        <w:t xml:space="preserve"> (i </w:t>
-      </w:r>
-      <w:r>
-        <w:rPr>
-          <w:rStyle w:val="ControlFlowTok"/>
-        </w:rPr>
-        <w:t>in</w:t>
-      </w:r>
-      <w:r>
-        <w:rPr>
-          <w:rStyle w:val="NormalTok"/>
-        </w:rPr>
-        <w:t xml:space="preserve"> </w:t>
-      </w:r>
-      <w:r>
-        <w:rPr>
-          <w:rStyle w:val="KeywordTok"/>
-        </w:rPr>
-        <w:t>c</w:t>
-      </w:r>
-      <w:r>
-        <w:rPr>
-          <w:rStyle w:val="NormalTok"/>
-        </w:rPr>
-        <w:t>(</w:t>
-      </w:r>
-      <w:r>
-        <w:rPr>
-          <w:rStyle w:val="DecValTok"/>
-        </w:rPr>
-        <w:t>1</w:t>
-      </w:r>
-      <w:r>
-        <w:rPr>
-          <w:rStyle w:val="OperatorTok"/>
-        </w:rPr>
-        <w:t>:</w:t>
-      </w:r>
-      <w:r>
-        <w:rPr>
-          <w:rStyle w:val="KeywordTok"/>
-        </w:rPr>
-        <w:t>ncol</w:t>
-      </w:r>
-      <w:r>
-        <w:rPr>
-          <w:rStyle w:val="NormalTok"/>
-        </w:rPr>
-        <w:t>(combs))) {</w:t>
-      </w:r>
-      <w:r>
-        <w:br/>
-      </w:r>
-      <w:r>
-        <w:rPr>
-          <w:rStyle w:val="NormalTok"/>
-        </w:rPr>
-        <w:t xml:space="preserve">      features =</w:t>
-      </w:r>
-      <w:r>
-        <w:rPr>
-          <w:rStyle w:val="StringTok"/>
-        </w:rPr>
-        <w:t xml:space="preserve"> </w:t>
-      </w:r>
-      <w:r>
-        <w:rPr>
-          <w:rStyle w:val="NormalTok"/>
-        </w:rPr>
-        <w:t>combs[, i]</w:t>
-      </w:r>
-      <w:r>
-        <w:br/>
-      </w:r>
-      <w:r>
-        <w:rPr>
-          <w:rStyle w:val="NormalTok"/>
-        </w:rPr>
-        <w:t xml:space="preserve">      clust =</w:t>
-      </w:r>
-      <w:r>
-        <w:rPr>
-          <w:rStyle w:val="StringTok"/>
-        </w:rPr>
-        <w:t xml:space="preserve"> </w:t>
-      </w:r>
-      <w:r>
-        <w:rPr>
-          <w:rStyle w:val="KeywordTok"/>
-        </w:rPr>
-        <w:t>kmeans</w:t>
-      </w:r>
-      <w:r>
-        <w:rPr>
-          <w:rStyle w:val="NormalTok"/>
-        </w:rPr>
-        <w:t xml:space="preserve">(dt[, features] , </w:t>
-      </w:r>
-      <w:r>
-        <w:rPr>
-          <w:rStyle w:val="DecValTok"/>
-        </w:rPr>
-        <w:t>2</w:t>
-      </w:r>
-      <w:r>
-        <w:rPr>
-          <w:rStyle w:val="NormalTok"/>
-        </w:rPr>
-        <w:t>)</w:t>
-      </w:r>
-      <w:r>
-        <w:br/>
-      </w:r>
-      <w:r>
-        <w:rPr>
-          <w:rStyle w:val="NormalTok"/>
-        </w:rPr>
-        <w:t xml:space="preserve">      current.rand.index =</w:t>
-      </w:r>
-      <w:r>
-        <w:rPr>
-          <w:rStyle w:val="StringTok"/>
-        </w:rPr>
-        <w:t xml:space="preserve"> </w:t>
-      </w:r>
-      <w:r>
-        <w:rPr>
-          <w:rStyle w:val="KeywordTok"/>
-        </w:rPr>
-        <w:t>adjustedRandIndex</w:t>
-      </w:r>
-      <w:r>
-        <w:rPr>
-          <w:rStyle w:val="NormalTok"/>
-        </w:rPr>
-        <w:t>(true.lables, clust</w:t>
-      </w:r>
-      <w:r>
-        <w:rPr>
-          <w:rStyle w:val="OperatorTok"/>
-        </w:rPr>
-        <w:t>$</w:t>
-      </w:r>
-      <w:r>
-        <w:rPr>
-          <w:rStyle w:val="NormalTok"/>
-        </w:rPr>
-        <w:t>cluster)</w:t>
-      </w:r>
-      <w:r>
-        <w:br/>
-      </w:r>
-      <w:r>
-        <w:rPr>
-          <w:rStyle w:val="NormalTok"/>
-        </w:rPr>
-        <w:t xml:space="preserve">      </w:t>
-      </w:r>
-      <w:r>
-        <w:rPr>
-          <w:rStyle w:val="ControlFlowTok"/>
-        </w:rPr>
-        <w:t>if</w:t>
-      </w:r>
-      <w:r>
-        <w:rPr>
-          <w:rStyle w:val="NormalTok"/>
-        </w:rPr>
-        <w:t xml:space="preserve"> (current.rand.index </w:t>
-      </w:r>
-      <w:r>
-        <w:rPr>
-          <w:rStyle w:val="OperatorTok"/>
-        </w:rPr>
-        <w:t>&gt;</w:t>
-      </w:r>
-      <w:r>
-        <w:rPr>
-          <w:rStyle w:val="StringTok"/>
-        </w:rPr>
-        <w:t xml:space="preserve"> </w:t>
-      </w:r>
-      <w:r>
-        <w:rPr>
-          <w:rStyle w:val="NormalTok"/>
-        </w:rPr>
-        <w:t>max.rand.index) {</w:t>
-      </w:r>
-      <w:r>
-        <w:br/>
-      </w:r>
-      <w:r>
-        <w:rPr>
-          <w:rStyle w:val="NormalTok"/>
-        </w:rPr>
-        <w:t xml:space="preserve">        max.rand.index =</w:t>
-      </w:r>
-      <w:r>
-        <w:rPr>
-          <w:rStyle w:val="StringTok"/>
-        </w:rPr>
-        <w:t xml:space="preserve"> </w:t>
-      </w:r>
-      <w:r>
-        <w:rPr>
-          <w:rStyle w:val="NormalTok"/>
-        </w:rPr>
-        <w:t>current.rand.index</w:t>
-      </w:r>
-      <w:r>
-        <w:br/>
-      </w:r>
-      <w:r>
-        <w:rPr>
-          <w:rStyle w:val="NormalTok"/>
-        </w:rPr>
-        <w:t xml:space="preserve">        selected.features =</w:t>
-      </w:r>
-      <w:r>
-        <w:rPr>
-          <w:rStyle w:val="StringTok"/>
-        </w:rPr>
-        <w:t xml:space="preserve"> </w:t>
-      </w:r>
-      <w:r>
-        <w:rPr>
-          <w:rStyle w:val="NormalTok"/>
-        </w:rPr>
-        <w:t>features</w:t>
-      </w:r>
-      <w:r>
-        <w:br/>
-      </w:r>
-      <w:r>
-        <w:rPr>
-          <w:rStyle w:val="NormalTok"/>
-        </w:rPr>
-        <w:t xml:space="preserve">      }</w:t>
-      </w:r>
-      <w:r>
-        <w:br/>
-      </w:r>
-      <w:r>
-        <w:rPr>
-          <w:rStyle w:val="NormalTok"/>
-        </w:rPr>
-        <w:t xml:space="preserve">    }</w:t>
-      </w:r>
-      <w:r>
-        <w:br/>
-      </w:r>
-      <w:r>
-        <w:rPr>
-          <w:rStyle w:val="NormalTok"/>
-        </w:rPr>
-        <w:t xml:space="preserve">  }</w:t>
-      </w:r>
-      <w:r>
-        <w:br/>
-      </w:r>
-      <w:r>
-        <w:rPr>
-          <w:rStyle w:val="NormalTok"/>
-        </w:rPr>
-        <w:t xml:space="preserve">  </w:t>
-      </w:r>
-      <w:r>
-        <w:rPr>
-          <w:rStyle w:val="KeywordTok"/>
-        </w:rPr>
-        <w:t>print</w:t>
-      </w:r>
-      <w:r>
-        <w:rPr>
-          <w:rStyle w:val="NormalTok"/>
-        </w:rPr>
-        <w:t>(</w:t>
-      </w:r>
-      <w:r>
-        <w:rPr>
-          <w:rStyle w:val="StringTok"/>
-        </w:rPr>
-        <w:t>'for'</w:t>
-      </w:r>
-      <w:r>
-        <w:rPr>
-          <w:rStyle w:val="NormalTok"/>
-        </w:rPr>
-        <w:t>)</w:t>
-      </w:r>
-      <w:r>
-        <w:br/>
-      </w:r>
-      <w:r>
-        <w:rPr>
-          <w:rStyle w:val="NormalTok"/>
-        </w:rPr>
-        <w:t xml:space="preserve">  </w:t>
-      </w:r>
-      <w:r>
-        <w:rPr>
-          <w:rStyle w:val="KeywordTok"/>
-        </w:rPr>
-        <w:t>print</w:t>
-      </w:r>
-      <w:r>
-        <w:rPr>
-          <w:rStyle w:val="NormalTok"/>
-        </w:rPr>
-        <w:t>(selected.features)</w:t>
-      </w:r>
-      <w:r>
-        <w:br/>
-      </w:r>
-      <w:r>
-        <w:rPr>
-          <w:rStyle w:val="NormalTok"/>
-        </w:rPr>
-        <w:t xml:space="preserve">  </w:t>
-      </w:r>
-      <w:r>
-        <w:rPr>
-          <w:rStyle w:val="KeywordTok"/>
-        </w:rPr>
-        <w:t>print</w:t>
-      </w:r>
-      <w:r>
-        <w:rPr>
-          <w:rStyle w:val="NormalTok"/>
-        </w:rPr>
-        <w:t>(</w:t>
-      </w:r>
-      <w:r>
-        <w:rPr>
-          <w:rStyle w:val="KeywordTok"/>
-        </w:rPr>
-        <w:t>paste0</w:t>
-      </w:r>
-      <w:r>
-        <w:rPr>
-          <w:rStyle w:val="NormalTok"/>
-        </w:rPr>
-        <w:t>(</w:t>
-      </w:r>
-      <w:r>
-        <w:rPr>
-          <w:rStyle w:val="StringTok"/>
-        </w:rPr>
-        <w:t>"rand index: "</w:t>
-      </w:r>
-      <w:r>
-        <w:rPr>
-          <w:rStyle w:val="NormalTok"/>
-        </w:rPr>
-        <w:t>, max.rand.index))</w:t>
-      </w:r>
-      <w:r>
-        <w:br/>
-      </w:r>
-      <w:r>
-        <w:rPr>
-          <w:rStyle w:val="NormalTok"/>
-        </w:rPr>
-        <w:t xml:space="preserve">  </w:t>
-      </w:r>
-      <w:r>
-        <w:rPr>
-          <w:rStyle w:val="KeywordTok"/>
-        </w:rPr>
-        <w:t>print</w:t>
-      </w:r>
-      <w:r>
-        <w:rPr>
-          <w:rStyle w:val="NormalTok"/>
-        </w:rPr>
-        <w:t>(</w:t>
-      </w:r>
-      <w:r>
-        <w:rPr>
-          <w:rStyle w:val="StringTok"/>
-        </w:rPr>
-        <w:t>'******************************************'</w:t>
-      </w:r>
-      <w:r>
-        <w:rPr>
-          <w:rStyle w:val="NormalTok"/>
-        </w:rPr>
-        <w:t>)</w:t>
-      </w:r>
-      <w:r>
-        <w:br/>
-      </w:r>
-      <w:r>
-        <w:rPr>
-          <w:rStyle w:val="NormalTok"/>
-        </w:rPr>
-        <w:lastRenderedPageBreak/>
-        <w:t xml:space="preserve">  </w:t>
-      </w:r>
-      <w:r>
-        <w:rPr>
-          <w:rStyle w:val="KeywordTok"/>
-        </w:rPr>
-        <w:t>return</w:t>
-      </w:r>
-      <w:r>
-        <w:rPr>
-          <w:rStyle w:val="NormalTok"/>
-        </w:rPr>
-        <w:t xml:space="preserve">(selected.features) </w:t>
-      </w:r>
-      <w:r>
-        <w:br/>
-      </w:r>
-      <w:r>
-        <w:rPr>
-          <w:rStyle w:val="NormalTok"/>
-        </w:rPr>
-        <w:t>}</w:t>
-      </w:r>
-      <w:r>
-        <w:br/>
-      </w:r>
-      <w:r>
-        <w:br/>
-      </w:r>
-      <w:r>
-        <w:br/>
-      </w:r>
-      <w:r>
-        <w:rPr>
-          <w:rStyle w:val="NormalTok"/>
-        </w:rPr>
-        <w:t>selected_features =</w:t>
-      </w:r>
-      <w:r>
-        <w:rPr>
-          <w:rStyle w:val="StringTok"/>
-        </w:rPr>
-        <w:t xml:space="preserve"> </w:t>
-      </w:r>
-      <w:r>
-        <w:rPr>
-          <w:rStyle w:val="KeywordTok"/>
-        </w:rPr>
-        <w:t>brute.force.F.S</w:t>
-      </w:r>
-      <w:r>
-        <w:rPr>
-          <w:rStyle w:val="NormalTok"/>
-        </w:rPr>
-        <w:t>(scaled_data, outcome, feat.group)</w:t>
-      </w:r>
-    </w:p>
-    <w:p>
-      <w:pPr>
-        <w:pStyle w:val="SourceCode"/>
-      </w:pPr>
-      <w:r>
-        <w:rPr>
-          <w:rStyle w:val="CommentTok"/>
-        </w:rPr>
-        <w:t># find out how many teams whom have greater features actually won the game for each combination</w:t>
-      </w:r>
-      <w:r>
-        <w:br/>
-      </w:r>
-      <w:r>
-        <w:rPr>
-          <w:rStyle w:val="CommentTok"/>
-        </w:rPr>
-        <w:t># of features.</w:t>
-      </w:r>
-      <w:r>
-        <w:br/>
-      </w:r>
-      <w:r>
-        <w:rPr>
-          <w:rStyle w:val="NormalTok"/>
-        </w:rPr>
-        <w:t>outcome.to.featurs =</w:t>
-      </w:r>
-      <w:r>
-        <w:rPr>
-          <w:rStyle w:val="StringTok"/>
-        </w:rPr>
-        <w:t xml:space="preserve"> </w:t>
-      </w:r>
-      <w:r>
-        <w:rPr>
-          <w:rStyle w:val="ControlFlowTok"/>
-        </w:rPr>
-        <w:t>function</w:t>
-      </w:r>
-      <w:r>
-        <w:rPr>
-          <w:rStyle w:val="NormalTok"/>
-        </w:rPr>
-        <w:t>(dt, true.lables, chosen_features ){</w:t>
-      </w:r>
-      <w:r>
-        <w:br/>
-      </w:r>
-      <w:r>
-        <w:rPr>
-          <w:rStyle w:val="NormalTok"/>
-        </w:rPr>
-        <w:t xml:space="preserve">  num_feat =</w:t>
-      </w:r>
-      <w:r>
-        <w:rPr>
-          <w:rStyle w:val="StringTok"/>
-        </w:rPr>
-        <w:t xml:space="preserve"> </w:t>
-      </w:r>
-      <w:r>
-        <w:rPr>
-          <w:rStyle w:val="KeywordTok"/>
-        </w:rPr>
-        <w:t>length</w:t>
-      </w:r>
-      <w:r>
-        <w:rPr>
-          <w:rStyle w:val="NormalTok"/>
-        </w:rPr>
-        <w:t>(chosen_features)</w:t>
-      </w:r>
-      <w:r>
-        <w:br/>
-      </w:r>
-      <w:r>
-        <w:rPr>
-          <w:rStyle w:val="NormalTok"/>
-        </w:rPr>
-        <w:t xml:space="preserve">  dt =</w:t>
-      </w:r>
-      <w:r>
-        <w:rPr>
-          <w:rStyle w:val="StringTok"/>
-        </w:rPr>
-        <w:t xml:space="preserve"> </w:t>
-      </w:r>
-      <w:r>
-        <w:rPr>
-          <w:rStyle w:val="NormalTok"/>
-        </w:rPr>
-        <w:t>dt[,chosen_features, with =</w:t>
-      </w:r>
-      <w:r>
-        <w:rPr>
-          <w:rStyle w:val="StringTok"/>
-        </w:rPr>
-        <w:t xml:space="preserve"> </w:t>
-      </w:r>
-      <w:r>
-        <w:rPr>
-          <w:rStyle w:val="NormalTok"/>
-        </w:rPr>
-        <w:t>F]</w:t>
-      </w:r>
-      <w:r>
-        <w:br/>
-      </w:r>
-      <w:r>
-        <w:rPr>
-          <w:rStyle w:val="NormalTok"/>
-        </w:rPr>
-        <w:t xml:space="preserve">  dt[,OUTCOME</w:t>
-      </w:r>
-      <w:r>
-        <w:rPr>
-          <w:rStyle w:val="OperatorTok"/>
-        </w:rPr>
-        <w:t>:</w:t>
-      </w:r>
-      <w:r>
-        <w:rPr>
-          <w:rStyle w:val="ErrorTok"/>
-        </w:rPr>
-        <w:t>=</w:t>
-      </w:r>
-      <w:r>
-        <w:rPr>
-          <w:rStyle w:val="NormalTok"/>
-        </w:rPr>
-        <w:t>true.lables]</w:t>
-      </w:r>
-      <w:r>
-        <w:br/>
-      </w:r>
-      <w:r>
-        <w:rPr>
-          <w:rStyle w:val="NormalTok"/>
-        </w:rPr>
-        <w:t xml:space="preserve">  diff_dt=dt[</w:t>
-      </w:r>
-      <w:r>
-        <w:rPr>
-          <w:rStyle w:val="KeywordTok"/>
-        </w:rPr>
-        <w:t>seq</w:t>
-      </w:r>
-      <w:r>
-        <w:rPr>
-          <w:rStyle w:val="NormalTok"/>
-        </w:rPr>
-        <w:t>(</w:t>
-      </w:r>
-      <w:r>
-        <w:rPr>
-          <w:rStyle w:val="DecValTok"/>
-        </w:rPr>
-        <w:t>2</w:t>
-      </w:r>
-      <w:r>
-        <w:rPr>
-          <w:rStyle w:val="NormalTok"/>
-        </w:rPr>
-        <w:t>,</w:t>
-      </w:r>
-      <w:r>
-        <w:rPr>
-          <w:rStyle w:val="KeywordTok"/>
-        </w:rPr>
-        <w:t>nrow</w:t>
-      </w:r>
-      <w:r>
-        <w:rPr>
-          <w:rStyle w:val="NormalTok"/>
-        </w:rPr>
-        <w:t>(dt),</w:t>
-      </w:r>
-      <w:r>
-        <w:rPr>
-          <w:rStyle w:val="DecValTok"/>
-        </w:rPr>
-        <w:t>2</w:t>
-      </w:r>
-      <w:r>
-        <w:rPr>
-          <w:rStyle w:val="NormalTok"/>
-        </w:rPr>
-        <w:t>),]</w:t>
-      </w:r>
-      <w:r>
-        <w:rPr>
-          <w:rStyle w:val="OperatorTok"/>
-        </w:rPr>
-        <w:t>-</w:t>
-      </w:r>
-      <w:r>
-        <w:rPr>
-          <w:rStyle w:val="NormalTok"/>
-        </w:rPr>
-        <w:t>dt[</w:t>
-      </w:r>
-      <w:r>
-        <w:rPr>
-          <w:rStyle w:val="KeywordTok"/>
-        </w:rPr>
-        <w:t>seq</w:t>
-      </w:r>
-      <w:r>
-        <w:rPr>
-          <w:rStyle w:val="NormalTok"/>
-        </w:rPr>
-        <w:t>(</w:t>
-      </w:r>
-      <w:r>
-        <w:rPr>
-          <w:rStyle w:val="DecValTok"/>
-        </w:rPr>
-        <w:t>1</w:t>
-      </w:r>
-      <w:r>
-        <w:rPr>
-          <w:rStyle w:val="NormalTok"/>
-        </w:rPr>
-        <w:t>,</w:t>
-      </w:r>
-      <w:r>
-        <w:rPr>
-          <w:rStyle w:val="KeywordTok"/>
-        </w:rPr>
-        <w:t>nrow</w:t>
-      </w:r>
-      <w:r>
-        <w:rPr>
-          <w:rStyle w:val="NormalTok"/>
-        </w:rPr>
-        <w:t>(dt)</w:t>
-      </w:r>
-      <w:r>
-        <w:rPr>
-          <w:rStyle w:val="OperatorTok"/>
-        </w:rPr>
-        <w:t>-</w:t>
-      </w:r>
-      <w:r>
-        <w:rPr>
-          <w:rStyle w:val="DecValTok"/>
-        </w:rPr>
-        <w:t>1</w:t>
-      </w:r>
-      <w:r>
-        <w:rPr>
-          <w:rStyle w:val="NormalTok"/>
-        </w:rPr>
-        <w:t>,</w:t>
-      </w:r>
-      <w:r>
-        <w:rPr>
-          <w:rStyle w:val="DecValTok"/>
-        </w:rPr>
-        <w:t>2</w:t>
-      </w:r>
-      <w:r>
-        <w:rPr>
-          <w:rStyle w:val="NormalTok"/>
-        </w:rPr>
-        <w:t>),]</w:t>
-      </w:r>
-      <w:r>
-        <w:br/>
-      </w:r>
-      <w:r>
-        <w:rPr>
-          <w:rStyle w:val="NormalTok"/>
-        </w:rPr>
-        <w:t xml:space="preserve">  diff_dt=</w:t>
-      </w:r>
-      <w:r>
-        <w:rPr>
-          <w:rStyle w:val="KeywordTok"/>
-        </w:rPr>
-        <w:t>sign</w:t>
-      </w:r>
-      <w:r>
-        <w:rPr>
-          <w:rStyle w:val="NormalTok"/>
-        </w:rPr>
-        <w:t>(diff_dt)</w:t>
-      </w:r>
-      <w:r>
-        <w:br/>
-      </w:r>
-      <w:r>
-        <w:rPr>
-          <w:rStyle w:val="NormalTok"/>
-        </w:rPr>
-        <w:t xml:space="preserve">  </w:t>
-      </w:r>
-      <w:r>
-        <w:br/>
-      </w:r>
-      <w:r>
-        <w:rPr>
-          <w:rStyle w:val="NormalTok"/>
-        </w:rPr>
-        <w:t xml:space="preserve">  </w:t>
-      </w:r>
-      <w:r>
-        <w:br/>
-      </w:r>
-      <w:r>
-        <w:rPr>
-          <w:rStyle w:val="NormalTok"/>
-        </w:rPr>
-        <w:t xml:space="preserve">  diff_dt[,SUM_ALL</w:t>
-      </w:r>
-      <w:r>
-        <w:rPr>
-          <w:rStyle w:val="OperatorTok"/>
-        </w:rPr>
-        <w:t>:</w:t>
-      </w:r>
-      <w:r>
-        <w:rPr>
-          <w:rStyle w:val="ErrorTok"/>
-        </w:rPr>
-        <w:t>=</w:t>
-      </w:r>
-      <w:r>
-        <w:rPr>
-          <w:rStyle w:val="KeywordTok"/>
-        </w:rPr>
-        <w:t>rowSums</w:t>
-      </w:r>
-      <w:r>
-        <w:rPr>
-          <w:rStyle w:val="NormalTok"/>
-        </w:rPr>
-        <w:t>(diff_dt)][,SUM_FEATURES</w:t>
-      </w:r>
-      <w:r>
-        <w:rPr>
-          <w:rStyle w:val="OperatorTok"/>
-        </w:rPr>
-        <w:t>:</w:t>
-      </w:r>
-      <w:r>
-        <w:rPr>
-          <w:rStyle w:val="ErrorTok"/>
-        </w:rPr>
-        <w:t>=</w:t>
-      </w:r>
-      <w:r>
-        <w:rPr>
-          <w:rStyle w:val="KeywordTok"/>
-        </w:rPr>
-        <w:t>rowSums</w:t>
-      </w:r>
-      <w:r>
-        <w:rPr>
-          <w:rStyle w:val="NormalTok"/>
-        </w:rPr>
-        <w:t>(diff_dt[,</w:t>
-      </w:r>
-      <w:r>
-        <w:rPr>
-          <w:rStyle w:val="DecValTok"/>
-        </w:rPr>
-        <w:t>1</w:t>
-      </w:r>
-      <w:r>
-        <w:rPr>
-          <w:rStyle w:val="OperatorTok"/>
-        </w:rPr>
-        <w:t>:</w:t>
-      </w:r>
-      <w:r>
-        <w:rPr>
-          <w:rStyle w:val="NormalTok"/>
-        </w:rPr>
-        <w:t xml:space="preserve">num_feat, </w:t>
-      </w:r>
-      <w:r>
-        <w:rPr>
-          <w:rStyle w:val="DataTypeTok"/>
-        </w:rPr>
-        <w:t>with =</w:t>
-      </w:r>
-      <w:r>
-        <w:rPr>
-          <w:rStyle w:val="NormalTok"/>
-        </w:rPr>
-        <w:t xml:space="preserve"> F])]</w:t>
-      </w:r>
-      <w:r>
-        <w:br/>
-      </w:r>
-      <w:r>
-        <w:rPr>
-          <w:rStyle w:val="NormalTok"/>
-        </w:rPr>
-        <w:t xml:space="preserve">  diff_dt=diff_dt[</w:t>
-      </w:r>
-      <w:r>
-        <w:rPr>
-          <w:rStyle w:val="KeywordTok"/>
-        </w:rPr>
-        <w:t>abs</w:t>
-      </w:r>
-      <w:r>
-        <w:rPr>
-          <w:rStyle w:val="NormalTok"/>
-        </w:rPr>
-        <w:t>(SUM_FEATURES)</w:t>
-      </w:r>
-      <w:r>
-        <w:rPr>
-          <w:rStyle w:val="OperatorTok"/>
-        </w:rPr>
-        <w:t>==</w:t>
-      </w:r>
-      <w:r>
-        <w:rPr>
-          <w:rStyle w:val="NormalTok"/>
-        </w:rPr>
-        <w:t>(num_feat)]</w:t>
-      </w:r>
-      <w:r>
-        <w:br/>
-      </w:r>
-      <w:r>
-        <w:rPr>
-          <w:rStyle w:val="NormalTok"/>
-        </w:rPr>
-        <w:t xml:space="preserve">  won_features =</w:t>
-      </w:r>
-      <w:r>
-        <w:rPr>
-          <w:rStyle w:val="StringTok"/>
-        </w:rPr>
-        <w:t xml:space="preserve"> </w:t>
-      </w:r>
-      <w:r>
-        <w:rPr>
-          <w:rStyle w:val="KeywordTok"/>
-        </w:rPr>
-        <w:t>nrow</w:t>
-      </w:r>
-      <w:r>
-        <w:rPr>
-          <w:rStyle w:val="NormalTok"/>
-        </w:rPr>
-        <w:t>(diff_dt)</w:t>
-      </w:r>
-      <w:r>
-        <w:br/>
-      </w:r>
-      <w:r>
-        <w:rPr>
-          <w:rStyle w:val="NormalTok"/>
-        </w:rPr>
-        <w:t xml:space="preserve">  diff_dt=diff_dt[</w:t>
-      </w:r>
-      <w:r>
-        <w:rPr>
-          <w:rStyle w:val="KeywordTok"/>
-        </w:rPr>
-        <w:t>abs</w:t>
-      </w:r>
-      <w:r>
-        <w:rPr>
-          <w:rStyle w:val="NormalTok"/>
-        </w:rPr>
-        <w:t>(SUM_ALL)</w:t>
-      </w:r>
-      <w:r>
-        <w:rPr>
-          <w:rStyle w:val="OperatorTok"/>
-        </w:rPr>
-        <w:t>==</w:t>
-      </w:r>
-      <w:r>
-        <w:rPr>
-          <w:rStyle w:val="NormalTok"/>
-        </w:rPr>
-        <w:t>(num_feat</w:t>
-      </w:r>
-      <w:r>
-        <w:rPr>
-          <w:rStyle w:val="OperatorTok"/>
-        </w:rPr>
-        <w:t>+</w:t>
-      </w:r>
-      <w:r>
-        <w:rPr>
-          <w:rStyle w:val="DecValTok"/>
-        </w:rPr>
-        <w:t>1</w:t>
-      </w:r>
-      <w:r>
-        <w:rPr>
-          <w:rStyle w:val="NormalTok"/>
-        </w:rPr>
-        <w:t>)]</w:t>
-      </w:r>
-      <w:r>
-        <w:br/>
-      </w:r>
-      <w:r>
-        <w:rPr>
-          <w:rStyle w:val="NormalTok"/>
-        </w:rPr>
-        <w:t xml:space="preserve">  won_games =</w:t>
-      </w:r>
-      <w:r>
-        <w:rPr>
-          <w:rStyle w:val="StringTok"/>
-        </w:rPr>
-        <w:t xml:space="preserve"> </w:t>
-      </w:r>
-      <w:r>
-        <w:rPr>
-          <w:rStyle w:val="KeywordTok"/>
-        </w:rPr>
-        <w:t>nrow</w:t>
-      </w:r>
-      <w:r>
-        <w:rPr>
-          <w:rStyle w:val="NormalTok"/>
-        </w:rPr>
-        <w:t>(diff_dt)</w:t>
-      </w:r>
-      <w:r>
-        <w:br/>
-      </w:r>
-      <w:r>
-        <w:rPr>
-          <w:rStyle w:val="NormalTok"/>
-        </w:rPr>
-        <w:t xml:space="preserve">  </w:t>
-      </w:r>
-      <w:r>
-        <w:rPr>
-          <w:rStyle w:val="KeywordTok"/>
-        </w:rPr>
-        <w:t>print</w:t>
-      </w:r>
-      <w:r>
-        <w:rPr>
-          <w:rStyle w:val="NormalTok"/>
-        </w:rPr>
-        <w:t>(</w:t>
-      </w:r>
-      <w:r>
-        <w:rPr>
-          <w:rStyle w:val="StringTok"/>
-        </w:rPr>
-        <w:t>"present data:"</w:t>
-      </w:r>
-      <w:r>
-        <w:rPr>
-          <w:rStyle w:val="NormalTok"/>
-        </w:rPr>
-        <w:t>)</w:t>
-      </w:r>
-      <w:r>
-        <w:br/>
-      </w:r>
-      <w:r>
-        <w:rPr>
-          <w:rStyle w:val="NormalTok"/>
-        </w:rPr>
-        <w:t xml:space="preserve">  </w:t>
-      </w:r>
-      <w:r>
-        <w:rPr>
-          <w:rStyle w:val="KeywordTok"/>
-        </w:rPr>
-        <w:t>print</w:t>
-      </w:r>
-      <w:r>
-        <w:rPr>
-          <w:rStyle w:val="NormalTok"/>
-        </w:rPr>
-        <w:t>(chosen_features)</w:t>
-      </w:r>
-      <w:r>
-        <w:br/>
-      </w:r>
-      <w:r>
-        <w:rPr>
-          <w:rStyle w:val="NormalTok"/>
-        </w:rPr>
-        <w:t xml:space="preserve">  </w:t>
-      </w:r>
-      <w:r>
-        <w:rPr>
-          <w:rStyle w:val="KeywordTok"/>
-        </w:rPr>
-        <w:t>print</w:t>
-      </w:r>
-      <w:r>
-        <w:rPr>
-          <w:rStyle w:val="NormalTok"/>
-        </w:rPr>
-        <w:t>(</w:t>
-      </w:r>
-      <w:r>
-        <w:rPr>
-          <w:rStyle w:val="KeywordTok"/>
-        </w:rPr>
-        <w:t>paste0</w:t>
-      </w:r>
-      <w:r>
-        <w:rPr>
-          <w:rStyle w:val="NormalTok"/>
-        </w:rPr>
-        <w:t>(</w:t>
-      </w:r>
-      <w:r>
-        <w:rPr>
-          <w:rStyle w:val="StringTok"/>
-        </w:rPr>
-        <w:t>"won features: "</w:t>
-      </w:r>
-      <w:r>
-        <w:rPr>
-          <w:rStyle w:val="NormalTok"/>
-        </w:rPr>
-        <w:t xml:space="preserve">, won_features, </w:t>
-      </w:r>
-      <w:r>
-        <w:rPr>
-          <w:rStyle w:val="StringTok"/>
-        </w:rPr>
-        <w:t>" won games: "</w:t>
-      </w:r>
-      <w:r>
-        <w:rPr>
-          <w:rStyle w:val="NormalTok"/>
-        </w:rPr>
-        <w:t>, won_games))</w:t>
-      </w:r>
-      <w:r>
-        <w:br/>
-      </w:r>
-      <w:r>
-        <w:rPr>
-          <w:rStyle w:val="NormalTok"/>
-        </w:rPr>
-        <w:t xml:space="preserve">  </w:t>
-      </w:r>
-      <w:r>
-        <w:rPr>
-          <w:rStyle w:val="KeywordTok"/>
-        </w:rPr>
-        <w:t>print</w:t>
-      </w:r>
-      <w:r>
-        <w:rPr>
-          <w:rStyle w:val="NormalTok"/>
-        </w:rPr>
-        <w:t>(</w:t>
-      </w:r>
-      <w:r>
-        <w:rPr>
-          <w:rStyle w:val="KeywordTok"/>
-        </w:rPr>
-        <w:t>paste0</w:t>
-      </w:r>
-      <w:r>
-        <w:rPr>
-          <w:rStyle w:val="NormalTok"/>
-        </w:rPr>
-        <w:t>(</w:t>
-      </w:r>
-      <w:r>
-        <w:rPr>
-          <w:rStyle w:val="StringTok"/>
-        </w:rPr>
-        <w:t>"score: "</w:t>
-      </w:r>
-      <w:r>
-        <w:rPr>
-          <w:rStyle w:val="NormalTok"/>
-        </w:rPr>
-        <w:t xml:space="preserve">, won_games </w:t>
-      </w:r>
-      <w:r>
-        <w:rPr>
-          <w:rStyle w:val="OperatorTok"/>
-        </w:rPr>
-        <w:t>/</w:t>
-      </w:r>
-      <w:r>
-        <w:rPr>
-          <w:rStyle w:val="StringTok"/>
-        </w:rPr>
-        <w:t xml:space="preserve"> </w:t>
-      </w:r>
-      <w:r>
-        <w:rPr>
-          <w:rStyle w:val="NormalTok"/>
-        </w:rPr>
-        <w:t>won_features))</w:t>
-      </w:r>
-      <w:r>
-        <w:br/>
-      </w:r>
-      <w:r>
-        <w:rPr>
-          <w:rStyle w:val="NormalTok"/>
-        </w:rPr>
-        <w:t xml:space="preserve">  </w:t>
-      </w:r>
-      <w:r>
-        <w:rPr>
-          <w:rStyle w:val="KeywordTok"/>
-        </w:rPr>
-        <w:t>print</w:t>
-      </w:r>
-      <w:r>
-        <w:rPr>
-          <w:rStyle w:val="NormalTok"/>
-        </w:rPr>
-        <w:t>(</w:t>
-      </w:r>
-      <w:r>
-        <w:rPr>
-          <w:rStyle w:val="StringTok"/>
-        </w:rPr>
-        <w:t>'---------------------------------------'</w:t>
-      </w:r>
-      <w:r>
-        <w:rPr>
-          <w:rStyle w:val="NormalTok"/>
-        </w:rPr>
-        <w:t>)</w:t>
-      </w:r>
-      <w:r>
-        <w:br/>
-      </w:r>
-      <w:r>
-        <w:rPr>
-          <w:rStyle w:val="NormalTok"/>
-        </w:rPr>
-        <w:t>}</w:t>
-      </w:r>
-      <w:r>
-        <w:br/>
-      </w:r>
-      <w:r>
-        <w:br/>
-      </w:r>
-      <w:r>
-        <w:rPr>
-          <w:rStyle w:val="ControlFlowTok"/>
-        </w:rPr>
-        <w:t>for</w:t>
-      </w:r>
-      <w:r>
-        <w:rPr>
-          <w:rStyle w:val="NormalTok"/>
-        </w:rPr>
-        <w:t xml:space="preserve"> (m </w:t>
-      </w:r>
-      <w:r>
-        <w:rPr>
-          <w:rStyle w:val="ControlFlowTok"/>
-        </w:rPr>
-        <w:t>in</w:t>
-      </w:r>
-      <w:r>
-        <w:rPr>
-          <w:rStyle w:val="NormalTok"/>
-        </w:rPr>
-        <w:t xml:space="preserve"> </w:t>
-      </w:r>
-      <w:r>
-        <w:rPr>
-          <w:rStyle w:val="KeywordTok"/>
-        </w:rPr>
-        <w:t>c</w:t>
-      </w:r>
-      <w:r>
-        <w:rPr>
-          <w:rStyle w:val="NormalTok"/>
-        </w:rPr>
-        <w:t>(</w:t>
-      </w:r>
-      <w:r>
-        <w:rPr>
-          <w:rStyle w:val="DecValTok"/>
-        </w:rPr>
-        <w:t>1</w:t>
-      </w:r>
-      <w:r>
-        <w:rPr>
-          <w:rStyle w:val="OperatorTok"/>
-        </w:rPr>
-        <w:t>:</w:t>
-      </w:r>
-      <w:r>
-        <w:rPr>
-          <w:rStyle w:val="KeywordTok"/>
-        </w:rPr>
-        <w:t>length</w:t>
-      </w:r>
-      <w:r>
-        <w:rPr>
-          <w:rStyle w:val="NormalTok"/>
-        </w:rPr>
-        <w:t>(selected_features))) {</w:t>
-      </w:r>
-      <w:r>
-        <w:br/>
-      </w:r>
-      <w:r>
-        <w:rPr>
-          <w:rStyle w:val="NormalTok"/>
-        </w:rPr>
-        <w:t xml:space="preserve">  combs =</w:t>
-      </w:r>
-      <w:r>
-        <w:rPr>
-          <w:rStyle w:val="StringTok"/>
-        </w:rPr>
-        <w:t xml:space="preserve"> </w:t>
-      </w:r>
-      <w:r>
-        <w:rPr>
-          <w:rStyle w:val="KeywordTok"/>
-        </w:rPr>
-        <w:t>combn</w:t>
-      </w:r>
-      <w:r>
-        <w:rPr>
-          <w:rStyle w:val="NormalTok"/>
-        </w:rPr>
-        <w:t xml:space="preserve">(selected_features, m) </w:t>
-      </w:r>
-      <w:r>
-        <w:rPr>
-          <w:rStyle w:val="CommentTok"/>
-        </w:rPr>
-        <w:t># for each Combination.</w:t>
-      </w:r>
-      <w:r>
-        <w:br/>
-      </w:r>
-      <w:r>
-        <w:rPr>
-          <w:rStyle w:val="NormalTok"/>
-        </w:rPr>
-        <w:t xml:space="preserve">  </w:t>
-      </w:r>
-      <w:r>
-        <w:rPr>
-          <w:rStyle w:val="ControlFlowTok"/>
-        </w:rPr>
-        <w:t>for</w:t>
-      </w:r>
-      <w:r>
-        <w:rPr>
-          <w:rStyle w:val="NormalTok"/>
-        </w:rPr>
-        <w:t xml:space="preserve"> (i </w:t>
-      </w:r>
-      <w:r>
-        <w:rPr>
-          <w:rStyle w:val="ControlFlowTok"/>
-        </w:rPr>
-        <w:t>in</w:t>
-      </w:r>
-      <w:r>
-        <w:rPr>
-          <w:rStyle w:val="NormalTok"/>
-        </w:rPr>
-        <w:t xml:space="preserve"> </w:t>
-      </w:r>
-      <w:r>
-        <w:rPr>
-          <w:rStyle w:val="KeywordTok"/>
-        </w:rPr>
-        <w:t>c</w:t>
-      </w:r>
-      <w:r>
-        <w:rPr>
-          <w:rStyle w:val="NormalTok"/>
-        </w:rPr>
-        <w:t>(</w:t>
-      </w:r>
-      <w:r>
-        <w:rPr>
-          <w:rStyle w:val="DecValTok"/>
-        </w:rPr>
-        <w:t>1</w:t>
-      </w:r>
-      <w:r>
-        <w:rPr>
-          <w:rStyle w:val="OperatorTok"/>
-        </w:rPr>
-        <w:t>:</w:t>
-      </w:r>
-      <w:r>
-        <w:rPr>
-          <w:rStyle w:val="KeywordTok"/>
-        </w:rPr>
-        <w:t>ncol</w:t>
-      </w:r>
-      <w:r>
-        <w:rPr>
-          <w:rStyle w:val="NormalTok"/>
-        </w:rPr>
-        <w:t>(combs))) {</w:t>
-      </w:r>
-      <w:r>
-        <w:br/>
-      </w:r>
-      <w:r>
-        <w:rPr>
-          <w:rStyle w:val="NormalTok"/>
-        </w:rPr>
-        <w:t xml:space="preserve">    features =</w:t>
-      </w:r>
-      <w:r>
-        <w:rPr>
-          <w:rStyle w:val="StringTok"/>
-        </w:rPr>
-        <w:t xml:space="preserve"> </w:t>
-      </w:r>
-      <w:r>
-        <w:rPr>
-          <w:rStyle w:val="NormalTok"/>
-        </w:rPr>
-        <w:t>combs[, i]</w:t>
-      </w:r>
-      <w:r>
-        <w:br/>
-      </w:r>
-      <w:r>
-        <w:rPr>
-          <w:rStyle w:val="NormalTok"/>
-        </w:rPr>
-        <w:t xml:space="preserve">    </w:t>
-      </w:r>
-      <w:r>
-        <w:rPr>
-          <w:rStyle w:val="KeywordTok"/>
-        </w:rPr>
-        <w:t>outcome.to.featurs</w:t>
-      </w:r>
-      <w:r>
-        <w:rPr>
-          <w:rStyle w:val="NormalTok"/>
-        </w:rPr>
-        <w:t>(</w:t>
-      </w:r>
-      <w:r>
-        <w:rPr>
-          <w:rStyle w:val="KeywordTok"/>
-        </w:rPr>
-        <w:t>as.data.table</w:t>
-      </w:r>
-      <w:r>
-        <w:rPr>
-          <w:rStyle w:val="NormalTok"/>
-        </w:rPr>
-        <w:t>(scaled_data), outcome, features)</w:t>
-      </w:r>
-      <w:r>
-        <w:br/>
-      </w:r>
-      <w:r>
-        <w:rPr>
-          <w:rStyle w:val="NormalTok"/>
-        </w:rPr>
-        <w:t xml:space="preserve">  }</w:t>
-      </w:r>
-      <w:r>
-        <w:br/>
-      </w:r>
-      <w:r>
-        <w:rPr>
-          <w:rStyle w:val="NormalTok"/>
-        </w:rPr>
-        <w:t>}</w:t>
-      </w:r>
-    </w:p>
-    <w:p>
-      <w:pPr>
-        <w:bidi w:val="0"/>
-      </w:pPr>
-    </w:p>
-    <w:p>
-      <w:pPr>
-        <w:bidi w:val="0"/>
-      </w:pPr>
-    </w:p>
-    <w:p>
-      <w:pPr>
-        <w:bidi w:val="0"/>
-      </w:pPr>
-    </w:p>
-    <w:p>
-      <w:pPr>
-        <w:bidi w:val="0"/>
-      </w:pPr>
-    </w:p>
-    <w:p>
-      <w:pPr>
-        <w:bidi w:val="0"/>
-        <w:rPr>
-          <w:rtl/>
-        </w:rPr>
-      </w:pPr>
-    </w:p>
-    <w:p>
-      <w:pPr>
-        <w:bidi w:val="0"/>
-        <w:rPr>
-          <w:rtl/>
-        </w:rPr>
-      </w:pPr>
-    </w:p>
-    <w:p>
-      <w:pPr>
-        <w:bidi w:val="0"/>
-      </w:pPr>
-    </w:p>
-    <w:p>
-      <w:pPr>
-        <w:pStyle w:val="Heading2"/>
-      </w:pPr>
-      <w:r>
-        <w:rPr>
-          <w:rFonts w:hint="cs"/>
-          <w:rtl/>
-        </w:rPr>
-        <w:lastRenderedPageBreak/>
-        <w:t>קובץ 2:</w:t>
-      </w:r>
-    </w:p>
-    <w:p>
-      <w:pPr>
-        <w:pStyle w:val="SourceCode"/>
-      </w:pPr>
-      <w:r>
-        <w:rPr>
-          <w:rStyle w:val="KeywordTok"/>
-        </w:rPr>
-        <w:t>library</w:t>
-      </w:r>
-      <w:r>
-        <w:rPr>
-          <w:rStyle w:val="NormalTok"/>
-        </w:rPr>
-        <w:t>(dplyr)</w:t>
-      </w:r>
-      <w:r>
-        <w:br/>
-      </w:r>
-      <w:r>
-        <w:rPr>
-          <w:rStyle w:val="KeywordTok"/>
-        </w:rPr>
-        <w:t>library</w:t>
-      </w:r>
-      <w:r>
-        <w:rPr>
-          <w:rStyle w:val="NormalTok"/>
-        </w:rPr>
-        <w:t>(data.table)</w:t>
-      </w:r>
-      <w:r>
-        <w:br/>
-      </w:r>
-      <w:r>
-        <w:rPr>
-          <w:rStyle w:val="KeywordTok"/>
-        </w:rPr>
-        <w:t>library</w:t>
-      </w:r>
-      <w:r>
-        <w:rPr>
-          <w:rStyle w:val="NormalTok"/>
-        </w:rPr>
-        <w:t>(caret)</w:t>
-      </w:r>
-      <w:r>
-        <w:br/>
-      </w:r>
-      <w:r>
-        <w:rPr>
-          <w:rStyle w:val="KeywordTok"/>
-        </w:rPr>
-        <w:t>library</w:t>
-      </w:r>
-      <w:r>
-        <w:rPr>
-          <w:rStyle w:val="NormalTok"/>
-        </w:rPr>
-        <w:t>(rpart)</w:t>
-      </w:r>
-      <w:r>
-        <w:br/>
-      </w:r>
-      <w:r>
-        <w:br/>
-      </w:r>
-      <w:r>
-        <w:br/>
-      </w:r>
-      <w:r>
-        <w:rPr>
-          <w:rStyle w:val="CommentTok"/>
-        </w:rPr>
-        <w:t># read all csv files into one data.table</w:t>
-      </w:r>
-      <w:r>
-        <w:br/>
-      </w:r>
-      <w:r>
-        <w:rPr>
-          <w:rStyle w:val="NormalTok"/>
-        </w:rPr>
-        <w:t>read.files &lt;-</w:t>
-      </w:r>
-      <w:r>
-        <w:rPr>
-          <w:rStyle w:val="StringTok"/>
-        </w:rPr>
-        <w:t xml:space="preserve"> </w:t>
-      </w:r>
-      <w:r>
-        <w:rPr>
-          <w:rStyle w:val="ControlFlowTok"/>
-        </w:rPr>
-        <w:t>function</w:t>
-      </w:r>
-      <w:r>
-        <w:rPr>
-          <w:rStyle w:val="NormalTok"/>
-        </w:rPr>
-        <w:t>(){</w:t>
-      </w:r>
-      <w:r>
-        <w:br/>
-      </w:r>
-      <w:r>
-        <w:rPr>
-          <w:rStyle w:val="NormalTok"/>
-        </w:rPr>
-        <w:t xml:space="preserve">  files &lt;-</w:t>
-      </w:r>
-      <w:r>
-        <w:rPr>
-          <w:rStyle w:val="StringTok"/>
-        </w:rPr>
-        <w:t xml:space="preserve"> </w:t>
-      </w:r>
-      <w:r>
-        <w:rPr>
-          <w:rStyle w:val="KeywordTok"/>
-        </w:rPr>
-        <w:t>list.files</w:t>
-      </w:r>
-      <w:r>
-        <w:rPr>
-          <w:rStyle w:val="NormalTok"/>
-        </w:rPr>
-        <w:t>(</w:t>
-      </w:r>
-      <w:r>
-        <w:rPr>
-          <w:rStyle w:val="DataTypeTok"/>
-        </w:rPr>
-        <w:t>pattern =</w:t>
-      </w:r>
-      <w:r>
-        <w:rPr>
-          <w:rStyle w:val="NormalTok"/>
-        </w:rPr>
-        <w:t xml:space="preserve"> </w:t>
-      </w:r>
-      <w:r>
-        <w:rPr>
-          <w:rStyle w:val="StringTok"/>
-        </w:rPr>
-        <w:t>'</w:t>
-      </w:r>
-      <w:r>
-        <w:rPr>
-          <w:rStyle w:val="CharTok"/>
-        </w:rPr>
-        <w:t>\\</w:t>
-      </w:r>
-      <w:r>
-        <w:rPr>
-          <w:rStyle w:val="StringTok"/>
-        </w:rPr>
-        <w:t>.csv'</w:t>
-      </w:r>
-      <w:r>
-        <w:rPr>
-          <w:rStyle w:val="NormalTok"/>
-        </w:rPr>
-        <w:t>)</w:t>
-      </w:r>
-      <w:r>
-        <w:br/>
-      </w:r>
-      <w:r>
-        <w:rPr>
-          <w:rStyle w:val="NormalTok"/>
-        </w:rPr>
-        <w:t xml:space="preserve">  tables &lt;-</w:t>
-      </w:r>
-      <w:r>
-        <w:rPr>
-          <w:rStyle w:val="StringTok"/>
-        </w:rPr>
-        <w:t xml:space="preserve"> </w:t>
-      </w:r>
-      <w:r>
-        <w:rPr>
-          <w:rStyle w:val="KeywordTok"/>
-        </w:rPr>
-        <w:t>lapply</w:t>
-      </w:r>
-      <w:r>
-        <w:rPr>
-          <w:rStyle w:val="NormalTok"/>
-        </w:rPr>
-        <w:t xml:space="preserve">(files, read.csv, </w:t>
-      </w:r>
-      <w:r>
-        <w:rPr>
-          <w:rStyle w:val="DataTypeTok"/>
-        </w:rPr>
-        <w:t>header =</w:t>
-      </w:r>
-      <w:r>
-        <w:rPr>
-          <w:rStyle w:val="NormalTok"/>
-        </w:rPr>
-        <w:t xml:space="preserve"> </w:t>
-      </w:r>
-      <w:r>
-        <w:rPr>
-          <w:rStyle w:val="OtherTok"/>
-        </w:rPr>
-        <w:t>TRUE</w:t>
-      </w:r>
-      <w:r>
-        <w:rPr>
-          <w:rStyle w:val="NormalTok"/>
-        </w:rPr>
-        <w:t>)</w:t>
-      </w:r>
-      <w:r>
-        <w:br/>
-      </w:r>
-      <w:r>
-        <w:rPr>
-          <w:rStyle w:val="NormalTok"/>
-        </w:rPr>
-        <w:t xml:space="preserve">  combined.df &lt;-</w:t>
-      </w:r>
-      <w:r>
-        <w:rPr>
-          <w:rStyle w:val="StringTok"/>
-        </w:rPr>
-        <w:t xml:space="preserve"> </w:t>
-      </w:r>
-      <w:r>
-        <w:rPr>
-          <w:rStyle w:val="KeywordTok"/>
-        </w:rPr>
-        <w:t>do.call</w:t>
-      </w:r>
-      <w:r>
-        <w:rPr>
-          <w:rStyle w:val="NormalTok"/>
-        </w:rPr>
-        <w:t>(rbind , tables)</w:t>
-      </w:r>
-      <w:r>
-        <w:br/>
-      </w:r>
-      <w:r>
-        <w:rPr>
-          <w:rStyle w:val="NormalTok"/>
-        </w:rPr>
-        <w:t xml:space="preserve">  </w:t>
-      </w:r>
-      <w:r>
-        <w:rPr>
-          <w:rStyle w:val="KeywordTok"/>
-        </w:rPr>
-        <w:t>return</w:t>
-      </w:r>
-      <w:r>
-        <w:rPr>
-          <w:rStyle w:val="NormalTok"/>
-        </w:rPr>
-        <w:t>(</w:t>
-      </w:r>
-      <w:r>
-        <w:rPr>
-          <w:rStyle w:val="KeywordTok"/>
-        </w:rPr>
-        <w:t>data.table</w:t>
-      </w:r>
-      <w:r>
-        <w:rPr>
-          <w:rStyle w:val="NormalTok"/>
-        </w:rPr>
-        <w:t>(combined.df))</w:t>
-      </w:r>
-      <w:r>
-        <w:br/>
-      </w:r>
-      <w:r>
-        <w:rPr>
-          <w:rStyle w:val="NormalTok"/>
-        </w:rPr>
-        <w:t>}</w:t>
-      </w:r>
-      <w:r>
-        <w:br/>
-      </w:r>
-      <w:r>
-        <w:br/>
-      </w:r>
-      <w:r>
-        <w:rPr>
-          <w:rStyle w:val="CommentTok"/>
-        </w:rPr>
-        <w:t># prepare data table with only DEFICIT, PCT and OUTCOME statistics.</w:t>
-      </w:r>
-      <w:r>
-        <w:br/>
-      </w:r>
-      <w:r>
-        <w:rPr>
-          <w:rStyle w:val="NormalTok"/>
-        </w:rPr>
-        <w:t>data &lt;-</w:t>
-      </w:r>
-      <w:r>
-        <w:rPr>
-          <w:rStyle w:val="StringTok"/>
-        </w:rPr>
-        <w:t xml:space="preserve"> </w:t>
-      </w:r>
-      <w:r>
-        <w:rPr>
-          <w:rStyle w:val="KeywordTok"/>
-        </w:rPr>
-        <w:t>read.files</w:t>
-      </w:r>
-      <w:r>
-        <w:rPr>
-          <w:rStyle w:val="NormalTok"/>
-        </w:rPr>
-        <w:t>()</w:t>
-      </w:r>
-      <w:r>
-        <w:br/>
-      </w:r>
-      <w:r>
-        <w:rPr>
-          <w:rStyle w:val="NormalTok"/>
-        </w:rPr>
-        <w:t>outcome=data</w:t>
-      </w:r>
-      <w:r>
-        <w:rPr>
-          <w:rStyle w:val="OperatorTok"/>
-        </w:rPr>
-        <w:t>$</w:t>
-      </w:r>
-      <w:r>
-        <w:rPr>
-          <w:rStyle w:val="NormalTok"/>
-        </w:rPr>
-        <w:t>OUTCOME</w:t>
-      </w:r>
-      <w:r>
-        <w:br/>
-      </w:r>
-      <w:r>
-        <w:rPr>
-          <w:rStyle w:val="NormalTok"/>
-        </w:rPr>
-        <w:t>data =</w:t>
-      </w:r>
-      <w:r>
-        <w:rPr>
-          <w:rStyle w:val="StringTok"/>
-        </w:rPr>
-        <w:t xml:space="preserve"> </w:t>
-      </w:r>
-      <w:r>
-        <w:rPr>
-          <w:rStyle w:val="NormalTok"/>
-        </w:rPr>
-        <w:t>data[ ,(</w:t>
-      </w:r>
-      <w:r>
-        <w:rPr>
-          <w:rStyle w:val="KeywordTok"/>
-        </w:rPr>
-        <w:t>grepl</w:t>
-      </w:r>
-      <w:r>
-        <w:rPr>
-          <w:rStyle w:val="NormalTok"/>
-        </w:rPr>
-        <w:t>(</w:t>
-      </w:r>
-      <w:r>
-        <w:rPr>
-          <w:rStyle w:val="StringTok"/>
-        </w:rPr>
-        <w:t>'(?:DEFICIT|PCT|OUTCOME).*(?&lt;!M)$'</w:t>
-      </w:r>
-      <w:r>
-        <w:rPr>
-          <w:rStyle w:val="NormalTok"/>
-        </w:rPr>
-        <w:t xml:space="preserve">, </w:t>
-      </w:r>
-      <w:r>
-        <w:rPr>
-          <w:rStyle w:val="KeywordTok"/>
-        </w:rPr>
-        <w:t>names</w:t>
-      </w:r>
-      <w:r>
-        <w:rPr>
-          <w:rStyle w:val="NormalTok"/>
-        </w:rPr>
-        <w:t xml:space="preserve">(data), </w:t>
-      </w:r>
-      <w:r>
-        <w:rPr>
-          <w:rStyle w:val="DataTypeTok"/>
-        </w:rPr>
-        <w:t>perl =</w:t>
-      </w:r>
-      <w:r>
-        <w:rPr>
-          <w:rStyle w:val="NormalTok"/>
-        </w:rPr>
-        <w:t xml:space="preserve"> T)), with=F]</w:t>
-      </w:r>
-      <w:r>
-        <w:br/>
-      </w:r>
-      <w:r>
-        <w:rPr>
-          <w:rStyle w:val="NormalTok"/>
-        </w:rPr>
-        <w:t>data =</w:t>
-      </w:r>
-      <w:r>
-        <w:rPr>
-          <w:rStyle w:val="StringTok"/>
-        </w:rPr>
-        <w:t xml:space="preserve"> </w:t>
-      </w:r>
-      <w:r>
-        <w:rPr>
-          <w:rStyle w:val="NormalTok"/>
-        </w:rPr>
-        <w:t>data[</w:t>
-      </w:r>
-      <w:r>
-        <w:rPr>
-          <w:rStyle w:val="KeywordTok"/>
-        </w:rPr>
-        <w:t>complete.cases</w:t>
-      </w:r>
-      <w:r>
-        <w:rPr>
-          <w:rStyle w:val="NormalTok"/>
-        </w:rPr>
-        <w:t>(data)]</w:t>
-      </w:r>
-      <w:r>
-        <w:br/>
-      </w:r>
-      <w:r>
-        <w:rPr>
-          <w:rStyle w:val="NormalTok"/>
-        </w:rPr>
-        <w:t>data[,DEFICIT_REB</w:t>
-      </w:r>
-      <w:r>
-        <w:rPr>
-          <w:rStyle w:val="OperatorTok"/>
-        </w:rPr>
-        <w:t>:</w:t>
-      </w:r>
-      <w:r>
-        <w:rPr>
-          <w:rStyle w:val="ErrorTok"/>
-        </w:rPr>
-        <w:t>=</w:t>
-      </w:r>
-      <w:r>
-        <w:rPr>
-          <w:rStyle w:val="OtherTok"/>
-        </w:rPr>
-        <w:t>NULL</w:t>
-      </w:r>
-      <w:r>
-        <w:rPr>
-          <w:rStyle w:val="NormalTok"/>
-        </w:rPr>
-        <w:t>]</w:t>
-      </w:r>
-      <w:r>
-        <w:br/>
-      </w:r>
-      <w:r>
-        <w:br/>
-      </w:r>
-      <w:r>
-        <w:rPr>
-          <w:rStyle w:val="NormalTok"/>
-        </w:rPr>
-        <w:t>data</w:t>
-      </w:r>
-      <w:r>
-        <w:rPr>
-          <w:rStyle w:val="OperatorTok"/>
-        </w:rPr>
-        <w:t>$</w:t>
-      </w:r>
-      <w:r>
-        <w:rPr>
-          <w:rStyle w:val="NormalTok"/>
-        </w:rPr>
-        <w:t>OUTCOME =</w:t>
-      </w:r>
-      <w:r>
-        <w:rPr>
-          <w:rStyle w:val="StringTok"/>
-        </w:rPr>
-        <w:t xml:space="preserve"> </w:t>
-      </w:r>
-      <w:r>
-        <w:rPr>
-          <w:rStyle w:val="KeywordTok"/>
-        </w:rPr>
-        <w:t>as.factor</w:t>
-      </w:r>
-      <w:r>
-        <w:rPr>
-          <w:rStyle w:val="NormalTok"/>
-        </w:rPr>
-        <w:t>(data</w:t>
-      </w:r>
-      <w:r>
-        <w:rPr>
-          <w:rStyle w:val="OperatorTok"/>
-        </w:rPr>
-        <w:t>$</w:t>
-      </w:r>
-      <w:r>
-        <w:rPr>
-          <w:rStyle w:val="NormalTok"/>
-        </w:rPr>
-        <w:t>OUTCOME)</w:t>
-      </w:r>
-      <w:r>
-        <w:br/>
-      </w:r>
-      <w:r>
-        <w:rPr>
-          <w:rStyle w:val="CommentTok"/>
-        </w:rPr>
-        <w:t># generate data partition for training and testing</w:t>
-      </w:r>
-      <w:r>
-        <w:br/>
-      </w:r>
-      <w:r>
-        <w:rPr>
-          <w:rStyle w:val="NormalTok"/>
-        </w:rPr>
-        <w:t>inTrain =</w:t>
-      </w:r>
-      <w:r>
-        <w:rPr>
-          <w:rStyle w:val="StringTok"/>
-        </w:rPr>
-        <w:t xml:space="preserve"> </w:t>
-      </w:r>
-      <w:r>
-        <w:rPr>
-          <w:rStyle w:val="KeywordTok"/>
-        </w:rPr>
-        <w:t>createDataPartition</w:t>
-      </w:r>
-      <w:r>
-        <w:rPr>
-          <w:rStyle w:val="NormalTok"/>
-        </w:rPr>
-        <w:t>(data</w:t>
-      </w:r>
-      <w:r>
-        <w:rPr>
-          <w:rStyle w:val="OperatorTok"/>
-        </w:rPr>
-        <w:t>$</w:t>
-      </w:r>
-      <w:r>
-        <w:rPr>
-          <w:rStyle w:val="NormalTok"/>
-        </w:rPr>
-        <w:t xml:space="preserve">OUTCOME, </w:t>
-      </w:r>
-      <w:r>
-        <w:rPr>
-          <w:rStyle w:val="DataTypeTok"/>
-        </w:rPr>
-        <w:t>p=</w:t>
-      </w:r>
-      <w:r>
-        <w:rPr>
-          <w:rStyle w:val="FloatTok"/>
-        </w:rPr>
-        <w:t>0.7</w:t>
-      </w:r>
-      <w:r>
-        <w:rPr>
-          <w:rStyle w:val="NormalTok"/>
-        </w:rPr>
-        <w:t xml:space="preserve">, </w:t>
-      </w:r>
-      <w:r>
-        <w:rPr>
-          <w:rStyle w:val="DataTypeTok"/>
-        </w:rPr>
-        <w:t>list =</w:t>
-      </w:r>
-      <w:r>
-        <w:rPr>
-          <w:rStyle w:val="NormalTok"/>
-        </w:rPr>
-        <w:t xml:space="preserve"> </w:t>
-      </w:r>
-      <w:r>
-        <w:rPr>
-          <w:rStyle w:val="OtherTok"/>
-        </w:rPr>
-        <w:t>FALSE</w:t>
-      </w:r>
-      <w:r>
-        <w:rPr>
-          <w:rStyle w:val="NormalTok"/>
-        </w:rPr>
-        <w:t>)</w:t>
-      </w:r>
-      <w:r>
-        <w:br/>
-      </w:r>
-      <w:r>
-        <w:rPr>
-          <w:rStyle w:val="NormalTok"/>
-        </w:rPr>
-        <w:t>training =</w:t>
-      </w:r>
-      <w:r>
-        <w:rPr>
-          <w:rStyle w:val="StringTok"/>
-        </w:rPr>
-        <w:t xml:space="preserve"> </w:t>
-      </w:r>
-      <w:r>
-        <w:rPr>
-          <w:rStyle w:val="NormalTok"/>
-        </w:rPr>
-        <w:t>data[inTrain,]</w:t>
-      </w:r>
-      <w:r>
-        <w:br/>
-      </w:r>
-      <w:r>
-        <w:rPr>
-          <w:rStyle w:val="NormalTok"/>
-        </w:rPr>
-        <w:t>testing =</w:t>
-      </w:r>
-      <w:r>
-        <w:rPr>
-          <w:rStyle w:val="StringTok"/>
-        </w:rPr>
-        <w:t xml:space="preserve"> </w:t>
-      </w:r>
-      <w:r>
-        <w:rPr>
-          <w:rStyle w:val="NormalTok"/>
-        </w:rPr>
-        <w:t>data[</w:t>
-      </w:r>
-      <w:r>
-        <w:rPr>
-          <w:rStyle w:val="OperatorTok"/>
-        </w:rPr>
-        <w:t>-</w:t>
-      </w:r>
-      <w:r>
-        <w:rPr>
-          <w:rStyle w:val="NormalTok"/>
-        </w:rPr>
-        <w:t>inTrain,]</w:t>
-      </w:r>
-      <w:r>
-        <w:br/>
-      </w:r>
-      <w:r>
-        <w:br/>
-      </w:r>
-      <w:r>
-        <w:rPr>
-          <w:rStyle w:val="CommentTok"/>
-        </w:rPr>
-        <w:t># train the algoritham on genrated data.</w:t>
-      </w:r>
-      <w:r>
-        <w:br/>
-      </w:r>
-      <w:r>
-        <w:rPr>
-          <w:rStyle w:val="NormalTok"/>
-        </w:rPr>
-        <w:t>dtree =</w:t>
-      </w:r>
-      <w:r>
-        <w:rPr>
-          <w:rStyle w:val="StringTok"/>
-        </w:rPr>
-        <w:t xml:space="preserve"> </w:t>
-      </w:r>
-      <w:r>
-        <w:rPr>
-          <w:rStyle w:val="KeywordTok"/>
-        </w:rPr>
-        <w:t>train</w:t>
-      </w:r>
-      <w:r>
-        <w:rPr>
-          <w:rStyle w:val="NormalTok"/>
-        </w:rPr>
-        <w:t>(OUTCOME</w:t>
-      </w:r>
-      <w:r>
-        <w:rPr>
-          <w:rStyle w:val="OperatorTok"/>
-        </w:rPr>
-        <w:t>~</w:t>
-      </w:r>
-      <w:r>
-        <w:rPr>
-          <w:rStyle w:val="NormalTok"/>
-        </w:rPr>
-        <w:t xml:space="preserve">., </w:t>
-      </w:r>
-      <w:r>
-        <w:rPr>
-          <w:rStyle w:val="DataTypeTok"/>
-        </w:rPr>
-        <w:t>method=</w:t>
-      </w:r>
-      <w:r>
-        <w:rPr>
-          <w:rStyle w:val="StringTok"/>
-        </w:rPr>
-        <w:t>"rpart"</w:t>
-      </w:r>
-      <w:r>
-        <w:rPr>
-          <w:rStyle w:val="NormalTok"/>
-        </w:rPr>
-        <w:t xml:space="preserve">, </w:t>
-      </w:r>
-      <w:r>
-        <w:rPr>
-          <w:rStyle w:val="DataTypeTok"/>
-        </w:rPr>
-        <w:t>data=</w:t>
-      </w:r>
-      <w:r>
-        <w:rPr>
-          <w:rStyle w:val="NormalTok"/>
-        </w:rPr>
-        <w:t xml:space="preserve">training, </w:t>
-      </w:r>
-      <w:r>
-        <w:rPr>
-          <w:rStyle w:val="DataTypeTok"/>
-        </w:rPr>
-        <w:t>na.action =</w:t>
-      </w:r>
-      <w:r>
-        <w:rPr>
-          <w:rStyle w:val="NormalTok"/>
-        </w:rPr>
-        <w:t xml:space="preserve"> na.pass)</w:t>
-      </w:r>
-      <w:r>
-        <w:br/>
-      </w:r>
-      <w:r>
-        <w:rPr>
-          <w:rStyle w:val="KeywordTok"/>
-        </w:rPr>
-        <w:t>print</w:t>
-      </w:r>
-      <w:r>
-        <w:rPr>
-          <w:rStyle w:val="NormalTok"/>
-        </w:rPr>
-        <w:t>(dtree</w:t>
-      </w:r>
-      <w:r>
-        <w:rPr>
-          <w:rStyle w:val="OperatorTok"/>
-        </w:rPr>
-        <w:t>$</w:t>
-      </w:r>
-      <w:r>
-        <w:rPr>
-          <w:rStyle w:val="StringTok"/>
-        </w:rPr>
-        <w:t xml:space="preserve"> </w:t>
-      </w:r>
-      <w:r>
-        <w:rPr>
-          <w:rStyle w:val="NormalTok"/>
-        </w:rPr>
-        <w:t>finalModel)</w:t>
-      </w:r>
-    </w:p>
-    <w:p>
-      <w:pPr>
-        <w:pStyle w:val="SourceCode"/>
-      </w:pPr>
-      <w:r>
-        <w:rPr>
-          <w:rStyle w:val="CommentTok"/>
-        </w:rPr>
-        <w:t># predict using decision tree.</w:t>
-      </w:r>
-      <w:r>
-        <w:br/>
-      </w:r>
-      <w:r>
-        <w:rPr>
-          <w:rStyle w:val="NormalTok"/>
-        </w:rPr>
-        <w:t>prediction =</w:t>
-      </w:r>
-      <w:r>
-        <w:rPr>
-          <w:rStyle w:val="StringTok"/>
-        </w:rPr>
-        <w:t xml:space="preserve"> </w:t>
-      </w:r>
-      <w:r>
-        <w:rPr>
-          <w:rStyle w:val="KeywordTok"/>
-        </w:rPr>
-        <w:t>predict</w:t>
-      </w:r>
-      <w:r>
-        <w:rPr>
-          <w:rStyle w:val="NormalTok"/>
-        </w:rPr>
-        <w:t xml:space="preserve">(dtree, </w:t>
-      </w:r>
-      <w:r>
-        <w:rPr>
-          <w:rStyle w:val="DataTypeTok"/>
-        </w:rPr>
-        <w:t>newdata =</w:t>
-      </w:r>
-      <w:r>
-        <w:rPr>
-          <w:rStyle w:val="NormalTok"/>
-        </w:rPr>
-        <w:t xml:space="preserve"> testing)</w:t>
-      </w:r>
-      <w:r>
-        <w:br/>
-      </w:r>
-      <w:r>
-        <w:rPr>
-          <w:rStyle w:val="KeywordTok"/>
-        </w:rPr>
-        <w:t>print</w:t>
-      </w:r>
-      <w:r>
-        <w:rPr>
-          <w:rStyle w:val="NormalTok"/>
-        </w:rPr>
-        <w:t>(prediction)</w:t>
-      </w:r>
-    </w:p>
-    <w:p>
-      <w:pPr>
-        <w:pStyle w:val="SourceCode"/>
-        <w:rPr>
-          <w:rStyle w:val="VerbatimChar"/>
-        </w:rPr>
-      </w:pPr>
-    </w:p>
-    <w:p>
-      <w:pPr>
-        <w:pStyle w:val="SourceCode"/>
-      </w:pPr>
-      <w:r>
-        <w:rPr>
-          <w:rStyle w:val="CommentTok"/>
-        </w:rPr>
-        <w:t># check using confusion matrix how good is the prediction.</w:t>
-      </w:r>
-      <w:r>
-        <w:br/>
-      </w:r>
-      <w:r>
-        <w:rPr>
-          <w:rStyle w:val="NormalTok"/>
-        </w:rPr>
-        <w:t>cm =</w:t>
-      </w:r>
-      <w:r>
-        <w:rPr>
-          <w:rStyle w:val="StringTok"/>
-        </w:rPr>
-        <w:t xml:space="preserve"> </w:t>
-      </w:r>
-      <w:r>
-        <w:rPr>
-          <w:rStyle w:val="KeywordTok"/>
-        </w:rPr>
-        <w:t>confusionMatrix</w:t>
-      </w:r>
-      <w:r>
-        <w:rPr>
-          <w:rStyle w:val="NormalTok"/>
-        </w:rPr>
-        <w:t>(prediction, testing</w:t>
-      </w:r>
-      <w:r>
-        <w:rPr>
-          <w:rStyle w:val="OperatorTok"/>
-        </w:rPr>
-        <w:t>$</w:t>
-      </w:r>
-      <w:r>
-        <w:rPr>
-          <w:rStyle w:val="NormalTok"/>
-        </w:rPr>
-        <w:t>OUTCOME)</w:t>
-      </w:r>
-      <w:r>
-        <w:br/>
-      </w:r>
-      <w:r>
-        <w:rPr>
-          <w:rStyle w:val="KeywordTok"/>
-        </w:rPr>
-        <w:t>print</w:t>
-      </w:r>
-      <w:r>
-        <w:rPr>
-          <w:rStyle w:val="NormalTok"/>
-        </w:rPr>
-        <w:t>(cm)</w:t>
-      </w:r>
-    </w:p>
-    <w:p>
-      <w:pPr>
-        <w:pStyle w:val="SourceCode"/>
-      </w:pPr>
-      <w:r>
-        <w:rPr>
-          <w:rStyle w:val="CommentTok"/>
-        </w:rPr>
-        <w:t># grow a decision tree for visualization.</w:t>
-      </w:r>
-      <w:r>
-        <w:br/>
-      </w:r>
-      <w:r>
-        <w:rPr>
-          <w:rStyle w:val="NormalTok"/>
-        </w:rPr>
-        <w:t>fit &lt;-</w:t>
-      </w:r>
-      <w:r>
-        <w:rPr>
-          <w:rStyle w:val="StringTok"/>
-        </w:rPr>
-        <w:t xml:space="preserve"> </w:t>
-      </w:r>
-      <w:r>
-        <w:rPr>
-          <w:rStyle w:val="KeywordTok"/>
-        </w:rPr>
-        <w:t>rpart</w:t>
-      </w:r>
-      <w:r>
-        <w:rPr>
-          <w:rStyle w:val="NormalTok"/>
-        </w:rPr>
-        <w:t>(OUTCOME</w:t>
-      </w:r>
-      <w:r>
-        <w:rPr>
-          <w:rStyle w:val="OperatorTok"/>
-        </w:rPr>
-        <w:t>~</w:t>
-      </w:r>
-      <w:r>
-        <w:rPr>
-          <w:rStyle w:val="NormalTok"/>
-        </w:rPr>
-        <w:t xml:space="preserve">., </w:t>
-      </w:r>
-      <w:r>
-        <w:rPr>
-          <w:rStyle w:val="DataTypeTok"/>
-        </w:rPr>
-        <w:t>method =</w:t>
-      </w:r>
-      <w:r>
-        <w:rPr>
-          <w:rStyle w:val="NormalTok"/>
-        </w:rPr>
-        <w:t xml:space="preserve"> </w:t>
-      </w:r>
-      <w:r>
-        <w:rPr>
-          <w:rStyle w:val="StringTok"/>
-        </w:rPr>
-        <w:t>"class"</w:t>
-      </w:r>
-      <w:r>
-        <w:rPr>
-          <w:rStyle w:val="NormalTok"/>
-        </w:rPr>
-        <w:t xml:space="preserve">, </w:t>
-      </w:r>
-      <w:r>
-        <w:rPr>
-          <w:rStyle w:val="DataTypeTok"/>
-        </w:rPr>
-        <w:t>data=</w:t>
-      </w:r>
-      <w:r>
-        <w:rPr>
-          <w:rStyle w:val="NormalTok"/>
-        </w:rPr>
-        <w:t>data)</w:t>
-      </w:r>
-      <w:r>
-        <w:br/>
-      </w:r>
-      <w:r>
-        <w:br/>
-      </w:r>
-      <w:r>
-        <w:rPr>
-          <w:rStyle w:val="KeywordTok"/>
-        </w:rPr>
-        <w:t>printcp</w:t>
-      </w:r>
-      <w:r>
-        <w:rPr>
-          <w:rStyle w:val="NormalTok"/>
-        </w:rPr>
-        <w:t>(fit)</w:t>
-      </w:r>
-    </w:p>
-    <w:p>
-      <w:pPr>
-        <w:pStyle w:val="SourceCode"/>
-      </w:pPr>
-      <w:r>
-        <w:rPr>
-          <w:rStyle w:val="KeywordTok"/>
-        </w:rPr>
-        <w:t>plotcp</w:t>
-      </w:r>
-      <w:r>
-        <w:rPr>
-          <w:rStyle w:val="NormalTok"/>
-        </w:rPr>
-        <w:t>(fit)</w:t>
-      </w:r>
-    </w:p>
-    <w:p>
-      <w:pPr>
-        <w:pStyle w:val="SourceCode"/>
-        <w:rPr>
-          <w:rStyle w:val="NormalTok"/>
-        </w:rPr>
-      </w:pPr>
-      <w:r>
-        <w:rPr>
-          <w:rStyle w:val="KeywordTok"/>
-        </w:rPr>
-        <w:t>summary</w:t>
-      </w:r>
-      <w:r>
-        <w:rPr>
-          <w:rStyle w:val="NormalTok"/>
-        </w:rPr>
-        <w:t>(fit)</w:t>
-      </w:r>
-      <w:r>
-        <w:rPr>
-          <w:rStyle w:val="KeywordTok"/>
-        </w:rPr>
-        <w:br/>
-        <w:t>plot</w:t>
-      </w:r>
-      <w:r>
-        <w:rPr>
-          <w:rStyle w:val="NormalTok"/>
-        </w:rPr>
-        <w:t xml:space="preserve">(fit, </w:t>
-      </w:r>
-      <w:r>
-        <w:rPr>
-          <w:rStyle w:val="DataTypeTok"/>
-        </w:rPr>
-        <w:t>uniform =</w:t>
-      </w:r>
-      <w:r>
-        <w:rPr>
-          <w:rStyle w:val="NormalTok"/>
-        </w:rPr>
-        <w:t xml:space="preserve"> </w:t>
-      </w:r>
-      <w:r>
-        <w:rPr>
-          <w:rStyle w:val="OtherTok"/>
-        </w:rPr>
-        <w:t>TRUE</w:t>
-      </w:r>
-      <w:r>
-        <w:rPr>
-          <w:rStyle w:val="NormalTok"/>
-        </w:rPr>
-        <w:t xml:space="preserve">, </w:t>
-      </w:r>
-      <w:r>
-        <w:rPr>
-          <w:rStyle w:val="DataTypeTok"/>
-        </w:rPr>
-        <w:t>main=</w:t>
-      </w:r>
-      <w:r>
-        <w:rPr>
-          <w:rStyle w:val="StringTok"/>
-        </w:rPr>
-        <w:t>"Classification Tree for nba stats"</w:t>
-      </w:r>
-      <w:r>
-        <w:rPr>
-          <w:rStyle w:val="NormalTok"/>
-        </w:rPr>
-        <w:t>)</w:t>
-      </w:r>
-      <w:r>
-        <w:br/>
-      </w:r>
-      <w:r>
-        <w:rPr>
-          <w:rStyle w:val="KeywordTok"/>
-        </w:rPr>
-        <w:t>text</w:t>
-      </w:r>
-      <w:r>
-        <w:rPr>
-          <w:rStyle w:val="NormalTok"/>
-        </w:rPr>
-        <w:t xml:space="preserve">(fit, </w:t>
-      </w:r>
-      <w:r>
-        <w:rPr>
-          <w:rStyle w:val="DataTypeTok"/>
-        </w:rPr>
-        <w:t>use.n =</w:t>
-      </w:r>
-      <w:r>
-        <w:rPr>
-          <w:rStyle w:val="NormalTok"/>
-        </w:rPr>
-        <w:t xml:space="preserve"> </w:t>
-      </w:r>
-      <w:r>
-        <w:rPr>
-          <w:rStyle w:val="OtherTok"/>
-        </w:rPr>
-        <w:t>TRUE</w:t>
-      </w:r>
-      <w:r>
-        <w:rPr>
-          <w:rStyle w:val="NormalTok"/>
-        </w:rPr>
-        <w:t xml:space="preserve">, </w:t>
-      </w:r>
-      <w:r>
-        <w:rPr>
-          <w:rStyle w:val="DataTypeTok"/>
-        </w:rPr>
-        <w:t>all =</w:t>
-      </w:r>
-      <w:r>
-        <w:rPr>
-          <w:rStyle w:val="NormalTok"/>
-        </w:rPr>
-        <w:t xml:space="preserve"> </w:t>
-      </w:r>
-      <w:r>
-        <w:rPr>
-          <w:rStyle w:val="OtherTok"/>
-        </w:rPr>
-        <w:t>TRUE</w:t>
-      </w:r>
-      <w:r>
-        <w:rPr>
-          <w:rStyle w:val="NormalTok"/>
-        </w:rPr>
-        <w:t xml:space="preserve">, </w:t>
-      </w:r>
-      <w:r>
-        <w:rPr>
-          <w:rStyle w:val="DataTypeTok"/>
-        </w:rPr>
-        <w:t>cex=</w:t>
-      </w:r>
-      <w:r>
-        <w:rPr>
-          <w:rStyle w:val="NormalTok"/>
-        </w:rPr>
-        <w:t>.</w:t>
-      </w:r>
-      <w:r>
-        <w:rPr>
-          <w:rStyle w:val="DecValTok"/>
-        </w:rPr>
-        <w:t>8</w:t>
-      </w:r>
-      <w:r>
-        <w:rPr>
-          <w:rStyle w:val="NormalTok"/>
-        </w:rPr>
-        <w:t>)</w:t>
-      </w:r>
+      <w:bookmarkStart w:id="0" w:name="_GoBack"/>
+      <w:bookmarkEnd w:id="0"/>
     </w:p>
     <w:sectPr>
       <w:headerReference w:type="first" r:id="rId12"/>
@@ -10828,7 +6027,7 @@
 </file>
 
 <file path=customXml/itemProps1.xml><?xml version="1.0" encoding="utf-8"?>
-<ds:datastoreItem xmlns:ds="http://schemas.openxmlformats.org/officeDocument/2006/customXml" ds:itemID="{C0D5BCA9-C448-9840-96A5-10306701D103}">
+<ds:datastoreItem xmlns:ds="http://schemas.openxmlformats.org/officeDocument/2006/customXml" ds:itemID="{B9C2C489-5745-4041-901F-24E9BF7093C4}">
   <ds:schemaRefs>
     <ds:schemaRef ds:uri="http://schemas.openxmlformats.org/officeDocument/2006/bibliography"/>
   </ds:schemaRefs>

</xml_diff>